<commit_message>
Updated copy of Roadmap, with updated cost of Rent, Furniture, Computers & UPS. Please review and arrange a meeting if possible
</commit_message>
<xml_diff>
--- a/Roadmap.docx
+++ b/Roadmap.docx
@@ -1,6 +1,6 @@
 
 <file path=word/document.xml><?xml version="1.0" encoding="utf-8"?>
-<w:document xmlns:wpc="http://schemas.microsoft.com/office/word/2010/wordprocessingCanvas" xmlns:mc="http://schemas.openxmlformats.org/markup-compatibility/2006" xmlns:o="urn:schemas-microsoft-com:office:office" xmlns:r="http://schemas.openxmlformats.org/officeDocument/2006/relationships" xmlns:m="http://schemas.openxmlformats.org/officeDocument/2006/math" xmlns:v="urn:schemas-microsoft-com:vml" xmlns:wp14="http://schemas.microsoft.com/office/word/2010/wordprocessingDrawing" xmlns:wp="http://schemas.openxmlformats.org/drawingml/2006/wordprocessingDrawing" xmlns:w10="urn:schemas-microsoft-com:office:word" xmlns:w="http://schemas.openxmlformats.org/wordprocessingml/2006/main" xmlns:w14="http://schemas.microsoft.com/office/word/2010/wordml" xmlns:wpg="http://schemas.microsoft.com/office/word/2010/wordprocessingGroup" xmlns:wpi="http://schemas.microsoft.com/office/word/2010/wordprocessingInk" xmlns:wne="http://schemas.microsoft.com/office/word/2006/wordml" xmlns:wps="http://schemas.microsoft.com/office/word/2010/wordprocessingShape" mc:Ignorable="w14 wp14">
+<w:document xmlns:ve="http://schemas.openxmlformats.org/markup-compatibility/2006" xmlns:o="urn:schemas-microsoft-com:office:office" xmlns:r="http://schemas.openxmlformats.org/officeDocument/2006/relationships" xmlns:m="http://schemas.openxmlformats.org/officeDocument/2006/math" xmlns:v="urn:schemas-microsoft-com:vml" xmlns:wp="http://schemas.openxmlformats.org/drawingml/2006/wordprocessingDrawing" xmlns:w10="urn:schemas-microsoft-com:office:word" xmlns:w="http://schemas.openxmlformats.org/wordprocessingml/2006/main" xmlns:wne="http://schemas.microsoft.com/office/word/2006/wordml">
   <w:body>
     <w:p>
       <w:pPr>
@@ -128,7 +128,7 @@
       <w:tblPr>
         <w:tblStyle w:val="LightGrid-Accent11"/>
         <w:tblW w:w="0" w:type="auto"/>
-        <w:tblLook w:val="04A0" w:firstRow="1" w:lastRow="0" w:firstColumn="1" w:lastColumn="0" w:noHBand="0" w:noVBand="1"/>
+        <w:tblLook w:val="04A0"/>
       </w:tblPr>
       <w:tblGrid>
         <w:gridCol w:w="558"/>
@@ -137,11 +137,11 @@
       </w:tblGrid>
       <w:tr>
         <w:trPr>
-          <w:cnfStyle w:val="100000000000" w:firstRow="1" w:lastRow="0" w:firstColumn="0" w:lastColumn="0" w:oddVBand="0" w:evenVBand="0" w:oddHBand="0" w:evenHBand="0" w:firstRowFirstColumn="0" w:firstRowLastColumn="0" w:lastRowFirstColumn="0" w:lastRowLastColumn="0"/>
-        </w:trPr>
-        <w:tc>
-          <w:tcPr>
-            <w:cnfStyle w:val="001000000000" w:firstRow="0" w:lastRow="0" w:firstColumn="1" w:lastColumn="0" w:oddVBand="0" w:evenVBand="0" w:oddHBand="0" w:evenHBand="0" w:firstRowFirstColumn="0" w:firstRowLastColumn="0" w:lastRowFirstColumn="0" w:lastRowLastColumn="0"/>
+          <w:cnfStyle w:val="100000000000"/>
+        </w:trPr>
+        <w:tc>
+          <w:tcPr>
+            <w:cnfStyle w:val="001000000000"/>
             <w:tcW w:w="558" w:type="dxa"/>
           </w:tcPr>
           <w:p>
@@ -157,7 +157,7 @@
           <w:p>
             <w:pPr>
               <w:jc w:val="center"/>
-              <w:cnfStyle w:val="100000000000" w:firstRow="1" w:lastRow="0" w:firstColumn="0" w:lastColumn="0" w:oddVBand="0" w:evenVBand="0" w:oddHBand="0" w:evenHBand="0" w:firstRowFirstColumn="0" w:firstRowLastColumn="0" w:lastRowFirstColumn="0" w:lastRowLastColumn="0"/>
+              <w:cnfStyle w:val="100000000000"/>
             </w:pPr>
             <w:r>
               <w:t>Particular</w:t>
@@ -171,7 +171,7 @@
           <w:p>
             <w:pPr>
               <w:jc w:val="center"/>
-              <w:cnfStyle w:val="100000000000" w:firstRow="1" w:lastRow="0" w:firstColumn="0" w:lastColumn="0" w:oddVBand="0" w:evenVBand="0" w:oddHBand="0" w:evenHBand="0" w:firstRowFirstColumn="0" w:firstRowLastColumn="0" w:lastRowFirstColumn="0" w:lastRowLastColumn="0"/>
+              <w:cnfStyle w:val="100000000000"/>
             </w:pPr>
             <w:r>
               <w:t>Revenue</w:t>
@@ -180,26 +180,21 @@
           <w:p>
             <w:pPr>
               <w:jc w:val="center"/>
-              <w:cnfStyle w:val="100000000000" w:firstRow="1" w:lastRow="0" w:firstColumn="0" w:lastColumn="0" w:oddVBand="0" w:evenVBand="0" w:oddHBand="0" w:evenHBand="0" w:firstRowFirstColumn="0" w:firstRowLastColumn="0" w:lastRowFirstColumn="0" w:lastRowLastColumn="0"/>
-            </w:pPr>
-            <w:proofErr w:type="spellStart"/>
-            <w:r>
-              <w:t>Rs</w:t>
-            </w:r>
-            <w:proofErr w:type="spellEnd"/>
-            <w:r>
-              <w:t xml:space="preserve">. </w:t>
-            </w:r>
-          </w:p>
-        </w:tc>
-      </w:tr>
-      <w:tr>
-        <w:trPr>
-          <w:cnfStyle w:val="000000100000" w:firstRow="0" w:lastRow="0" w:firstColumn="0" w:lastColumn="0" w:oddVBand="0" w:evenVBand="0" w:oddHBand="1" w:evenHBand="0" w:firstRowFirstColumn="0" w:firstRowLastColumn="0" w:lastRowFirstColumn="0" w:lastRowLastColumn="0"/>
-        </w:trPr>
-        <w:tc>
-          <w:tcPr>
-            <w:cnfStyle w:val="001000000000" w:firstRow="0" w:lastRow="0" w:firstColumn="1" w:lastColumn="0" w:oddVBand="0" w:evenVBand="0" w:oddHBand="0" w:evenHBand="0" w:firstRowFirstColumn="0" w:firstRowLastColumn="0" w:lastRowFirstColumn="0" w:lastRowLastColumn="0"/>
+              <w:cnfStyle w:val="100000000000"/>
+            </w:pPr>
+            <w:r>
+              <w:t xml:space="preserve">Rs. </w:t>
+            </w:r>
+          </w:p>
+        </w:tc>
+      </w:tr>
+      <w:tr>
+        <w:trPr>
+          <w:cnfStyle w:val="000000100000"/>
+        </w:trPr>
+        <w:tc>
+          <w:tcPr>
+            <w:cnfStyle w:val="001000000000"/>
             <w:tcW w:w="558" w:type="dxa"/>
           </w:tcPr>
           <w:p>
@@ -217,7 +212,7 @@
           </w:tcPr>
           <w:p>
             <w:pPr>
-              <w:cnfStyle w:val="000000100000" w:firstRow="0" w:lastRow="0" w:firstColumn="0" w:lastColumn="0" w:oddVBand="0" w:evenVBand="0" w:oddHBand="1" w:evenHBand="0" w:firstRowFirstColumn="0" w:firstRowLastColumn="0" w:lastRowFirstColumn="0" w:lastRowLastColumn="0"/>
+              <w:cnfStyle w:val="000000100000"/>
             </w:pPr>
             <w:r>
               <w:t>250 student</w:t>
@@ -234,7 +229,7 @@
           <w:p>
             <w:pPr>
               <w:jc w:val="center"/>
-              <w:cnfStyle w:val="000000100000" w:firstRow="0" w:lastRow="0" w:firstColumn="0" w:lastColumn="0" w:oddVBand="0" w:evenVBand="0" w:oddHBand="1" w:evenHBand="0" w:firstRowFirstColumn="0" w:firstRowLastColumn="0" w:lastRowFirstColumn="0" w:lastRowLastColumn="0"/>
+              <w:cnfStyle w:val="000000100000"/>
             </w:pPr>
             <w:r>
               <w:t>(250*1500)</w:t>
@@ -244,11 +239,11 @@
       </w:tr>
       <w:tr>
         <w:trPr>
-          <w:cnfStyle w:val="000000010000" w:firstRow="0" w:lastRow="0" w:firstColumn="0" w:lastColumn="0" w:oddVBand="0" w:evenVBand="0" w:oddHBand="0" w:evenHBand="1" w:firstRowFirstColumn="0" w:firstRowLastColumn="0" w:lastRowFirstColumn="0" w:lastRowLastColumn="0"/>
-        </w:trPr>
-        <w:tc>
-          <w:tcPr>
-            <w:cnfStyle w:val="001000000000" w:firstRow="0" w:lastRow="0" w:firstColumn="1" w:lastColumn="0" w:oddVBand="0" w:evenVBand="0" w:oddHBand="0" w:evenHBand="0" w:firstRowFirstColumn="0" w:firstRowLastColumn="0" w:lastRowFirstColumn="0" w:lastRowLastColumn="0"/>
+          <w:cnfStyle w:val="000000010000"/>
+        </w:trPr>
+        <w:tc>
+          <w:tcPr>
+            <w:cnfStyle w:val="001000000000"/>
             <w:tcW w:w="558" w:type="dxa"/>
           </w:tcPr>
           <w:p>
@@ -266,7 +261,7 @@
           </w:tcPr>
           <w:p>
             <w:pPr>
-              <w:cnfStyle w:val="000000010000" w:firstRow="0" w:lastRow="0" w:firstColumn="0" w:lastColumn="0" w:oddVBand="0" w:evenVBand="0" w:oddHBand="0" w:evenHBand="1" w:firstRowFirstColumn="0" w:firstRowLastColumn="0" w:lastRowFirstColumn="0" w:lastRowLastColumn="0"/>
+              <w:cnfStyle w:val="000000010000"/>
             </w:pPr>
             <w:r>
               <w:t>Admission Fee</w:t>
@@ -280,7 +275,7 @@
           <w:p>
             <w:pPr>
               <w:jc w:val="center"/>
-              <w:cnfStyle w:val="000000010000" w:firstRow="0" w:lastRow="0" w:firstColumn="0" w:lastColumn="0" w:oddVBand="0" w:evenVBand="0" w:oddHBand="0" w:evenHBand="1" w:firstRowFirstColumn="0" w:firstRowLastColumn="0" w:lastRowFirstColumn="0" w:lastRowLastColumn="0"/>
+              <w:cnfStyle w:val="000000010000"/>
             </w:pPr>
             <w:r>
               <w:t>(1500 *250) = 375000 per year</w:t>
@@ -290,11 +285,11 @@
       </w:tr>
       <w:tr>
         <w:trPr>
-          <w:cnfStyle w:val="000000100000" w:firstRow="0" w:lastRow="0" w:firstColumn="0" w:lastColumn="0" w:oddVBand="0" w:evenVBand="0" w:oddHBand="1" w:evenHBand="0" w:firstRowFirstColumn="0" w:firstRowLastColumn="0" w:lastRowFirstColumn="0" w:lastRowLastColumn="0"/>
-        </w:trPr>
-        <w:tc>
-          <w:tcPr>
-            <w:cnfStyle w:val="001000000000" w:firstRow="0" w:lastRow="0" w:firstColumn="1" w:lastColumn="0" w:oddVBand="0" w:evenVBand="0" w:oddHBand="0" w:evenHBand="0" w:firstRowFirstColumn="0" w:firstRowLastColumn="0" w:lastRowFirstColumn="0" w:lastRowLastColumn="0"/>
+          <w:cnfStyle w:val="000000100000"/>
+        </w:trPr>
+        <w:tc>
+          <w:tcPr>
+            <w:cnfStyle w:val="001000000000"/>
             <w:tcW w:w="558" w:type="dxa"/>
           </w:tcPr>
           <w:p>
@@ -312,7 +307,7 @@
           </w:tcPr>
           <w:p>
             <w:pPr>
-              <w:cnfStyle w:val="000000100000" w:firstRow="0" w:lastRow="0" w:firstColumn="0" w:lastColumn="0" w:oddVBand="0" w:evenVBand="0" w:oddHBand="1" w:evenHBand="0" w:firstRowFirstColumn="0" w:firstRowLastColumn="0" w:lastRowFirstColumn="0" w:lastRowLastColumn="0"/>
+              <w:cnfStyle w:val="000000100000"/>
             </w:pPr>
             <w:r>
               <w:t>Books, Uniform</w:t>
@@ -329,7 +324,7 @@
           <w:p>
             <w:pPr>
               <w:jc w:val="center"/>
-              <w:cnfStyle w:val="000000100000" w:firstRow="0" w:lastRow="0" w:firstColumn="0" w:lastColumn="0" w:oddVBand="0" w:evenVBand="0" w:oddHBand="1" w:evenHBand="0" w:firstRowFirstColumn="0" w:firstRowLastColumn="0" w:lastRowFirstColumn="0" w:lastRowLastColumn="0"/>
+              <w:cnfStyle w:val="000000100000"/>
             </w:pPr>
             <w:r>
               <w:t>10000</w:t>
@@ -339,11 +334,11 @@
       </w:tr>
       <w:tr>
         <w:trPr>
-          <w:cnfStyle w:val="000000010000" w:firstRow="0" w:lastRow="0" w:firstColumn="0" w:lastColumn="0" w:oddVBand="0" w:evenVBand="0" w:oddHBand="0" w:evenHBand="1" w:firstRowFirstColumn="0" w:firstRowLastColumn="0" w:lastRowFirstColumn="0" w:lastRowLastColumn="0"/>
-        </w:trPr>
-        <w:tc>
-          <w:tcPr>
-            <w:cnfStyle w:val="001000000000" w:firstRow="0" w:lastRow="0" w:firstColumn="1" w:lastColumn="0" w:oddVBand="0" w:evenVBand="0" w:oddHBand="0" w:evenHBand="0" w:firstRowFirstColumn="0" w:firstRowLastColumn="0" w:lastRowFirstColumn="0" w:lastRowLastColumn="0"/>
+          <w:cnfStyle w:val="000000010000"/>
+        </w:trPr>
+        <w:tc>
+          <w:tcPr>
+            <w:cnfStyle w:val="001000000000"/>
             <w:tcW w:w="558" w:type="dxa"/>
           </w:tcPr>
           <w:p>
@@ -361,7 +356,7 @@
           </w:tcPr>
           <w:p>
             <w:pPr>
-              <w:cnfStyle w:val="000000010000" w:firstRow="0" w:lastRow="0" w:firstColumn="0" w:lastColumn="0" w:oddVBand="0" w:evenVBand="0" w:oddHBand="0" w:evenHBand="1" w:firstRowFirstColumn="0" w:firstRowLastColumn="0" w:lastRowFirstColumn="0" w:lastRowLastColumn="0"/>
+              <w:cnfStyle w:val="000000010000"/>
             </w:pPr>
             <w:r>
               <w:t>Canteen Contract</w:t>
@@ -375,7 +370,7 @@
           <w:p>
             <w:pPr>
               <w:jc w:val="center"/>
-              <w:cnfStyle w:val="000000010000" w:firstRow="0" w:lastRow="0" w:firstColumn="0" w:lastColumn="0" w:oddVBand="0" w:evenVBand="0" w:oddHBand="0" w:evenHBand="1" w:firstRowFirstColumn="0" w:firstRowLastColumn="0" w:lastRowFirstColumn="0" w:lastRowLastColumn="0"/>
+              <w:cnfStyle w:val="000000010000"/>
             </w:pPr>
             <w:r>
               <w:t>10000</w:t>
@@ -385,11 +380,11 @@
       </w:tr>
       <w:tr>
         <w:trPr>
-          <w:cnfStyle w:val="000000100000" w:firstRow="0" w:lastRow="0" w:firstColumn="0" w:lastColumn="0" w:oddVBand="0" w:evenVBand="0" w:oddHBand="1" w:evenHBand="0" w:firstRowFirstColumn="0" w:firstRowLastColumn="0" w:lastRowFirstColumn="0" w:lastRowLastColumn="0"/>
-        </w:trPr>
-        <w:tc>
-          <w:tcPr>
-            <w:cnfStyle w:val="001000000000" w:firstRow="0" w:lastRow="0" w:firstColumn="1" w:lastColumn="0" w:oddVBand="0" w:evenVBand="0" w:oddHBand="0" w:evenHBand="0" w:firstRowFirstColumn="0" w:firstRowLastColumn="0" w:lastRowFirstColumn="0" w:lastRowLastColumn="0"/>
+          <w:cnfStyle w:val="000000100000"/>
+        </w:trPr>
+        <w:tc>
+          <w:tcPr>
+            <w:cnfStyle w:val="001000000000"/>
             <w:tcW w:w="558" w:type="dxa"/>
           </w:tcPr>
           <w:p>
@@ -407,7 +402,7 @@
           </w:tcPr>
           <w:p>
             <w:pPr>
-              <w:cnfStyle w:val="000000100000" w:firstRow="0" w:lastRow="0" w:firstColumn="0" w:lastColumn="0" w:oddVBand="0" w:evenVBand="0" w:oddHBand="1" w:evenHBand="0" w:firstRowFirstColumn="0" w:firstRowLastColumn="0" w:lastRowFirstColumn="0" w:lastRowLastColumn="0"/>
+              <w:cnfStyle w:val="000000100000"/>
             </w:pPr>
             <w:r>
               <w:t>Additional Fee’s</w:t>
@@ -432,7 +427,7 @@
           <w:p>
             <w:pPr>
               <w:jc w:val="center"/>
-              <w:cnfStyle w:val="000000100000" w:firstRow="0" w:lastRow="0" w:firstColumn="0" w:lastColumn="0" w:oddVBand="0" w:evenVBand="0" w:oddHBand="1" w:evenHBand="0" w:firstRowFirstColumn="0" w:firstRowLastColumn="0" w:lastRowFirstColumn="0" w:lastRowLastColumn="0"/>
+              <w:cnfStyle w:val="000000100000"/>
             </w:pPr>
             <w:r>
               <w:t>250 *</w:t>
@@ -445,11 +440,11 @@
       </w:tr>
       <w:tr>
         <w:trPr>
-          <w:cnfStyle w:val="000000010000" w:firstRow="0" w:lastRow="0" w:firstColumn="0" w:lastColumn="0" w:oddVBand="0" w:evenVBand="0" w:oddHBand="0" w:evenHBand="1" w:firstRowFirstColumn="0" w:firstRowLastColumn="0" w:lastRowFirstColumn="0" w:lastRowLastColumn="0"/>
-        </w:trPr>
-        <w:tc>
-          <w:tcPr>
-            <w:cnfStyle w:val="001000000000" w:firstRow="0" w:lastRow="0" w:firstColumn="1" w:lastColumn="0" w:oddVBand="0" w:evenVBand="0" w:oddHBand="0" w:evenHBand="0" w:firstRowFirstColumn="0" w:firstRowLastColumn="0" w:lastRowFirstColumn="0" w:lastRowLastColumn="0"/>
+          <w:cnfStyle w:val="000000010000"/>
+        </w:trPr>
+        <w:tc>
+          <w:tcPr>
+            <w:cnfStyle w:val="001000000000"/>
             <w:tcW w:w="558" w:type="dxa"/>
           </w:tcPr>
           <w:p>
@@ -465,7 +460,7 @@
           <w:p>
             <w:pPr>
               <w:jc w:val="center"/>
-              <w:cnfStyle w:val="000000010000" w:firstRow="0" w:lastRow="0" w:firstColumn="0" w:lastColumn="0" w:oddVBand="0" w:evenVBand="0" w:oddHBand="0" w:evenHBand="1" w:firstRowFirstColumn="0" w:firstRowLastColumn="0" w:lastRowFirstColumn="0" w:lastRowLastColumn="0"/>
+              <w:cnfStyle w:val="000000010000"/>
               <w:rPr>
                 <w:color w:val="FF0000"/>
               </w:rPr>
@@ -485,7 +480,7 @@
           <w:p>
             <w:pPr>
               <w:jc w:val="center"/>
-              <w:cnfStyle w:val="000000010000" w:firstRow="0" w:lastRow="0" w:firstColumn="0" w:lastColumn="0" w:oddVBand="0" w:evenVBand="0" w:oddHBand="0" w:evenHBand="1" w:firstRowFirstColumn="0" w:firstRowLastColumn="0" w:lastRowFirstColumn="0" w:lastRowLastColumn="0"/>
+              <w:cnfStyle w:val="000000010000"/>
               <w:rPr>
                 <w:color w:val="FF0000"/>
               </w:rPr>
@@ -510,7 +505,7 @@
       <w:tblPr>
         <w:tblStyle w:val="LightGrid-Accent11"/>
         <w:tblW w:w="0" w:type="auto"/>
-        <w:tblLook w:val="04A0" w:firstRow="1" w:lastRow="0" w:firstColumn="1" w:lastColumn="0" w:noHBand="0" w:noVBand="1"/>
+        <w:tblLook w:val="04A0"/>
       </w:tblPr>
       <w:tblGrid>
         <w:gridCol w:w="558"/>
@@ -519,11 +514,11 @@
       </w:tblGrid>
       <w:tr>
         <w:trPr>
-          <w:cnfStyle w:val="100000000000" w:firstRow="1" w:lastRow="0" w:firstColumn="0" w:lastColumn="0" w:oddVBand="0" w:evenVBand="0" w:oddHBand="0" w:evenHBand="0" w:firstRowFirstColumn="0" w:firstRowLastColumn="0" w:lastRowFirstColumn="0" w:lastRowLastColumn="0"/>
-        </w:trPr>
-        <w:tc>
-          <w:tcPr>
-            <w:cnfStyle w:val="001000000000" w:firstRow="0" w:lastRow="0" w:firstColumn="1" w:lastColumn="0" w:oddVBand="0" w:evenVBand="0" w:oddHBand="0" w:evenHBand="0" w:firstRowFirstColumn="0" w:firstRowLastColumn="0" w:lastRowFirstColumn="0" w:lastRowLastColumn="0"/>
+          <w:cnfStyle w:val="100000000000"/>
+        </w:trPr>
+        <w:tc>
+          <w:tcPr>
+            <w:cnfStyle w:val="001000000000"/>
             <w:tcW w:w="558" w:type="dxa"/>
           </w:tcPr>
           <w:p>
@@ -539,7 +534,7 @@
           <w:p>
             <w:pPr>
               <w:jc w:val="center"/>
-              <w:cnfStyle w:val="100000000000" w:firstRow="1" w:lastRow="0" w:firstColumn="0" w:lastColumn="0" w:oddVBand="0" w:evenVBand="0" w:oddHBand="0" w:evenHBand="0" w:firstRowFirstColumn="0" w:firstRowLastColumn="0" w:lastRowFirstColumn="0" w:lastRowLastColumn="0"/>
+              <w:cnfStyle w:val="100000000000"/>
             </w:pPr>
             <w:r>
               <w:t>Particular</w:t>
@@ -553,7 +548,7 @@
           <w:p>
             <w:pPr>
               <w:jc w:val="center"/>
-              <w:cnfStyle w:val="100000000000" w:firstRow="1" w:lastRow="0" w:firstColumn="0" w:lastColumn="0" w:oddVBand="0" w:evenVBand="0" w:oddHBand="0" w:evenHBand="0" w:firstRowFirstColumn="0" w:firstRowLastColumn="0" w:lastRowFirstColumn="0" w:lastRowLastColumn="0"/>
+              <w:cnfStyle w:val="100000000000"/>
             </w:pPr>
             <w:r>
               <w:t>Revenue</w:t>
@@ -562,26 +557,105 @@
           <w:p>
             <w:pPr>
               <w:jc w:val="center"/>
-              <w:cnfStyle w:val="100000000000" w:firstRow="1" w:lastRow="0" w:firstColumn="0" w:lastColumn="0" w:oddVBand="0" w:evenVBand="0" w:oddHBand="0" w:evenHBand="0" w:firstRowFirstColumn="0" w:firstRowLastColumn="0" w:lastRowFirstColumn="0" w:lastRowLastColumn="0"/>
-            </w:pPr>
+              <w:cnfStyle w:val="100000000000"/>
+            </w:pPr>
+            <w:r>
+              <w:t xml:space="preserve">Rs. </w:t>
+            </w:r>
+          </w:p>
+        </w:tc>
+      </w:tr>
+      <w:tr>
+        <w:trPr>
+          <w:cnfStyle w:val="000000100000"/>
+        </w:trPr>
+        <w:tc>
+          <w:tcPr>
+            <w:cnfStyle w:val="001000000000"/>
+            <w:tcW w:w="558" w:type="dxa"/>
+          </w:tcPr>
+          <w:p>
+            <w:pPr>
+              <w:jc w:val="center"/>
+            </w:pPr>
+            <w:r>
+              <w:t>1</w:t>
+            </w:r>
+          </w:p>
+        </w:tc>
+        <w:tc>
+          <w:tcPr>
+            <w:tcW w:w="5766" w:type="dxa"/>
+          </w:tcPr>
+          <w:p>
+            <w:pPr>
+              <w:cnfStyle w:val="000000100000"/>
+            </w:pPr>
+            <w:r>
+              <w:t>Matric (5 subjects)</w:t>
+            </w:r>
+            <w:r>
+              <w:t xml:space="preserve"> 1 room – 5 hrs</w:t>
+            </w:r>
+            <w:r>
+              <w:t xml:space="preserve"> </w:t>
+            </w:r>
             <w:proofErr w:type="spellStart"/>
             <w:r>
-              <w:t>Rs</w:t>
+              <w:t>avg</w:t>
             </w:r>
             <w:proofErr w:type="spellEnd"/>
             <w:r>
-              <w:t xml:space="preserve">. </w:t>
-            </w:r>
-          </w:p>
-        </w:tc>
-      </w:tr>
-      <w:tr>
-        <w:trPr>
-          <w:cnfStyle w:val="000000100000" w:firstRow="0" w:lastRow="0" w:firstColumn="0" w:lastColumn="0" w:oddVBand="0" w:evenVBand="0" w:oddHBand="1" w:evenHBand="0" w:firstRowFirstColumn="0" w:firstRowLastColumn="0" w:lastRowFirstColumn="0" w:lastRowLastColumn="0"/>
-        </w:trPr>
-        <w:tc>
-          <w:tcPr>
-            <w:cnfStyle w:val="001000000000" w:firstRow="0" w:lastRow="0" w:firstColumn="1" w:lastColumn="0" w:oddVBand="0" w:evenVBand="0" w:oddHBand="0" w:evenHBand="0" w:firstRowFirstColumn="0" w:firstRowLastColumn="0" w:lastRowFirstColumn="0" w:lastRowLastColumn="0"/>
+              <w:t xml:space="preserve"> 2</w:t>
+            </w:r>
+            <w:r>
+              <w:t>0 students</w:t>
+            </w:r>
+            <w:r>
+              <w:t xml:space="preserve"> per subject</w:t>
+            </w:r>
+          </w:p>
+        </w:tc>
+        <w:tc>
+          <w:tcPr>
+            <w:tcW w:w="3162" w:type="dxa"/>
+          </w:tcPr>
+          <w:p>
+            <w:pPr>
+              <w:jc w:val="center"/>
+              <w:cnfStyle w:val="000000100000"/>
+            </w:pPr>
+            <w:r>
+              <w:t>100</w:t>
+            </w:r>
+            <w:r>
+              <w:t xml:space="preserve"> * </w:t>
+            </w:r>
+            <w:r>
+              <w:t>500</w:t>
+            </w:r>
+            <w:r>
+              <w:t xml:space="preserve"> = </w:t>
+            </w:r>
+            <w:r>
+              <w:t>5</w:t>
+            </w:r>
+            <w:r>
+              <w:t>0</w:t>
+            </w:r>
+            <w:r>
+              <w:t>000</w:t>
+            </w:r>
+          </w:p>
+        </w:tc>
+      </w:tr>
+      <w:tr>
+        <w:trPr>
+          <w:cnfStyle w:val="000000010000"/>
+        </w:trPr>
+        <w:tc>
+          <w:tcPr>
+            <w:cnfStyle w:val="001000000000"/>
             <w:tcW w:w="558" w:type="dxa"/>
           </w:tcPr>
           <w:p>
@@ -589,7 +663,7 @@
               <w:jc w:val="center"/>
             </w:pPr>
             <w:r>
-              <w:t>1</w:t>
+              <w:t>2</w:t>
             </w:r>
           </w:p>
         </w:tc>
@@ -599,35 +673,39 @@
           </w:tcPr>
           <w:p>
             <w:pPr>
-              <w:cnfStyle w:val="000000100000" w:firstRow="0" w:lastRow="0" w:firstColumn="0" w:lastColumn="0" w:oddVBand="0" w:evenVBand="0" w:oddHBand="1" w:evenHBand="0" w:firstRowFirstColumn="0" w:firstRowLastColumn="0" w:lastRowFirstColumn="0" w:lastRowLastColumn="0"/>
-            </w:pPr>
-            <w:r>
-              <w:t>Matric (5 subjects)</w:t>
-            </w:r>
-            <w:r>
-              <w:t xml:space="preserve"> 1 room – 5 </w:t>
+              <w:cnfStyle w:val="000000010000"/>
+            </w:pPr>
+            <w:r>
+              <w:t>Inter (</w:t>
+            </w:r>
+            <w:r>
+              <w:t>5</w:t>
+            </w:r>
+            <w:r>
+              <w:t xml:space="preserve"> subjects)</w:t>
+            </w:r>
+            <w:r>
+              <w:t xml:space="preserve"> 1 room –</w:t>
+            </w:r>
+            <w:r>
+              <w:t xml:space="preserve"> 5</w:t>
+            </w:r>
+            <w:r>
+              <w:t xml:space="preserve"> hrs </w:t>
             </w:r>
             <w:proofErr w:type="spellStart"/>
             <w:r>
-              <w:t>hrs</w:t>
+              <w:t>avg</w:t>
             </w:r>
             <w:proofErr w:type="spellEnd"/>
             <w:r>
               <w:t xml:space="preserve"> </w:t>
             </w:r>
-            <w:proofErr w:type="spellStart"/>
-            <w:r>
-              <w:t>avg</w:t>
-            </w:r>
-            <w:proofErr w:type="spellEnd"/>
-            <w:r>
-              <w:t xml:space="preserve"> 2</w:t>
-            </w:r>
-            <w:r>
-              <w:t>0 students</w:t>
-            </w:r>
-            <w:r>
-              <w:t xml:space="preserve"> per subject</w:t>
+            <w:r>
+              <w:t>2</w:t>
+            </w:r>
+            <w:r>
+              <w:t>0 students per subject</w:t>
             </w:r>
           </w:p>
         </w:tc>
@@ -638,25 +716,16 @@
           <w:p>
             <w:pPr>
               <w:jc w:val="center"/>
-              <w:cnfStyle w:val="000000100000" w:firstRow="0" w:lastRow="0" w:firstColumn="0" w:lastColumn="0" w:oddVBand="0" w:evenVBand="0" w:oddHBand="1" w:evenHBand="0" w:firstRowFirstColumn="0" w:firstRowLastColumn="0" w:lastRowFirstColumn="0" w:lastRowLastColumn="0"/>
+              <w:cnfStyle w:val="000000010000"/>
             </w:pPr>
             <w:r>
               <w:t>100</w:t>
             </w:r>
             <w:r>
-              <w:t xml:space="preserve"> * </w:t>
-            </w:r>
-            <w:r>
-              <w:t>500</w:t>
-            </w:r>
-            <w:r>
-              <w:t xml:space="preserve"> = </w:t>
-            </w:r>
-            <w:r>
-              <w:t>5</w:t>
-            </w:r>
-            <w:r>
-              <w:t>0</w:t>
+              <w:t xml:space="preserve"> * 500</w:t>
+            </w:r>
+            <w:r>
+              <w:t xml:space="preserve"> = 50</w:t>
             </w:r>
             <w:r>
               <w:t>000</w:t>
@@ -666,11 +735,11 @@
       </w:tr>
       <w:tr>
         <w:trPr>
-          <w:cnfStyle w:val="000000010000" w:firstRow="0" w:lastRow="0" w:firstColumn="0" w:lastColumn="0" w:oddVBand="0" w:evenVBand="0" w:oddHBand="0" w:evenHBand="1" w:firstRowFirstColumn="0" w:firstRowLastColumn="0" w:lastRowFirstColumn="0" w:lastRowLastColumn="0"/>
-        </w:trPr>
-        <w:tc>
-          <w:tcPr>
-            <w:cnfStyle w:val="001000000000" w:firstRow="0" w:lastRow="0" w:firstColumn="1" w:lastColumn="0" w:oddVBand="0" w:evenVBand="0" w:oddHBand="0" w:evenHBand="0" w:firstRowFirstColumn="0" w:firstRowLastColumn="0" w:lastRowFirstColumn="0" w:lastRowLastColumn="0"/>
+          <w:cnfStyle w:val="000000100000"/>
+        </w:trPr>
+        <w:tc>
+          <w:tcPr>
+            <w:cnfStyle w:val="001000000000"/>
             <w:tcW w:w="558" w:type="dxa"/>
           </w:tcPr>
           <w:p>
@@ -678,7 +747,7 @@
               <w:jc w:val="center"/>
             </w:pPr>
             <w:r>
-              <w:t>2</w:t>
+              <w:t>3</w:t>
             </w:r>
           </w:p>
         </w:tc>
@@ -688,47 +757,13 @@
           </w:tcPr>
           <w:p>
             <w:pPr>
-              <w:cnfStyle w:val="000000010000" w:firstRow="0" w:lastRow="0" w:firstColumn="0" w:lastColumn="0" w:oddVBand="0" w:evenVBand="0" w:oddHBand="0" w:evenHBand="1" w:firstRowFirstColumn="0" w:firstRowLastColumn="0" w:lastRowFirstColumn="0" w:lastRowLastColumn="0"/>
-            </w:pPr>
-            <w:r>
-              <w:t>Inter (</w:t>
-            </w:r>
-            <w:r>
-              <w:t>5</w:t>
-            </w:r>
-            <w:r>
-              <w:t xml:space="preserve"> subjects)</w:t>
-            </w:r>
-            <w:r>
-              <w:t xml:space="preserve"> 1 room –</w:t>
-            </w:r>
-            <w:r>
-              <w:t xml:space="preserve"> 5</w:t>
-            </w:r>
-            <w:r>
-              <w:t xml:space="preserve"> </w:t>
-            </w:r>
-            <w:proofErr w:type="spellStart"/>
-            <w:r>
-              <w:t>hrs</w:t>
-            </w:r>
-            <w:proofErr w:type="spellEnd"/>
-            <w:r>
-              <w:t xml:space="preserve"> </w:t>
-            </w:r>
-            <w:proofErr w:type="spellStart"/>
-            <w:r>
-              <w:t>avg</w:t>
-            </w:r>
-            <w:proofErr w:type="spellEnd"/>
-            <w:r>
-              <w:t xml:space="preserve"> </w:t>
-            </w:r>
-            <w:r>
-              <w:t>2</w:t>
-            </w:r>
-            <w:r>
-              <w:t>0 students per subject</w:t>
+              <w:cnfStyle w:val="000000100000"/>
+            </w:pPr>
+            <w:r>
+              <w:t>O levels (4 subjects)</w:t>
+            </w:r>
+            <w:r>
+              <w:t xml:space="preserve"> 1 room – 4hrs 10 students per subject</w:t>
             </w:r>
           </w:p>
         </w:tc>
@@ -739,30 +774,21 @@
           <w:p>
             <w:pPr>
               <w:jc w:val="center"/>
-              <w:cnfStyle w:val="000000010000" w:firstRow="0" w:lastRow="0" w:firstColumn="0" w:lastColumn="0" w:oddVBand="0" w:evenVBand="0" w:oddHBand="0" w:evenHBand="1" w:firstRowFirstColumn="0" w:firstRowLastColumn="0" w:lastRowFirstColumn="0" w:lastRowLastColumn="0"/>
-            </w:pPr>
-            <w:r>
-              <w:t>100</w:t>
-            </w:r>
-            <w:r>
-              <w:t xml:space="preserve"> * 500</w:t>
-            </w:r>
-            <w:r>
-              <w:t xml:space="preserve"> = 50</w:t>
-            </w:r>
-            <w:r>
-              <w:t>000</w:t>
-            </w:r>
-          </w:p>
-        </w:tc>
-      </w:tr>
-      <w:tr>
-        <w:trPr>
-          <w:cnfStyle w:val="000000100000" w:firstRow="0" w:lastRow="0" w:firstColumn="0" w:lastColumn="0" w:oddVBand="0" w:evenVBand="0" w:oddHBand="1" w:evenHBand="0" w:firstRowFirstColumn="0" w:firstRowLastColumn="0" w:lastRowFirstColumn="0" w:lastRowLastColumn="0"/>
-        </w:trPr>
-        <w:tc>
-          <w:tcPr>
-            <w:cnfStyle w:val="001000000000" w:firstRow="0" w:lastRow="0" w:firstColumn="1" w:lastColumn="0" w:oddVBand="0" w:evenVBand="0" w:oddHBand="0" w:evenHBand="0" w:firstRowFirstColumn="0" w:firstRowLastColumn="0" w:lastRowFirstColumn="0" w:lastRowLastColumn="0"/>
+              <w:cnfStyle w:val="000000100000"/>
+            </w:pPr>
+            <w:r>
+              <w:t>40 *2250 = 90000</w:t>
+            </w:r>
+          </w:p>
+        </w:tc>
+      </w:tr>
+      <w:tr>
+        <w:trPr>
+          <w:cnfStyle w:val="000000010000"/>
+        </w:trPr>
+        <w:tc>
+          <w:tcPr>
+            <w:cnfStyle w:val="001000000000"/>
             <w:tcW w:w="558" w:type="dxa"/>
           </w:tcPr>
           <w:p>
@@ -770,7 +796,7 @@
               <w:jc w:val="center"/>
             </w:pPr>
             <w:r>
-              <w:t>3</w:t>
+              <w:t>4</w:t>
             </w:r>
           </w:p>
         </w:tc>
@@ -780,13 +806,10 @@
           </w:tcPr>
           <w:p>
             <w:pPr>
-              <w:cnfStyle w:val="000000100000" w:firstRow="0" w:lastRow="0" w:firstColumn="0" w:lastColumn="0" w:oddVBand="0" w:evenVBand="0" w:oddHBand="1" w:evenHBand="0" w:firstRowFirstColumn="0" w:firstRowLastColumn="0" w:lastRowFirstColumn="0" w:lastRowLastColumn="0"/>
-            </w:pPr>
-            <w:r>
-              <w:t>O levels (4 subjects)</w:t>
-            </w:r>
-            <w:r>
-              <w:t xml:space="preserve"> 1 room – 4hrs 10 students per subject</w:t>
+              <w:cnfStyle w:val="000000010000"/>
+            </w:pPr>
+            <w:r>
+              <w:t>O levels (4 subjects) 1 room – 4hrs 10 students per subject</w:t>
             </w:r>
           </w:p>
         </w:tc>
@@ -797,7 +820,7 @@
           <w:p>
             <w:pPr>
               <w:jc w:val="center"/>
-              <w:cnfStyle w:val="000000100000" w:firstRow="0" w:lastRow="0" w:firstColumn="0" w:lastColumn="0" w:oddVBand="0" w:evenVBand="0" w:oddHBand="1" w:evenHBand="0" w:firstRowFirstColumn="0" w:firstRowLastColumn="0" w:lastRowFirstColumn="0" w:lastRowLastColumn="0"/>
+              <w:cnfStyle w:val="000000010000"/>
             </w:pPr>
             <w:r>
               <w:t>40 *2250 = 90000</w:t>
@@ -807,20 +830,17 @@
       </w:tr>
       <w:tr>
         <w:trPr>
-          <w:cnfStyle w:val="000000010000" w:firstRow="0" w:lastRow="0" w:firstColumn="0" w:lastColumn="0" w:oddVBand="0" w:evenVBand="0" w:oddHBand="0" w:evenHBand="1" w:firstRowFirstColumn="0" w:firstRowLastColumn="0" w:lastRowFirstColumn="0" w:lastRowLastColumn="0"/>
-        </w:trPr>
-        <w:tc>
-          <w:tcPr>
-            <w:cnfStyle w:val="001000000000" w:firstRow="0" w:lastRow="0" w:firstColumn="1" w:lastColumn="0" w:oddVBand="0" w:evenVBand="0" w:oddHBand="0" w:evenHBand="0" w:firstRowFirstColumn="0" w:firstRowLastColumn="0" w:lastRowFirstColumn="0" w:lastRowLastColumn="0"/>
+          <w:cnfStyle w:val="000000100000"/>
+        </w:trPr>
+        <w:tc>
+          <w:tcPr>
+            <w:cnfStyle w:val="001000000000"/>
             <w:tcW w:w="558" w:type="dxa"/>
           </w:tcPr>
           <w:p>
             <w:pPr>
               <w:jc w:val="center"/>
             </w:pPr>
-            <w:r>
-              <w:t>4</w:t>
-            </w:r>
           </w:p>
         </w:tc>
         <w:tc>
@@ -829,13 +849,17 @@
           </w:tcPr>
           <w:p>
             <w:pPr>
-              <w:cnfStyle w:val="000000010000" w:firstRow="0" w:lastRow="0" w:firstColumn="0" w:lastColumn="0" w:oddVBand="0" w:evenVBand="0" w:oddHBand="0" w:evenHBand="1" w:firstRowFirstColumn="0" w:firstRowLastColumn="0" w:lastRowFirstColumn="0" w:lastRowLastColumn="0"/>
-            </w:pPr>
-            <w:r>
-              <w:t>O levels (4 subjects)</w:t>
-            </w:r>
-            <w:r>
-              <w:t xml:space="preserve"> 1 room – 4hrs 10 students per subject</w:t>
+              <w:jc w:val="center"/>
+              <w:cnfStyle w:val="000000100000"/>
+              <w:rPr>
+                <w:color w:val="FF0000"/>
+              </w:rPr>
+            </w:pPr>
+            <w:r>
+              <w:rPr>
+                <w:color w:val="FF0000"/>
+              </w:rPr>
+              <w:t>TOTAL</w:t>
             </w:r>
           </w:p>
         </w:tc>
@@ -846,57 +870,7 @@
           <w:p>
             <w:pPr>
               <w:jc w:val="center"/>
-              <w:cnfStyle w:val="000000010000" w:firstRow="0" w:lastRow="0" w:firstColumn="0" w:lastColumn="0" w:oddVBand="0" w:evenVBand="0" w:oddHBand="0" w:evenHBand="1" w:firstRowFirstColumn="0" w:firstRowLastColumn="0" w:lastRowFirstColumn="0" w:lastRowLastColumn="0"/>
-            </w:pPr>
-            <w:r>
-              <w:t>40 *2250 = 90000</w:t>
-            </w:r>
-          </w:p>
-        </w:tc>
-      </w:tr>
-      <w:tr>
-        <w:trPr>
-          <w:cnfStyle w:val="000000100000" w:firstRow="0" w:lastRow="0" w:firstColumn="0" w:lastColumn="0" w:oddVBand="0" w:evenVBand="0" w:oddHBand="1" w:evenHBand="0" w:firstRowFirstColumn="0" w:firstRowLastColumn="0" w:lastRowFirstColumn="0" w:lastRowLastColumn="0"/>
-        </w:trPr>
-        <w:tc>
-          <w:tcPr>
-            <w:cnfStyle w:val="001000000000" w:firstRow="0" w:lastRow="0" w:firstColumn="1" w:lastColumn="0" w:oddVBand="0" w:evenVBand="0" w:oddHBand="0" w:evenHBand="0" w:firstRowFirstColumn="0" w:firstRowLastColumn="0" w:lastRowFirstColumn="0" w:lastRowLastColumn="0"/>
-            <w:tcW w:w="558" w:type="dxa"/>
-          </w:tcPr>
-          <w:p>
-            <w:pPr>
-              <w:jc w:val="center"/>
-            </w:pPr>
-          </w:p>
-        </w:tc>
-        <w:tc>
-          <w:tcPr>
-            <w:tcW w:w="5766" w:type="dxa"/>
-          </w:tcPr>
-          <w:p>
-            <w:pPr>
-              <w:jc w:val="center"/>
-              <w:cnfStyle w:val="000000100000" w:firstRow="0" w:lastRow="0" w:firstColumn="0" w:lastColumn="0" w:oddVBand="0" w:evenVBand="0" w:oddHBand="1" w:evenHBand="0" w:firstRowFirstColumn="0" w:firstRowLastColumn="0" w:lastRowFirstColumn="0" w:lastRowLastColumn="0"/>
-              <w:rPr>
-                <w:color w:val="FF0000"/>
-              </w:rPr>
-            </w:pPr>
-            <w:r>
-              <w:rPr>
-                <w:color w:val="FF0000"/>
-              </w:rPr>
-              <w:t>TOTAL</w:t>
-            </w:r>
-          </w:p>
-        </w:tc>
-        <w:tc>
-          <w:tcPr>
-            <w:tcW w:w="3162" w:type="dxa"/>
-          </w:tcPr>
-          <w:p>
-            <w:pPr>
-              <w:jc w:val="center"/>
-              <w:cnfStyle w:val="000000100000" w:firstRow="0" w:lastRow="0" w:firstColumn="0" w:lastColumn="0" w:oddVBand="0" w:evenVBand="0" w:oddHBand="1" w:evenHBand="0" w:firstRowFirstColumn="0" w:firstRowLastColumn="0" w:lastRowFirstColumn="0" w:lastRowLastColumn="0"/>
+              <w:cnfStyle w:val="000000100000"/>
               <w:rPr>
                 <w:color w:val="FF0000"/>
               </w:rPr>
@@ -936,42 +910,19 @@
           <w:b/>
         </w:rPr>
       </w:pPr>
-    </w:p>
-    <w:p>
-      <w:pPr>
-        <w:rPr>
-          <w:b/>
-        </w:rPr>
-      </w:pPr>
       <w:r>
         <w:rPr>
           <w:b/>
         </w:rPr>
+        <w:lastRenderedPageBreak/>
         <w:t>Common costs between two projects</w:t>
-      </w:r>
-    </w:p>
-    <w:p>
-      <w:r>
-        <w:t>Startup:</w:t>
-      </w:r>
-      <w:r>
-        <w:t xml:space="preserve"> 25</w:t>
-      </w:r>
-      <w:r>
-        <w:t>--</w:t>
-      </w:r>
-      <w:r>
-        <w:t>3</w:t>
-      </w:r>
-      <w:r>
-        <w:t>0 lakh</w:t>
       </w:r>
     </w:p>
     <w:tbl>
       <w:tblPr>
         <w:tblStyle w:val="LightGrid-Accent11"/>
         <w:tblW w:w="0" w:type="auto"/>
-        <w:tblLook w:val="04A0" w:firstRow="1" w:lastRow="0" w:firstColumn="1" w:lastColumn="0" w:noHBand="0" w:noVBand="1"/>
+        <w:tblLook w:val="04A0"/>
       </w:tblPr>
       <w:tblGrid>
         <w:gridCol w:w="558"/>
@@ -980,11 +931,11 @@
       </w:tblGrid>
       <w:tr>
         <w:trPr>
-          <w:cnfStyle w:val="100000000000" w:firstRow="1" w:lastRow="0" w:firstColumn="0" w:lastColumn="0" w:oddVBand="0" w:evenVBand="0" w:oddHBand="0" w:evenHBand="0" w:firstRowFirstColumn="0" w:firstRowLastColumn="0" w:lastRowFirstColumn="0" w:lastRowLastColumn="0"/>
-        </w:trPr>
-        <w:tc>
-          <w:tcPr>
-            <w:cnfStyle w:val="001000000000" w:firstRow="0" w:lastRow="0" w:firstColumn="1" w:lastColumn="0" w:oddVBand="0" w:evenVBand="0" w:oddHBand="0" w:evenHBand="0" w:firstRowFirstColumn="0" w:firstRowLastColumn="0" w:lastRowFirstColumn="0" w:lastRowLastColumn="0"/>
+          <w:cnfStyle w:val="100000000000"/>
+        </w:trPr>
+        <w:tc>
+          <w:tcPr>
+            <w:cnfStyle w:val="001000000000"/>
             <w:tcW w:w="558" w:type="dxa"/>
           </w:tcPr>
           <w:p>
@@ -1000,7 +951,7 @@
           <w:p>
             <w:pPr>
               <w:jc w:val="center"/>
-              <w:cnfStyle w:val="100000000000" w:firstRow="1" w:lastRow="0" w:firstColumn="0" w:lastColumn="0" w:oddVBand="0" w:evenVBand="0" w:oddHBand="0" w:evenHBand="0" w:firstRowFirstColumn="0" w:firstRowLastColumn="0" w:lastRowFirstColumn="0" w:lastRowLastColumn="0"/>
+              <w:cnfStyle w:val="100000000000"/>
             </w:pPr>
             <w:r>
               <w:t>Particular</w:t>
@@ -1014,8 +965,11 @@
           <w:p>
             <w:pPr>
               <w:jc w:val="center"/>
-              <w:cnfStyle w:val="100000000000" w:firstRow="1" w:lastRow="0" w:firstColumn="0" w:lastColumn="0" w:oddVBand="0" w:evenVBand="0" w:oddHBand="0" w:evenHBand="0" w:firstRowFirstColumn="0" w:firstRowLastColumn="0" w:lastRowFirstColumn="0" w:lastRowLastColumn="0"/>
-            </w:pPr>
+              <w:cnfStyle w:val="100000000000"/>
+            </w:pPr>
+            <w:r>
+              <w:t xml:space="preserve">Budgeted </w:t>
+            </w:r>
             <w:r>
               <w:t>Cost</w:t>
             </w:r>
@@ -1023,26 +977,21 @@
           <w:p>
             <w:pPr>
               <w:jc w:val="center"/>
-              <w:cnfStyle w:val="100000000000" w:firstRow="1" w:lastRow="0" w:firstColumn="0" w:lastColumn="0" w:oddVBand="0" w:evenVBand="0" w:oddHBand="0" w:evenHBand="0" w:firstRowFirstColumn="0" w:firstRowLastColumn="0" w:lastRowFirstColumn="0" w:lastRowLastColumn="0"/>
-            </w:pPr>
-            <w:proofErr w:type="spellStart"/>
-            <w:r>
-              <w:t>Rs</w:t>
-            </w:r>
-            <w:proofErr w:type="spellEnd"/>
-            <w:r>
-              <w:t xml:space="preserve">. </w:t>
-            </w:r>
-          </w:p>
-        </w:tc>
-      </w:tr>
-      <w:tr>
-        <w:trPr>
-          <w:cnfStyle w:val="000000100000" w:firstRow="0" w:lastRow="0" w:firstColumn="0" w:lastColumn="0" w:oddVBand="0" w:evenVBand="0" w:oddHBand="1" w:evenHBand="0" w:firstRowFirstColumn="0" w:firstRowLastColumn="0" w:lastRowFirstColumn="0" w:lastRowLastColumn="0"/>
-        </w:trPr>
-        <w:tc>
-          <w:tcPr>
-            <w:cnfStyle w:val="001000000000" w:firstRow="0" w:lastRow="0" w:firstColumn="1" w:lastColumn="0" w:oddVBand="0" w:evenVBand="0" w:oddHBand="0" w:evenHBand="0" w:firstRowFirstColumn="0" w:firstRowLastColumn="0" w:lastRowFirstColumn="0" w:lastRowLastColumn="0"/>
+              <w:cnfStyle w:val="100000000000"/>
+            </w:pPr>
+            <w:r>
+              <w:t xml:space="preserve">Rs. </w:t>
+            </w:r>
+          </w:p>
+        </w:tc>
+      </w:tr>
+      <w:tr>
+        <w:trPr>
+          <w:cnfStyle w:val="000000100000"/>
+        </w:trPr>
+        <w:tc>
+          <w:tcPr>
+            <w:cnfStyle w:val="001000000000"/>
             <w:tcW w:w="558" w:type="dxa"/>
           </w:tcPr>
           <w:p>
@@ -1060,17 +1009,35 @@
           </w:tcPr>
           <w:p>
             <w:pPr>
-              <w:cnfStyle w:val="000000100000" w:firstRow="0" w:lastRow="0" w:firstColumn="0" w:lastColumn="0" w:oddVBand="0" w:evenVBand="0" w:oddHBand="1" w:evenHBand="0" w:firstRowFirstColumn="0" w:firstRowLastColumn="0" w:lastRowFirstColumn="0" w:lastRowLastColumn="0"/>
-            </w:pPr>
-            <w:r>
+              <w:cnfStyle w:val="000000100000"/>
+              <w:rPr>
+                <w:color w:val="FF0000"/>
+              </w:rPr>
+            </w:pPr>
+            <w:r>
+              <w:rPr>
+                <w:color w:val="FF0000"/>
+              </w:rPr>
               <w:t>1.5 CANAL</w:t>
             </w:r>
             <w:r>
+              <w:rPr>
+                <w:color w:val="FF0000"/>
+              </w:rPr>
               <w:t xml:space="preserve"> House double story on Rent  (Advance)</w:t>
             </w:r>
             <w:r>
+              <w:rPr>
+                <w:color w:val="FF0000"/>
+              </w:rPr>
               <w:t xml:space="preserve"> + 12 month rent</w:t>
             </w:r>
+            <w:r>
+              <w:rPr>
+                <w:color w:val="FF0000"/>
+              </w:rPr>
+              <w:t xml:space="preserve"> (12 rooms / 30students)</w:t>
+            </w:r>
           </w:p>
         </w:tc>
         <w:tc>
@@ -1080,7 +1047,7 @@
           <w:p>
             <w:pPr>
               <w:jc w:val="center"/>
-              <w:cnfStyle w:val="000000100000" w:firstRow="0" w:lastRow="0" w:firstColumn="0" w:lastColumn="0" w:oddVBand="0" w:evenVBand="0" w:oddHBand="1" w:evenHBand="0" w:firstRowFirstColumn="0" w:firstRowLastColumn="0" w:lastRowFirstColumn="0" w:lastRowLastColumn="0"/>
+              <w:cnfStyle w:val="000000100000"/>
             </w:pPr>
             <w:r>
               <w:t>135</w:t>
@@ -1093,11 +1060,11 @@
       </w:tr>
       <w:tr>
         <w:trPr>
-          <w:cnfStyle w:val="000000010000" w:firstRow="0" w:lastRow="0" w:firstColumn="0" w:lastColumn="0" w:oddVBand="0" w:evenVBand="0" w:oddHBand="0" w:evenHBand="1" w:firstRowFirstColumn="0" w:firstRowLastColumn="0" w:lastRowFirstColumn="0" w:lastRowLastColumn="0"/>
-        </w:trPr>
-        <w:tc>
-          <w:tcPr>
-            <w:cnfStyle w:val="001000000000" w:firstRow="0" w:lastRow="0" w:firstColumn="1" w:lastColumn="0" w:oddVBand="0" w:evenVBand="0" w:oddHBand="0" w:evenHBand="0" w:firstRowFirstColumn="0" w:firstRowLastColumn="0" w:lastRowFirstColumn="0" w:lastRowLastColumn="0"/>
+          <w:cnfStyle w:val="000000010000"/>
+        </w:trPr>
+        <w:tc>
+          <w:tcPr>
+            <w:cnfStyle w:val="001000000000"/>
             <w:tcW w:w="558" w:type="dxa"/>
           </w:tcPr>
           <w:p>
@@ -1115,7 +1082,7 @@
           </w:tcPr>
           <w:p>
             <w:pPr>
-              <w:cnfStyle w:val="000000010000" w:firstRow="0" w:lastRow="0" w:firstColumn="0" w:lastColumn="0" w:oddVBand="0" w:evenVBand="0" w:oddHBand="0" w:evenHBand="1" w:firstRowFirstColumn="0" w:firstRowLastColumn="0" w:lastRowFirstColumn="0" w:lastRowLastColumn="0"/>
+              <w:cnfStyle w:val="000000010000"/>
             </w:pPr>
             <w:r>
               <w:t>Renovation Cost</w:t>
@@ -1129,7 +1096,7 @@
           <w:p>
             <w:pPr>
               <w:jc w:val="center"/>
-              <w:cnfStyle w:val="000000010000" w:firstRow="0" w:lastRow="0" w:firstColumn="0" w:lastColumn="0" w:oddVBand="0" w:evenVBand="0" w:oddHBand="0" w:evenHBand="1" w:firstRowFirstColumn="0" w:firstRowLastColumn="0" w:lastRowFirstColumn="0" w:lastRowLastColumn="0"/>
+              <w:cnfStyle w:val="000000010000"/>
             </w:pPr>
             <w:r>
               <w:t>2</w:t>
@@ -1145,11 +1112,11 @@
       </w:tr>
       <w:tr>
         <w:trPr>
-          <w:cnfStyle w:val="000000100000" w:firstRow="0" w:lastRow="0" w:firstColumn="0" w:lastColumn="0" w:oddVBand="0" w:evenVBand="0" w:oddHBand="1" w:evenHBand="0" w:firstRowFirstColumn="0" w:firstRowLastColumn="0" w:lastRowFirstColumn="0" w:lastRowLastColumn="0"/>
-        </w:trPr>
-        <w:tc>
-          <w:tcPr>
-            <w:cnfStyle w:val="001000000000" w:firstRow="0" w:lastRow="0" w:firstColumn="1" w:lastColumn="0" w:oddVBand="0" w:evenVBand="0" w:oddHBand="0" w:evenHBand="0" w:firstRowFirstColumn="0" w:firstRowLastColumn="0" w:lastRowFirstColumn="0" w:lastRowLastColumn="0"/>
+          <w:cnfStyle w:val="000000100000"/>
+        </w:trPr>
+        <w:tc>
+          <w:tcPr>
+            <w:cnfStyle w:val="001000000000"/>
             <w:tcW w:w="558" w:type="dxa"/>
           </w:tcPr>
           <w:p>
@@ -1167,9 +1134,15 @@
           </w:tcPr>
           <w:p>
             <w:pPr>
-              <w:cnfStyle w:val="000000100000" w:firstRow="0" w:lastRow="0" w:firstColumn="0" w:lastColumn="0" w:oddVBand="0" w:evenVBand="0" w:oddHBand="1" w:evenHBand="0" w:firstRowFirstColumn="0" w:firstRowLastColumn="0" w:lastRowFirstColumn="0" w:lastRowLastColumn="0"/>
-            </w:pPr>
-            <w:r>
+              <w:cnfStyle w:val="000000100000"/>
+              <w:rPr>
+                <w:color w:val="FF0000"/>
+              </w:rPr>
+            </w:pPr>
+            <w:r>
+              <w:rPr>
+                <w:color w:val="FF0000"/>
+              </w:rPr>
               <w:t>Furniture</w:t>
             </w:r>
           </w:p>
@@ -1181,7 +1154,7 @@
           <w:p>
             <w:pPr>
               <w:jc w:val="center"/>
-              <w:cnfStyle w:val="000000100000" w:firstRow="0" w:lastRow="0" w:firstColumn="0" w:lastColumn="0" w:oddVBand="0" w:evenVBand="0" w:oddHBand="1" w:evenHBand="0" w:firstRowFirstColumn="0" w:firstRowLastColumn="0" w:lastRowFirstColumn="0" w:lastRowLastColumn="0"/>
+              <w:cnfStyle w:val="000000100000"/>
             </w:pPr>
             <w:r>
               <w:t>400,000</w:t>
@@ -1191,11 +1164,11 @@
       </w:tr>
       <w:tr>
         <w:trPr>
-          <w:cnfStyle w:val="000000010000" w:firstRow="0" w:lastRow="0" w:firstColumn="0" w:lastColumn="0" w:oddVBand="0" w:evenVBand="0" w:oddHBand="0" w:evenHBand="1" w:firstRowFirstColumn="0" w:firstRowLastColumn="0" w:lastRowFirstColumn="0" w:lastRowLastColumn="0"/>
-        </w:trPr>
-        <w:tc>
-          <w:tcPr>
-            <w:cnfStyle w:val="001000000000" w:firstRow="0" w:lastRow="0" w:firstColumn="1" w:lastColumn="0" w:oddVBand="0" w:evenVBand="0" w:oddHBand="0" w:evenHBand="0" w:firstRowFirstColumn="0" w:firstRowLastColumn="0" w:lastRowFirstColumn="0" w:lastRowLastColumn="0"/>
+          <w:cnfStyle w:val="000000010000"/>
+        </w:trPr>
+        <w:tc>
+          <w:tcPr>
+            <w:cnfStyle w:val="001000000000"/>
             <w:tcW w:w="558" w:type="dxa"/>
           </w:tcPr>
           <w:p>
@@ -1213,7 +1186,7 @@
           </w:tcPr>
           <w:p>
             <w:pPr>
-              <w:cnfStyle w:val="000000010000" w:firstRow="0" w:lastRow="0" w:firstColumn="0" w:lastColumn="0" w:oddVBand="0" w:evenVBand="0" w:oddHBand="0" w:evenHBand="1" w:firstRowFirstColumn="0" w:firstRowLastColumn="0" w:lastRowFirstColumn="0" w:lastRowLastColumn="0"/>
+              <w:cnfStyle w:val="000000010000"/>
             </w:pPr>
             <w:r>
               <w:t>Black / White Board</w:t>
@@ -1227,7 +1200,7 @@
           <w:p>
             <w:pPr>
               <w:jc w:val="center"/>
-              <w:cnfStyle w:val="000000010000" w:firstRow="0" w:lastRow="0" w:firstColumn="0" w:lastColumn="0" w:oddVBand="0" w:evenVBand="0" w:oddHBand="0" w:evenHBand="1" w:firstRowFirstColumn="0" w:firstRowLastColumn="0" w:lastRowFirstColumn="0" w:lastRowLastColumn="0"/>
+              <w:cnfStyle w:val="000000010000"/>
             </w:pPr>
             <w:r>
               <w:t>50,000</w:t>
@@ -1237,11 +1210,11 @@
       </w:tr>
       <w:tr>
         <w:trPr>
-          <w:cnfStyle w:val="000000100000" w:firstRow="0" w:lastRow="0" w:firstColumn="0" w:lastColumn="0" w:oddVBand="0" w:evenVBand="0" w:oddHBand="1" w:evenHBand="0" w:firstRowFirstColumn="0" w:firstRowLastColumn="0" w:lastRowFirstColumn="0" w:lastRowLastColumn="0"/>
-        </w:trPr>
-        <w:tc>
-          <w:tcPr>
-            <w:cnfStyle w:val="001000000000" w:firstRow="0" w:lastRow="0" w:firstColumn="1" w:lastColumn="0" w:oddVBand="0" w:evenVBand="0" w:oddHBand="0" w:evenHBand="0" w:firstRowFirstColumn="0" w:firstRowLastColumn="0" w:lastRowFirstColumn="0" w:lastRowLastColumn="0"/>
+          <w:cnfStyle w:val="000000100000"/>
+        </w:trPr>
+        <w:tc>
+          <w:tcPr>
+            <w:cnfStyle w:val="001000000000"/>
             <w:tcW w:w="558" w:type="dxa"/>
           </w:tcPr>
           <w:p>
@@ -1259,7 +1232,7 @@
           </w:tcPr>
           <w:p>
             <w:pPr>
-              <w:cnfStyle w:val="000000100000" w:firstRow="0" w:lastRow="0" w:firstColumn="0" w:lastColumn="0" w:oddVBand="0" w:evenVBand="0" w:oddHBand="1" w:evenHBand="0" w:firstRowFirstColumn="0" w:firstRowLastColumn="0" w:lastRowFirstColumn="0" w:lastRowLastColumn="0"/>
+              <w:cnfStyle w:val="000000100000"/>
             </w:pPr>
             <w:r>
               <w:t>Air Conditioning Units (</w:t>
@@ -1279,7 +1252,7 @@
           <w:p>
             <w:pPr>
               <w:jc w:val="center"/>
-              <w:cnfStyle w:val="000000100000" w:firstRow="0" w:lastRow="0" w:firstColumn="0" w:lastColumn="0" w:oddVBand="0" w:evenVBand="0" w:oddHBand="1" w:evenHBand="0" w:firstRowFirstColumn="0" w:firstRowLastColumn="0" w:lastRowFirstColumn="0" w:lastRowLastColumn="0"/>
+              <w:cnfStyle w:val="000000100000"/>
             </w:pPr>
             <w:r>
               <w:t>40000*3</w:t>
@@ -1295,11 +1268,11 @@
       </w:tr>
       <w:tr>
         <w:trPr>
-          <w:cnfStyle w:val="000000010000" w:firstRow="0" w:lastRow="0" w:firstColumn="0" w:lastColumn="0" w:oddVBand="0" w:evenVBand="0" w:oddHBand="0" w:evenHBand="1" w:firstRowFirstColumn="0" w:firstRowLastColumn="0" w:lastRowFirstColumn="0" w:lastRowLastColumn="0"/>
-        </w:trPr>
-        <w:tc>
-          <w:tcPr>
-            <w:cnfStyle w:val="001000000000" w:firstRow="0" w:lastRow="0" w:firstColumn="1" w:lastColumn="0" w:oddVBand="0" w:evenVBand="0" w:oddHBand="0" w:evenHBand="0" w:firstRowFirstColumn="0" w:firstRowLastColumn="0" w:lastRowFirstColumn="0" w:lastRowLastColumn="0"/>
+          <w:cnfStyle w:val="000000010000"/>
+        </w:trPr>
+        <w:tc>
+          <w:tcPr>
+            <w:cnfStyle w:val="001000000000"/>
             <w:tcW w:w="558" w:type="dxa"/>
           </w:tcPr>
           <w:p>
@@ -1317,12 +1290,18 @@
           </w:tcPr>
           <w:p>
             <w:pPr>
-              <w:cnfStyle w:val="000000010000" w:firstRow="0" w:lastRow="0" w:firstColumn="0" w:lastColumn="0" w:oddVBand="0" w:evenVBand="0" w:oddHBand="0" w:evenHBand="1" w:firstRowFirstColumn="0" w:firstRowLastColumn="0" w:lastRowFirstColumn="0" w:lastRowLastColumn="0"/>
-            </w:pPr>
-            <w:r>
+              <w:cnfStyle w:val="000000010000"/>
+            </w:pPr>
+            <w:r>
+              <w:rPr>
+                <w:color w:val="FF0000"/>
+              </w:rPr>
               <w:t>Computer Lab</w:t>
             </w:r>
             <w:r>
+              <w:rPr>
+                <w:color w:val="FF0000"/>
+              </w:rPr>
               <w:t xml:space="preserve"> (35 Computers)</w:t>
             </w:r>
           </w:p>
@@ -1334,7 +1313,7 @@
           <w:p>
             <w:pPr>
               <w:jc w:val="center"/>
-              <w:cnfStyle w:val="000000010000" w:firstRow="0" w:lastRow="0" w:firstColumn="0" w:lastColumn="0" w:oddVBand="0" w:evenVBand="0" w:oddHBand="0" w:evenHBand="1" w:firstRowFirstColumn="0" w:firstRowLastColumn="0" w:lastRowFirstColumn="0" w:lastRowLastColumn="0"/>
+              <w:cnfStyle w:val="000000010000"/>
             </w:pPr>
             <w:r>
               <w:t>15,000 * 35 = 525,000</w:t>
@@ -1344,11 +1323,11 @@
       </w:tr>
       <w:tr>
         <w:trPr>
-          <w:cnfStyle w:val="000000100000" w:firstRow="0" w:lastRow="0" w:firstColumn="0" w:lastColumn="0" w:oddVBand="0" w:evenVBand="0" w:oddHBand="1" w:evenHBand="0" w:firstRowFirstColumn="0" w:firstRowLastColumn="0" w:lastRowFirstColumn="0" w:lastRowLastColumn="0"/>
-        </w:trPr>
-        <w:tc>
-          <w:tcPr>
-            <w:cnfStyle w:val="001000000000" w:firstRow="0" w:lastRow="0" w:firstColumn="1" w:lastColumn="0" w:oddVBand="0" w:evenVBand="0" w:oddHBand="0" w:evenHBand="0" w:firstRowFirstColumn="0" w:firstRowLastColumn="0" w:lastRowFirstColumn="0" w:lastRowLastColumn="0"/>
+          <w:cnfStyle w:val="000000100000"/>
+        </w:trPr>
+        <w:tc>
+          <w:tcPr>
+            <w:cnfStyle w:val="001000000000"/>
             <w:tcW w:w="558" w:type="dxa"/>
           </w:tcPr>
           <w:p>
@@ -1366,7 +1345,7 @@
           </w:tcPr>
           <w:p>
             <w:pPr>
-              <w:cnfStyle w:val="000000100000" w:firstRow="0" w:lastRow="0" w:firstColumn="0" w:lastColumn="0" w:oddVBand="0" w:evenVBand="0" w:oddHBand="1" w:evenHBand="0" w:firstRowFirstColumn="0" w:firstRowLastColumn="0" w:lastRowFirstColumn="0" w:lastRowLastColumn="0"/>
+              <w:cnfStyle w:val="000000100000"/>
             </w:pPr>
             <w:r>
               <w:t>Security Cameras</w:t>
@@ -1380,7 +1359,7 @@
           <w:p>
             <w:pPr>
               <w:jc w:val="center"/>
-              <w:cnfStyle w:val="000000100000" w:firstRow="0" w:lastRow="0" w:firstColumn="0" w:lastColumn="0" w:oddVBand="0" w:evenVBand="0" w:oddHBand="1" w:evenHBand="0" w:firstRowFirstColumn="0" w:firstRowLastColumn="0" w:lastRowFirstColumn="0" w:lastRowLastColumn="0"/>
+              <w:cnfStyle w:val="000000100000"/>
             </w:pPr>
             <w:r>
               <w:t>50,000</w:t>
@@ -1390,11 +1369,11 @@
       </w:tr>
       <w:tr>
         <w:trPr>
-          <w:cnfStyle w:val="000000010000" w:firstRow="0" w:lastRow="0" w:firstColumn="0" w:lastColumn="0" w:oddVBand="0" w:evenVBand="0" w:oddHBand="0" w:evenHBand="1" w:firstRowFirstColumn="0" w:firstRowLastColumn="0" w:lastRowFirstColumn="0" w:lastRowLastColumn="0"/>
-        </w:trPr>
-        <w:tc>
-          <w:tcPr>
-            <w:cnfStyle w:val="001000000000" w:firstRow="0" w:lastRow="0" w:firstColumn="1" w:lastColumn="0" w:oddVBand="0" w:evenVBand="0" w:oddHBand="0" w:evenHBand="0" w:firstRowFirstColumn="0" w:firstRowLastColumn="0" w:lastRowFirstColumn="0" w:lastRowLastColumn="0"/>
+          <w:cnfStyle w:val="000000010000"/>
+        </w:trPr>
+        <w:tc>
+          <w:tcPr>
+            <w:cnfStyle w:val="001000000000"/>
             <w:tcW w:w="558" w:type="dxa"/>
           </w:tcPr>
           <w:p>
@@ -1412,17 +1391,26 @@
           </w:tcPr>
           <w:p>
             <w:pPr>
-              <w:cnfStyle w:val="000000010000" w:firstRow="0" w:lastRow="0" w:firstColumn="0" w:lastColumn="0" w:oddVBand="0" w:evenVBand="0" w:oddHBand="0" w:evenHBand="1" w:firstRowFirstColumn="0" w:firstRowLastColumn="0" w:lastRowFirstColumn="0" w:lastRowLastColumn="0"/>
+              <w:cnfStyle w:val="000000010000"/>
             </w:pPr>
             <w:proofErr w:type="gramStart"/>
             <w:r>
+              <w:rPr>
+                <w:color w:val="FF0000"/>
+              </w:rPr>
               <w:t>Generators</w:t>
             </w:r>
             <w:r>
+              <w:rPr>
+                <w:color w:val="FF0000"/>
+              </w:rPr>
               <w:t xml:space="preserve"> ???</w:t>
             </w:r>
             <w:proofErr w:type="gramEnd"/>
             <w:r>
+              <w:rPr>
+                <w:color w:val="FF0000"/>
+              </w:rPr>
               <w:t xml:space="preserve"> or UPS (4)</w:t>
             </w:r>
           </w:p>
@@ -1434,7 +1422,7 @@
           <w:p>
             <w:pPr>
               <w:jc w:val="center"/>
-              <w:cnfStyle w:val="000000010000" w:firstRow="0" w:lastRow="0" w:firstColumn="0" w:lastColumn="0" w:oddVBand="0" w:evenVBand="0" w:oddHBand="0" w:evenHBand="1" w:firstRowFirstColumn="0" w:firstRowLastColumn="0" w:lastRowFirstColumn="0" w:lastRowLastColumn="0"/>
+              <w:cnfStyle w:val="000000010000"/>
             </w:pPr>
             <w:r>
               <w:t>100,000</w:t>
@@ -1444,11 +1432,11 @@
       </w:tr>
       <w:tr>
         <w:trPr>
-          <w:cnfStyle w:val="000000100000" w:firstRow="0" w:lastRow="0" w:firstColumn="0" w:lastColumn="0" w:oddVBand="0" w:evenVBand="0" w:oddHBand="1" w:evenHBand="0" w:firstRowFirstColumn="0" w:firstRowLastColumn="0" w:lastRowFirstColumn="0" w:lastRowLastColumn="0"/>
-        </w:trPr>
-        <w:tc>
-          <w:tcPr>
-            <w:cnfStyle w:val="001000000000" w:firstRow="0" w:lastRow="0" w:firstColumn="1" w:lastColumn="0" w:oddVBand="0" w:evenVBand="0" w:oddHBand="0" w:evenHBand="0" w:firstRowFirstColumn="0" w:firstRowLastColumn="0" w:lastRowFirstColumn="0" w:lastRowLastColumn="0"/>
+          <w:cnfStyle w:val="000000100000"/>
+        </w:trPr>
+        <w:tc>
+          <w:tcPr>
+            <w:cnfStyle w:val="001000000000"/>
             <w:tcW w:w="558" w:type="dxa"/>
           </w:tcPr>
           <w:p>
@@ -1466,7 +1454,7 @@
           </w:tcPr>
           <w:p>
             <w:pPr>
-              <w:cnfStyle w:val="000000100000" w:firstRow="0" w:lastRow="0" w:firstColumn="0" w:lastColumn="0" w:oddVBand="0" w:evenVBand="0" w:oddHBand="1" w:evenHBand="0" w:firstRowFirstColumn="0" w:firstRowLastColumn="0" w:lastRowFirstColumn="0" w:lastRowLastColumn="0"/>
+              <w:cnfStyle w:val="000000100000"/>
             </w:pPr>
             <w:r>
               <w:t xml:space="preserve">Stationary &amp; Miscellaneous </w:t>
@@ -1480,7 +1468,7 @@
           <w:p>
             <w:pPr>
               <w:jc w:val="center"/>
-              <w:cnfStyle w:val="000000100000" w:firstRow="0" w:lastRow="0" w:firstColumn="0" w:lastColumn="0" w:oddVBand="0" w:evenVBand="0" w:oddHBand="1" w:evenHBand="0" w:firstRowFirstColumn="0" w:firstRowLastColumn="0" w:lastRowFirstColumn="0" w:lastRowLastColumn="0"/>
+              <w:cnfStyle w:val="000000100000"/>
             </w:pPr>
             <w:r>
               <w:t>50,000</w:t>
@@ -1490,11 +1478,11 @@
       </w:tr>
       <w:tr>
         <w:trPr>
-          <w:cnfStyle w:val="000000010000" w:firstRow="0" w:lastRow="0" w:firstColumn="0" w:lastColumn="0" w:oddVBand="0" w:evenVBand="0" w:oddHBand="0" w:evenHBand="1" w:firstRowFirstColumn="0" w:firstRowLastColumn="0" w:lastRowFirstColumn="0" w:lastRowLastColumn="0"/>
-        </w:trPr>
-        <w:tc>
-          <w:tcPr>
-            <w:cnfStyle w:val="001000000000" w:firstRow="0" w:lastRow="0" w:firstColumn="1" w:lastColumn="0" w:oddVBand="0" w:evenVBand="0" w:oddHBand="0" w:evenHBand="0" w:firstRowFirstColumn="0" w:firstRowLastColumn="0" w:lastRowFirstColumn="0" w:lastRowLastColumn="0"/>
+          <w:cnfStyle w:val="000000010000"/>
+        </w:trPr>
+        <w:tc>
+          <w:tcPr>
+            <w:cnfStyle w:val="001000000000"/>
             <w:tcW w:w="558" w:type="dxa"/>
           </w:tcPr>
           <w:p>
@@ -1512,18 +1500,13 @@
           </w:tcPr>
           <w:p>
             <w:pPr>
-              <w:cnfStyle w:val="000000010000" w:firstRow="0" w:lastRow="0" w:firstColumn="0" w:lastColumn="0" w:oddVBand="0" w:evenVBand="0" w:oddHBand="0" w:evenHBand="1" w:firstRowFirstColumn="0" w:firstRowLastColumn="0" w:lastRowFirstColumn="0" w:lastRowLastColumn="0"/>
-              <w:rPr>
-                <w:color w:val="FF0000"/>
-              </w:rPr>
-            </w:pPr>
-            <w:proofErr w:type="spellStart"/>
-            <w:r>
-              <w:t>Play ground</w:t>
-            </w:r>
-            <w:proofErr w:type="spellEnd"/>
-            <w:r>
-              <w:t xml:space="preserve"> Equipment</w:t>
+              <w:cnfStyle w:val="000000010000"/>
+              <w:rPr>
+                <w:color w:val="FF0000"/>
+              </w:rPr>
+            </w:pPr>
+            <w:r>
+              <w:t>Play ground Equipment</w:t>
             </w:r>
           </w:p>
         </w:tc>
@@ -1534,7 +1517,7 @@
           <w:p>
             <w:pPr>
               <w:jc w:val="center"/>
-              <w:cnfStyle w:val="000000010000" w:firstRow="0" w:lastRow="0" w:firstColumn="0" w:lastColumn="0" w:oddVBand="0" w:evenVBand="0" w:oddHBand="0" w:evenHBand="1" w:firstRowFirstColumn="0" w:firstRowLastColumn="0" w:lastRowFirstColumn="0" w:lastRowLastColumn="0"/>
+              <w:cnfStyle w:val="000000010000"/>
               <w:rPr>
                 <w:color w:val="FF0000"/>
               </w:rPr>
@@ -1547,11 +1530,11 @@
       </w:tr>
       <w:tr>
         <w:trPr>
-          <w:cnfStyle w:val="000000100000" w:firstRow="0" w:lastRow="0" w:firstColumn="0" w:lastColumn="0" w:oddVBand="0" w:evenVBand="0" w:oddHBand="1" w:evenHBand="0" w:firstRowFirstColumn="0" w:firstRowLastColumn="0" w:lastRowFirstColumn="0" w:lastRowLastColumn="0"/>
-        </w:trPr>
-        <w:tc>
-          <w:tcPr>
-            <w:cnfStyle w:val="001000000000" w:firstRow="0" w:lastRow="0" w:firstColumn="1" w:lastColumn="0" w:oddVBand="0" w:evenVBand="0" w:oddHBand="0" w:evenHBand="0" w:firstRowFirstColumn="0" w:firstRowLastColumn="0" w:lastRowFirstColumn="0" w:lastRowLastColumn="0"/>
+          <w:cnfStyle w:val="000000100000"/>
+        </w:trPr>
+        <w:tc>
+          <w:tcPr>
+            <w:cnfStyle w:val="001000000000"/>
             <w:tcW w:w="558" w:type="dxa"/>
           </w:tcPr>
           <w:p>
@@ -1567,7 +1550,7 @@
           <w:p>
             <w:pPr>
               <w:jc w:val="center"/>
-              <w:cnfStyle w:val="000000100000" w:firstRow="0" w:lastRow="0" w:firstColumn="0" w:lastColumn="0" w:oddVBand="0" w:evenVBand="0" w:oddHBand="1" w:evenHBand="0" w:firstRowFirstColumn="0" w:firstRowLastColumn="0" w:lastRowFirstColumn="0" w:lastRowLastColumn="0"/>
+              <w:cnfStyle w:val="000000100000"/>
               <w:rPr>
                 <w:color w:val="FF0000"/>
               </w:rPr>
@@ -1587,7 +1570,7 @@
           <w:p>
             <w:pPr>
               <w:jc w:val="center"/>
-              <w:cnfStyle w:val="000000100000" w:firstRow="0" w:lastRow="0" w:firstColumn="0" w:lastColumn="0" w:oddVBand="0" w:evenVBand="0" w:oddHBand="1" w:evenHBand="0" w:firstRowFirstColumn="0" w:firstRowLastColumn="0" w:lastRowFirstColumn="0" w:lastRowLastColumn="0"/>
+              <w:cnfStyle w:val="000000100000"/>
               <w:rPr>
                 <w:color w:val="FF0000"/>
               </w:rPr>
@@ -1597,6 +1580,1219 @@
                 <w:color w:val="FF0000"/>
               </w:rPr>
               <w:t>2995000</w:t>
+            </w:r>
+          </w:p>
+        </w:tc>
+      </w:tr>
+    </w:tbl>
+    <w:p/>
+    <w:tbl>
+      <w:tblPr>
+        <w:tblStyle w:val="LightGrid-Accent11"/>
+        <w:tblW w:w="0" w:type="auto"/>
+        <w:tblLook w:val="04A0"/>
+      </w:tblPr>
+      <w:tblGrid>
+        <w:gridCol w:w="558"/>
+        <w:gridCol w:w="5766"/>
+        <w:gridCol w:w="3162"/>
+      </w:tblGrid>
+      <w:tr>
+        <w:trPr>
+          <w:cnfStyle w:val="100000000000"/>
+        </w:trPr>
+        <w:tc>
+          <w:tcPr>
+            <w:cnfStyle w:val="001000000000"/>
+            <w:tcW w:w="558" w:type="dxa"/>
+          </w:tcPr>
+          <w:p>
+            <w:r>
+              <w:t>Sr.</w:t>
+            </w:r>
+          </w:p>
+        </w:tc>
+        <w:tc>
+          <w:tcPr>
+            <w:tcW w:w="5766" w:type="dxa"/>
+          </w:tcPr>
+          <w:p>
+            <w:pPr>
+              <w:jc w:val="center"/>
+              <w:cnfStyle w:val="100000000000"/>
+            </w:pPr>
+            <w:r>
+              <w:t>Particular</w:t>
+            </w:r>
+          </w:p>
+        </w:tc>
+        <w:tc>
+          <w:tcPr>
+            <w:tcW w:w="3162" w:type="dxa"/>
+          </w:tcPr>
+          <w:p>
+            <w:pPr>
+              <w:jc w:val="center"/>
+              <w:cnfStyle w:val="100000000000"/>
+            </w:pPr>
+            <w:r>
+              <w:t xml:space="preserve">Actual </w:t>
+            </w:r>
+            <w:r>
+              <w:t>Cost</w:t>
+            </w:r>
+          </w:p>
+          <w:p>
+            <w:pPr>
+              <w:jc w:val="center"/>
+              <w:cnfStyle w:val="100000000000"/>
+            </w:pPr>
+            <w:r>
+              <w:t xml:space="preserve">Rs. </w:t>
+            </w:r>
+          </w:p>
+        </w:tc>
+      </w:tr>
+      <w:tr>
+        <w:trPr>
+          <w:cnfStyle w:val="000000100000"/>
+        </w:trPr>
+        <w:tc>
+          <w:tcPr>
+            <w:cnfStyle w:val="001000000000"/>
+            <w:tcW w:w="558" w:type="dxa"/>
+          </w:tcPr>
+          <w:p>
+            <w:pPr>
+              <w:jc w:val="center"/>
+            </w:pPr>
+            <w:r>
+              <w:t>1</w:t>
+            </w:r>
+          </w:p>
+        </w:tc>
+        <w:tc>
+          <w:tcPr>
+            <w:tcW w:w="5766" w:type="dxa"/>
+          </w:tcPr>
+          <w:p>
+            <w:pPr>
+              <w:cnfStyle w:val="000000100000"/>
+              <w:rPr>
+                <w:color w:val="000000" w:themeColor="text1"/>
+              </w:rPr>
+            </w:pPr>
+            <w:r>
+              <w:rPr>
+                <w:b/>
+                <w:color w:val="000000" w:themeColor="text1"/>
+              </w:rPr>
+              <w:t>1</w:t>
+            </w:r>
+            <w:r>
+              <w:rPr>
+                <w:b/>
+                <w:color w:val="000000" w:themeColor="text1"/>
+              </w:rPr>
+              <w:t xml:space="preserve"> CANAL</w:t>
+            </w:r>
+            <w:r>
+              <w:rPr>
+                <w:color w:val="000000" w:themeColor="text1"/>
+              </w:rPr>
+              <w:t xml:space="preserve"> House double story on Rent  </w:t>
+            </w:r>
+            <w:r>
+              <w:rPr>
+                <w:color w:val="000000" w:themeColor="text1"/>
+              </w:rPr>
+              <w:t xml:space="preserve">in </w:t>
+            </w:r>
+            <w:r>
+              <w:rPr>
+                <w:b/>
+                <w:color w:val="000000" w:themeColor="text1"/>
+              </w:rPr>
+              <w:t>residential area</w:t>
+            </w:r>
+            <w:r>
+              <w:rPr>
+                <w:color w:val="000000" w:themeColor="text1"/>
+              </w:rPr>
+              <w:t xml:space="preserve"> </w:t>
+            </w:r>
+            <w:r>
+              <w:rPr>
+                <w:color w:val="000000" w:themeColor="text1"/>
+              </w:rPr>
+              <w:t>+ 12 month rent (</w:t>
+            </w:r>
+            <w:r>
+              <w:rPr>
+                <w:color w:val="000000" w:themeColor="text1"/>
+              </w:rPr>
+              <w:t>8-10 rooms / 25</w:t>
+            </w:r>
+            <w:r>
+              <w:rPr>
+                <w:color w:val="000000" w:themeColor="text1"/>
+              </w:rPr>
+              <w:t xml:space="preserve"> </w:t>
+            </w:r>
+            <w:r>
+              <w:rPr>
+                <w:color w:val="000000" w:themeColor="text1"/>
+              </w:rPr>
+              <w:t>students)</w:t>
+            </w:r>
+            <w:r>
+              <w:rPr>
+                <w:color w:val="000000" w:themeColor="text1"/>
+              </w:rPr>
+              <w:t xml:space="preserve"> = 100,000</w:t>
+            </w:r>
+          </w:p>
+        </w:tc>
+        <w:tc>
+          <w:tcPr>
+            <w:tcW w:w="3162" w:type="dxa"/>
+          </w:tcPr>
+          <w:p>
+            <w:pPr>
+              <w:jc w:val="center"/>
+              <w:cnfStyle w:val="000000100000"/>
+              <w:rPr>
+                <w:color w:val="FF0000"/>
+              </w:rPr>
+            </w:pPr>
+            <w:r>
+              <w:rPr>
+                <w:color w:val="FF0000"/>
+              </w:rPr>
+              <w:t>1200,000</w:t>
+            </w:r>
+          </w:p>
+        </w:tc>
+      </w:tr>
+      <w:tr>
+        <w:trPr>
+          <w:cnfStyle w:val="000000010000"/>
+        </w:trPr>
+        <w:tc>
+          <w:tcPr>
+            <w:cnfStyle w:val="001000000000"/>
+            <w:tcW w:w="558" w:type="dxa"/>
+          </w:tcPr>
+          <w:p>
+            <w:pPr>
+              <w:jc w:val="center"/>
+            </w:pPr>
+            <w:r>
+              <w:t>1</w:t>
+            </w:r>
+          </w:p>
+        </w:tc>
+        <w:tc>
+          <w:tcPr>
+            <w:tcW w:w="5766" w:type="dxa"/>
+          </w:tcPr>
+          <w:p>
+            <w:pPr>
+              <w:cnfStyle w:val="000000010000"/>
+              <w:rPr>
+                <w:color w:val="000000" w:themeColor="text1"/>
+              </w:rPr>
+            </w:pPr>
+            <w:r>
+              <w:rPr>
+                <w:b/>
+                <w:color w:val="000000" w:themeColor="text1"/>
+              </w:rPr>
+              <w:t>1</w:t>
+            </w:r>
+            <w:r>
+              <w:rPr>
+                <w:b/>
+                <w:color w:val="000000" w:themeColor="text1"/>
+              </w:rPr>
+              <w:t xml:space="preserve"> CANAL</w:t>
+            </w:r>
+            <w:r>
+              <w:rPr>
+                <w:color w:val="000000" w:themeColor="text1"/>
+              </w:rPr>
+              <w:t xml:space="preserve"> House double story on Rent  </w:t>
+            </w:r>
+            <w:r>
+              <w:rPr>
+                <w:color w:val="000000" w:themeColor="text1"/>
+              </w:rPr>
+              <w:t xml:space="preserve">in </w:t>
+            </w:r>
+            <w:r>
+              <w:rPr>
+                <w:b/>
+                <w:color w:val="000000" w:themeColor="text1"/>
+              </w:rPr>
+              <w:t>commercial area</w:t>
+            </w:r>
+            <w:r>
+              <w:rPr>
+                <w:color w:val="000000" w:themeColor="text1"/>
+              </w:rPr>
+              <w:t xml:space="preserve"> </w:t>
+            </w:r>
+            <w:r>
+              <w:rPr>
+                <w:color w:val="000000" w:themeColor="text1"/>
+              </w:rPr>
+              <w:t>+ 12 month rent (</w:t>
+            </w:r>
+            <w:r>
+              <w:rPr>
+                <w:color w:val="000000" w:themeColor="text1"/>
+              </w:rPr>
+              <w:t>8-10 rooms / 25</w:t>
+            </w:r>
+            <w:r>
+              <w:rPr>
+                <w:color w:val="000000" w:themeColor="text1"/>
+              </w:rPr>
+              <w:t xml:space="preserve"> </w:t>
+            </w:r>
+            <w:r>
+              <w:rPr>
+                <w:color w:val="000000" w:themeColor="text1"/>
+              </w:rPr>
+              <w:t>students)</w:t>
+            </w:r>
+            <w:r>
+              <w:rPr>
+                <w:color w:val="000000" w:themeColor="text1"/>
+              </w:rPr>
+              <w:t xml:space="preserve"> = </w:t>
+            </w:r>
+            <w:r>
+              <w:rPr>
+                <w:color w:val="000000" w:themeColor="text1"/>
+              </w:rPr>
+              <w:t>300,000</w:t>
+            </w:r>
+          </w:p>
+        </w:tc>
+        <w:tc>
+          <w:tcPr>
+            <w:tcW w:w="3162" w:type="dxa"/>
+          </w:tcPr>
+          <w:p>
+            <w:pPr>
+              <w:jc w:val="center"/>
+              <w:cnfStyle w:val="000000010000"/>
+              <w:rPr>
+                <w:color w:val="FF0000"/>
+              </w:rPr>
+            </w:pPr>
+            <w:r>
+              <w:rPr>
+                <w:color w:val="FF0000"/>
+              </w:rPr>
+              <w:t>3600,000</w:t>
+            </w:r>
+          </w:p>
+        </w:tc>
+      </w:tr>
+      <w:tr>
+        <w:trPr>
+          <w:cnfStyle w:val="000000100000"/>
+        </w:trPr>
+        <w:tc>
+          <w:tcPr>
+            <w:cnfStyle w:val="001000000000"/>
+            <w:tcW w:w="558" w:type="dxa"/>
+          </w:tcPr>
+          <w:p>
+            <w:pPr>
+              <w:jc w:val="center"/>
+            </w:pPr>
+            <w:r>
+              <w:t>1</w:t>
+            </w:r>
+          </w:p>
+        </w:tc>
+        <w:tc>
+          <w:tcPr>
+            <w:tcW w:w="5766" w:type="dxa"/>
+          </w:tcPr>
+          <w:p>
+            <w:pPr>
+              <w:cnfStyle w:val="000000100000"/>
+              <w:rPr>
+                <w:color w:val="000000" w:themeColor="text1"/>
+              </w:rPr>
+            </w:pPr>
+            <w:r>
+              <w:rPr>
+                <w:b/>
+                <w:color w:val="000000" w:themeColor="text1"/>
+              </w:rPr>
+              <w:t xml:space="preserve">10 Marla </w:t>
+            </w:r>
+            <w:r>
+              <w:rPr>
+                <w:color w:val="000000" w:themeColor="text1"/>
+              </w:rPr>
+              <w:t xml:space="preserve">House double story on Rent  in </w:t>
+            </w:r>
+            <w:r>
+              <w:rPr>
+                <w:b/>
+                <w:color w:val="000000" w:themeColor="text1"/>
+              </w:rPr>
+              <w:t>residential area</w:t>
+            </w:r>
+            <w:r>
+              <w:rPr>
+                <w:color w:val="000000" w:themeColor="text1"/>
+              </w:rPr>
+              <w:t xml:space="preserve"> + 12 month rent (</w:t>
+            </w:r>
+            <w:r>
+              <w:rPr>
+                <w:color w:val="000000" w:themeColor="text1"/>
+              </w:rPr>
+              <w:t>6-8</w:t>
+            </w:r>
+            <w:r>
+              <w:rPr>
+                <w:color w:val="000000" w:themeColor="text1"/>
+              </w:rPr>
+              <w:t xml:space="preserve"> rooms / </w:t>
+            </w:r>
+            <w:r>
+              <w:rPr>
+                <w:color w:val="000000" w:themeColor="text1"/>
+              </w:rPr>
+              <w:t>20</w:t>
+            </w:r>
+            <w:r>
+              <w:rPr>
+                <w:color w:val="000000" w:themeColor="text1"/>
+              </w:rPr>
+              <w:t xml:space="preserve">students) = </w:t>
+            </w:r>
+            <w:r>
+              <w:rPr>
+                <w:color w:val="000000" w:themeColor="text1"/>
+              </w:rPr>
+              <w:t>50,000-</w:t>
+            </w:r>
+            <w:r>
+              <w:rPr>
+                <w:b/>
+                <w:color w:val="000000" w:themeColor="text1"/>
+              </w:rPr>
+              <w:t>55,000</w:t>
+            </w:r>
+          </w:p>
+        </w:tc>
+        <w:tc>
+          <w:tcPr>
+            <w:tcW w:w="3162" w:type="dxa"/>
+          </w:tcPr>
+          <w:p>
+            <w:pPr>
+              <w:jc w:val="center"/>
+              <w:cnfStyle w:val="000000100000"/>
+              <w:rPr>
+                <w:color w:val="FF0000"/>
+              </w:rPr>
+            </w:pPr>
+            <w:r>
+              <w:rPr>
+                <w:color w:val="FF0000"/>
+              </w:rPr>
+              <w:t>55000*12= 660,000</w:t>
+            </w:r>
+          </w:p>
+        </w:tc>
+      </w:tr>
+      <w:tr>
+        <w:trPr>
+          <w:cnfStyle w:val="000000010000"/>
+        </w:trPr>
+        <w:tc>
+          <w:tcPr>
+            <w:cnfStyle w:val="001000000000"/>
+            <w:tcW w:w="558" w:type="dxa"/>
+          </w:tcPr>
+          <w:p>
+            <w:pPr>
+              <w:jc w:val="center"/>
+            </w:pPr>
+            <w:r>
+              <w:t>1</w:t>
+            </w:r>
+          </w:p>
+          <w:p>
+            <w:pPr>
+              <w:jc w:val="center"/>
+            </w:pPr>
+          </w:p>
+        </w:tc>
+        <w:tc>
+          <w:tcPr>
+            <w:tcW w:w="5766" w:type="dxa"/>
+          </w:tcPr>
+          <w:p>
+            <w:pPr>
+              <w:cnfStyle w:val="000000010000"/>
+              <w:rPr>
+                <w:color w:val="000000" w:themeColor="text1"/>
+              </w:rPr>
+            </w:pPr>
+            <w:r>
+              <w:rPr>
+                <w:b/>
+                <w:color w:val="000000" w:themeColor="text1"/>
+              </w:rPr>
+              <w:t>10 Marla</w:t>
+            </w:r>
+            <w:r>
+              <w:rPr>
+                <w:color w:val="000000" w:themeColor="text1"/>
+              </w:rPr>
+              <w:t xml:space="preserve"> </w:t>
+            </w:r>
+            <w:r>
+              <w:rPr>
+                <w:color w:val="000000" w:themeColor="text1"/>
+              </w:rPr>
+              <w:t xml:space="preserve">House double story on Rent  in </w:t>
+            </w:r>
+            <w:r>
+              <w:rPr>
+                <w:b/>
+                <w:color w:val="000000" w:themeColor="text1"/>
+              </w:rPr>
+              <w:t>c</w:t>
+            </w:r>
+            <w:r>
+              <w:rPr>
+                <w:b/>
+                <w:color w:val="000000" w:themeColor="text1"/>
+              </w:rPr>
+              <w:t>ommercial a</w:t>
+            </w:r>
+            <w:r>
+              <w:rPr>
+                <w:b/>
+                <w:color w:val="000000" w:themeColor="text1"/>
+              </w:rPr>
+              <w:t>rea</w:t>
+            </w:r>
+            <w:r>
+              <w:rPr>
+                <w:color w:val="000000" w:themeColor="text1"/>
+              </w:rPr>
+              <w:t xml:space="preserve"> + 12 month rent (</w:t>
+            </w:r>
+            <w:r>
+              <w:rPr>
+                <w:color w:val="000000" w:themeColor="text1"/>
+              </w:rPr>
+              <w:t>6-8</w:t>
+            </w:r>
+            <w:r>
+              <w:rPr>
+                <w:color w:val="000000" w:themeColor="text1"/>
+              </w:rPr>
+              <w:t xml:space="preserve"> rooms / </w:t>
+            </w:r>
+            <w:r>
+              <w:rPr>
+                <w:color w:val="000000" w:themeColor="text1"/>
+              </w:rPr>
+              <w:t>20</w:t>
+            </w:r>
+            <w:r>
+              <w:rPr>
+                <w:color w:val="000000" w:themeColor="text1"/>
+              </w:rPr>
+              <w:t xml:space="preserve">students) = </w:t>
+            </w:r>
+            <w:r>
+              <w:rPr>
+                <w:color w:val="000000" w:themeColor="text1"/>
+              </w:rPr>
+              <w:t>75,000</w:t>
+            </w:r>
+          </w:p>
+        </w:tc>
+        <w:tc>
+          <w:tcPr>
+            <w:tcW w:w="3162" w:type="dxa"/>
+          </w:tcPr>
+          <w:p>
+            <w:pPr>
+              <w:jc w:val="center"/>
+              <w:cnfStyle w:val="000000010000"/>
+              <w:rPr>
+                <w:color w:val="FF0000"/>
+              </w:rPr>
+            </w:pPr>
+            <w:r>
+              <w:rPr>
+                <w:color w:val="FF0000"/>
+              </w:rPr>
+              <w:t>900,000</w:t>
+            </w:r>
+          </w:p>
+        </w:tc>
+      </w:tr>
+      <w:tr>
+        <w:trPr>
+          <w:cnfStyle w:val="000000100000"/>
+        </w:trPr>
+        <w:tc>
+          <w:tcPr>
+            <w:cnfStyle w:val="001000000000"/>
+            <w:tcW w:w="558" w:type="dxa"/>
+          </w:tcPr>
+          <w:p>
+            <w:pPr>
+              <w:jc w:val="center"/>
+            </w:pPr>
+            <w:r>
+              <w:t>2</w:t>
+            </w:r>
+          </w:p>
+        </w:tc>
+        <w:tc>
+          <w:tcPr>
+            <w:tcW w:w="5766" w:type="dxa"/>
+          </w:tcPr>
+          <w:p>
+            <w:pPr>
+              <w:cnfStyle w:val="000000100000"/>
+            </w:pPr>
+            <w:r>
+              <w:t>Renovation Cost</w:t>
+            </w:r>
+          </w:p>
+        </w:tc>
+        <w:tc>
+          <w:tcPr>
+            <w:tcW w:w="3162" w:type="dxa"/>
+          </w:tcPr>
+          <w:p>
+            <w:pPr>
+              <w:jc w:val="center"/>
+              <w:cnfStyle w:val="000000100000"/>
+              <w:rPr>
+                <w:color w:val="FF0000"/>
+              </w:rPr>
+            </w:pPr>
+            <w:r>
+              <w:rPr>
+                <w:color w:val="FF0000"/>
+              </w:rPr>
+              <w:t>250,000</w:t>
+            </w:r>
+          </w:p>
+        </w:tc>
+      </w:tr>
+      <w:tr>
+        <w:trPr>
+          <w:cnfStyle w:val="000000010000"/>
+        </w:trPr>
+        <w:tc>
+          <w:tcPr>
+            <w:cnfStyle w:val="001000000000"/>
+            <w:tcW w:w="558" w:type="dxa"/>
+          </w:tcPr>
+          <w:p>
+            <w:pPr>
+              <w:jc w:val="center"/>
+            </w:pPr>
+            <w:r>
+              <w:t>3</w:t>
+            </w:r>
+          </w:p>
+        </w:tc>
+        <w:tc>
+          <w:tcPr>
+            <w:tcW w:w="5766" w:type="dxa"/>
+          </w:tcPr>
+          <w:p>
+            <w:pPr>
+              <w:cnfStyle w:val="000000010000"/>
+              <w:rPr>
+                <w:b/>
+                <w:color w:val="000000" w:themeColor="text1"/>
+              </w:rPr>
+            </w:pPr>
+            <w:r>
+              <w:rPr>
+                <w:b/>
+                <w:color w:val="000000" w:themeColor="text1"/>
+              </w:rPr>
+              <w:t>Furniture</w:t>
+            </w:r>
+          </w:p>
+          <w:p>
+            <w:pPr>
+              <w:cnfStyle w:val="000000010000"/>
+              <w:rPr>
+                <w:color w:val="000000" w:themeColor="text1"/>
+              </w:rPr>
+            </w:pPr>
+            <w:r>
+              <w:rPr>
+                <w:color w:val="000000" w:themeColor="text1"/>
+              </w:rPr>
+              <w:t>Chairs: 500*10 (class rooms) * 25 (students / class) = 125000</w:t>
+            </w:r>
+          </w:p>
+          <w:p>
+            <w:pPr>
+              <w:cnfStyle w:val="000000010000"/>
+              <w:rPr>
+                <w:color w:val="000000" w:themeColor="text1"/>
+              </w:rPr>
+            </w:pPr>
+            <w:r>
+              <w:rPr>
+                <w:color w:val="000000" w:themeColor="text1"/>
+              </w:rPr>
+              <w:t>Office Table: 2*10 = 20,000</w:t>
+            </w:r>
+          </w:p>
+          <w:p>
+            <w:pPr>
+              <w:cnfStyle w:val="000000010000"/>
+              <w:rPr>
+                <w:color w:val="000000" w:themeColor="text1"/>
+              </w:rPr>
+            </w:pPr>
+            <w:r>
+              <w:rPr>
+                <w:color w:val="000000" w:themeColor="text1"/>
+              </w:rPr>
+              <w:t>Office Chairs: 10 ( No. of Chairs) * 1500 (cost) = 15000</w:t>
+            </w:r>
+          </w:p>
+          <w:p>
+            <w:pPr>
+              <w:cnfStyle w:val="000000010000"/>
+              <w:rPr>
+                <w:color w:val="000000" w:themeColor="text1"/>
+              </w:rPr>
+            </w:pPr>
+            <w:r>
+              <w:rPr>
+                <w:b/>
+                <w:color w:val="000000" w:themeColor="text1"/>
+              </w:rPr>
+              <w:t>Faculty Room / Board Room</w:t>
+            </w:r>
+            <w:r>
+              <w:rPr>
+                <w:color w:val="000000" w:themeColor="text1"/>
+              </w:rPr>
+              <w:t xml:space="preserve">: </w:t>
+            </w:r>
+          </w:p>
+          <w:p>
+            <w:pPr>
+              <w:cnfStyle w:val="000000010000"/>
+              <w:rPr>
+                <w:color w:val="000000" w:themeColor="text1"/>
+              </w:rPr>
+            </w:pPr>
+            <w:r>
+              <w:rPr>
+                <w:color w:val="000000" w:themeColor="text1"/>
+              </w:rPr>
+              <w:t>Table: 25000</w:t>
+            </w:r>
+          </w:p>
+          <w:p>
+            <w:pPr>
+              <w:cnfStyle w:val="000000010000"/>
+              <w:rPr>
+                <w:color w:val="FF0000"/>
+              </w:rPr>
+            </w:pPr>
+            <w:r>
+              <w:rPr>
+                <w:color w:val="000000" w:themeColor="text1"/>
+              </w:rPr>
+              <w:t>Chairs: 15000</w:t>
+            </w:r>
+          </w:p>
+        </w:tc>
+        <w:tc>
+          <w:tcPr>
+            <w:tcW w:w="3162" w:type="dxa"/>
+          </w:tcPr>
+          <w:p>
+            <w:pPr>
+              <w:jc w:val="center"/>
+              <w:cnfStyle w:val="000000010000"/>
+              <w:rPr>
+                <w:color w:val="FF0000"/>
+              </w:rPr>
+            </w:pPr>
+            <w:r>
+              <w:rPr>
+                <w:color w:val="FF0000"/>
+              </w:rPr>
+              <w:t>200,000</w:t>
+            </w:r>
+          </w:p>
+        </w:tc>
+      </w:tr>
+      <w:tr>
+        <w:trPr>
+          <w:cnfStyle w:val="000000100000"/>
+        </w:trPr>
+        <w:tc>
+          <w:tcPr>
+            <w:cnfStyle w:val="001000000000"/>
+            <w:tcW w:w="558" w:type="dxa"/>
+          </w:tcPr>
+          <w:p>
+            <w:pPr>
+              <w:jc w:val="center"/>
+            </w:pPr>
+            <w:r>
+              <w:t>4</w:t>
+            </w:r>
+          </w:p>
+        </w:tc>
+        <w:tc>
+          <w:tcPr>
+            <w:tcW w:w="5766" w:type="dxa"/>
+          </w:tcPr>
+          <w:p>
+            <w:pPr>
+              <w:cnfStyle w:val="000000100000"/>
+            </w:pPr>
+            <w:r>
+              <w:t>Black / White Board</w:t>
+            </w:r>
+          </w:p>
+        </w:tc>
+        <w:tc>
+          <w:tcPr>
+            <w:tcW w:w="3162" w:type="dxa"/>
+          </w:tcPr>
+          <w:p>
+            <w:pPr>
+              <w:jc w:val="center"/>
+              <w:cnfStyle w:val="000000100000"/>
+            </w:pPr>
+            <w:r>
+              <w:t>50,000</w:t>
+            </w:r>
+          </w:p>
+        </w:tc>
+      </w:tr>
+      <w:tr>
+        <w:trPr>
+          <w:cnfStyle w:val="000000010000"/>
+        </w:trPr>
+        <w:tc>
+          <w:tcPr>
+            <w:cnfStyle w:val="001000000000"/>
+            <w:tcW w:w="558" w:type="dxa"/>
+          </w:tcPr>
+          <w:p>
+            <w:pPr>
+              <w:jc w:val="center"/>
+            </w:pPr>
+            <w:r>
+              <w:t>5</w:t>
+            </w:r>
+          </w:p>
+        </w:tc>
+        <w:tc>
+          <w:tcPr>
+            <w:tcW w:w="5766" w:type="dxa"/>
+          </w:tcPr>
+          <w:p>
+            <w:pPr>
+              <w:cnfStyle w:val="000000010000"/>
+            </w:pPr>
+            <w:r>
+              <w:t>Air Conditioning Units (3 management rooms)</w:t>
+            </w:r>
+          </w:p>
+        </w:tc>
+        <w:tc>
+          <w:tcPr>
+            <w:tcW w:w="3162" w:type="dxa"/>
+          </w:tcPr>
+          <w:p>
+            <w:pPr>
+              <w:jc w:val="center"/>
+              <w:cnfStyle w:val="000000010000"/>
+            </w:pPr>
+            <w:r>
+              <w:t>40000*3 = 120,000</w:t>
+            </w:r>
+          </w:p>
+        </w:tc>
+      </w:tr>
+      <w:tr>
+        <w:trPr>
+          <w:cnfStyle w:val="000000100000"/>
+        </w:trPr>
+        <w:tc>
+          <w:tcPr>
+            <w:cnfStyle w:val="001000000000"/>
+            <w:tcW w:w="558" w:type="dxa"/>
+          </w:tcPr>
+          <w:p>
+            <w:pPr>
+              <w:jc w:val="center"/>
+            </w:pPr>
+            <w:r>
+              <w:t>6</w:t>
+            </w:r>
+          </w:p>
+        </w:tc>
+        <w:tc>
+          <w:tcPr>
+            <w:tcW w:w="5766" w:type="dxa"/>
+          </w:tcPr>
+          <w:p>
+            <w:pPr>
+              <w:cnfStyle w:val="000000100000"/>
+              <w:rPr>
+                <w:color w:val="000000" w:themeColor="text1"/>
+              </w:rPr>
+            </w:pPr>
+            <w:r>
+              <w:rPr>
+                <w:color w:val="000000" w:themeColor="text1"/>
+                <w:highlight w:val="yellow"/>
+              </w:rPr>
+              <w:t>Computer Lab (35 Computers)</w:t>
+            </w:r>
+            <w:r>
+              <w:rPr>
+                <w:color w:val="000000" w:themeColor="text1"/>
+              </w:rPr>
+              <w:t xml:space="preserve"> </w:t>
+            </w:r>
+            <w:r>
+              <w:rPr>
+                <w:color w:val="000000" w:themeColor="text1"/>
+              </w:rPr>
+              <w:t>(not required)</w:t>
+            </w:r>
+          </w:p>
+        </w:tc>
+        <w:tc>
+          <w:tcPr>
+            <w:tcW w:w="3162" w:type="dxa"/>
+          </w:tcPr>
+          <w:p>
+            <w:pPr>
+              <w:jc w:val="center"/>
+              <w:cnfStyle w:val="000000100000"/>
+              <w:rPr>
+                <w:color w:val="FF0000"/>
+              </w:rPr>
+            </w:pPr>
+            <w:r>
+              <w:rPr>
+                <w:color w:val="FF0000"/>
+              </w:rPr>
+              <w:t>15,000 * 35 = 525,000</w:t>
+            </w:r>
+          </w:p>
+        </w:tc>
+      </w:tr>
+      <w:tr>
+        <w:trPr>
+          <w:cnfStyle w:val="000000010000"/>
+        </w:trPr>
+        <w:tc>
+          <w:tcPr>
+            <w:cnfStyle w:val="001000000000"/>
+            <w:tcW w:w="558" w:type="dxa"/>
+          </w:tcPr>
+          <w:p>
+            <w:pPr>
+              <w:jc w:val="center"/>
+            </w:pPr>
+            <w:r>
+              <w:t>7</w:t>
+            </w:r>
+          </w:p>
+        </w:tc>
+        <w:tc>
+          <w:tcPr>
+            <w:tcW w:w="5766" w:type="dxa"/>
+          </w:tcPr>
+          <w:p>
+            <w:pPr>
+              <w:cnfStyle w:val="000000010000"/>
+            </w:pPr>
+            <w:r>
+              <w:t>Security Cameras</w:t>
+            </w:r>
+          </w:p>
+        </w:tc>
+        <w:tc>
+          <w:tcPr>
+            <w:tcW w:w="3162" w:type="dxa"/>
+          </w:tcPr>
+          <w:p>
+            <w:pPr>
+              <w:jc w:val="center"/>
+              <w:cnfStyle w:val="000000010000"/>
+            </w:pPr>
+            <w:r>
+              <w:t>50,000</w:t>
+            </w:r>
+          </w:p>
+        </w:tc>
+      </w:tr>
+      <w:tr>
+        <w:trPr>
+          <w:cnfStyle w:val="000000100000"/>
+        </w:trPr>
+        <w:tc>
+          <w:tcPr>
+            <w:cnfStyle w:val="001000000000"/>
+            <w:tcW w:w="558" w:type="dxa"/>
+          </w:tcPr>
+          <w:p>
+            <w:pPr>
+              <w:jc w:val="center"/>
+            </w:pPr>
+            <w:r>
+              <w:t>8</w:t>
+            </w:r>
+          </w:p>
+        </w:tc>
+        <w:tc>
+          <w:tcPr>
+            <w:tcW w:w="5766" w:type="dxa"/>
+          </w:tcPr>
+          <w:p>
+            <w:pPr>
+              <w:cnfStyle w:val="000000100000"/>
+              <w:rPr>
+                <w:color w:val="000000" w:themeColor="text1"/>
+              </w:rPr>
+            </w:pPr>
+            <w:r>
+              <w:rPr>
+                <w:color w:val="000000" w:themeColor="text1"/>
+              </w:rPr>
+              <w:t xml:space="preserve">Generators??? </w:t>
+            </w:r>
+            <w:r>
+              <w:rPr>
+                <w:color w:val="000000" w:themeColor="text1"/>
+              </w:rPr>
+              <w:t>or UPS (4)</w:t>
+            </w:r>
+            <w:r>
+              <w:rPr>
+                <w:color w:val="000000" w:themeColor="text1"/>
+              </w:rPr>
+              <w:t xml:space="preserve"> (25000*4)</w:t>
+            </w:r>
+          </w:p>
+        </w:tc>
+        <w:tc>
+          <w:tcPr>
+            <w:tcW w:w="3162" w:type="dxa"/>
+          </w:tcPr>
+          <w:p>
+            <w:pPr>
+              <w:jc w:val="center"/>
+              <w:cnfStyle w:val="000000100000"/>
+              <w:rPr>
+                <w:color w:val="FF0000"/>
+              </w:rPr>
+            </w:pPr>
+            <w:r>
+              <w:rPr>
+                <w:color w:val="FF0000"/>
+              </w:rPr>
+              <w:t>100,000</w:t>
+            </w:r>
+          </w:p>
+        </w:tc>
+      </w:tr>
+      <w:tr>
+        <w:trPr>
+          <w:cnfStyle w:val="000000010000"/>
+        </w:trPr>
+        <w:tc>
+          <w:tcPr>
+            <w:cnfStyle w:val="001000000000"/>
+            <w:tcW w:w="558" w:type="dxa"/>
+          </w:tcPr>
+          <w:p>
+            <w:pPr>
+              <w:jc w:val="center"/>
+            </w:pPr>
+            <w:r>
+              <w:t>9</w:t>
+            </w:r>
+          </w:p>
+        </w:tc>
+        <w:tc>
+          <w:tcPr>
+            <w:tcW w:w="5766" w:type="dxa"/>
+          </w:tcPr>
+          <w:p>
+            <w:pPr>
+              <w:cnfStyle w:val="000000010000"/>
+            </w:pPr>
+            <w:r>
+              <w:t xml:space="preserve">Stationary &amp; Miscellaneous </w:t>
+            </w:r>
+          </w:p>
+        </w:tc>
+        <w:tc>
+          <w:tcPr>
+            <w:tcW w:w="3162" w:type="dxa"/>
+          </w:tcPr>
+          <w:p>
+            <w:pPr>
+              <w:jc w:val="center"/>
+              <w:cnfStyle w:val="000000010000"/>
+            </w:pPr>
+            <w:r>
+              <w:t>50,000</w:t>
+            </w:r>
+          </w:p>
+        </w:tc>
+      </w:tr>
+      <w:tr>
+        <w:trPr>
+          <w:cnfStyle w:val="000000100000"/>
+        </w:trPr>
+        <w:tc>
+          <w:tcPr>
+            <w:cnfStyle w:val="001000000000"/>
+            <w:tcW w:w="558" w:type="dxa"/>
+          </w:tcPr>
+          <w:p>
+            <w:pPr>
+              <w:jc w:val="center"/>
+            </w:pPr>
+            <w:r>
+              <w:t>10</w:t>
+            </w:r>
+          </w:p>
+        </w:tc>
+        <w:tc>
+          <w:tcPr>
+            <w:tcW w:w="5766" w:type="dxa"/>
+          </w:tcPr>
+          <w:p>
+            <w:pPr>
+              <w:cnfStyle w:val="000000100000"/>
+              <w:rPr>
+                <w:color w:val="FF0000"/>
+              </w:rPr>
+            </w:pPr>
+            <w:r>
+              <w:rPr>
+                <w:highlight w:val="yellow"/>
+              </w:rPr>
+              <w:t>Play ground Equipment</w:t>
+            </w:r>
+            <w:r>
+              <w:t xml:space="preserve"> (even for 1.5 canal, the ground will be very small. Hence this is also not required)</w:t>
+            </w:r>
+          </w:p>
+        </w:tc>
+        <w:tc>
+          <w:tcPr>
+            <w:tcW w:w="3162" w:type="dxa"/>
+          </w:tcPr>
+          <w:p>
+            <w:pPr>
+              <w:jc w:val="center"/>
+              <w:cnfStyle w:val="000000100000"/>
+              <w:rPr>
+                <w:color w:val="FF0000"/>
+              </w:rPr>
+            </w:pPr>
+            <w:r>
+              <w:t>100,000</w:t>
+            </w:r>
+          </w:p>
+        </w:tc>
+      </w:tr>
+      <w:tr>
+        <w:trPr>
+          <w:cnfStyle w:val="000000010000"/>
+        </w:trPr>
+        <w:tc>
+          <w:tcPr>
+            <w:cnfStyle w:val="001000000000"/>
+            <w:tcW w:w="558" w:type="dxa"/>
+          </w:tcPr>
+          <w:p>
+            <w:pPr>
+              <w:jc w:val="center"/>
+            </w:pPr>
+          </w:p>
+        </w:tc>
+        <w:tc>
+          <w:tcPr>
+            <w:tcW w:w="5766" w:type="dxa"/>
+          </w:tcPr>
+          <w:p>
+            <w:pPr>
+              <w:jc w:val="center"/>
+              <w:cnfStyle w:val="000000010000"/>
+              <w:rPr>
+                <w:color w:val="FF0000"/>
+              </w:rPr>
+            </w:pPr>
+            <w:r>
+              <w:rPr>
+                <w:color w:val="FF0000"/>
+              </w:rPr>
+              <w:t>TOTAL</w:t>
+            </w:r>
+            <w:r>
+              <w:rPr>
+                <w:color w:val="FF0000"/>
+              </w:rPr>
+              <w:t xml:space="preserve"> with 10 Marla Commercial</w:t>
+            </w:r>
+          </w:p>
+        </w:tc>
+        <w:tc>
+          <w:tcPr>
+            <w:tcW w:w="3162" w:type="dxa"/>
+          </w:tcPr>
+          <w:p>
+            <w:pPr>
+              <w:jc w:val="center"/>
+              <w:cnfStyle w:val="000000010000"/>
+              <w:rPr>
+                <w:color w:val="FF0000"/>
+              </w:rPr>
+            </w:pPr>
+            <w:r>
+              <w:rPr>
+                <w:color w:val="FF0000"/>
+              </w:rPr>
+              <w:t>2,345,000</w:t>
             </w:r>
           </w:p>
         </w:tc>
@@ -1605,6 +2801,7 @@
     <w:p/>
     <w:p>
       <w:r>
+        <w:lastRenderedPageBreak/>
         <w:t>Running:</w:t>
       </w:r>
     </w:p>
@@ -1612,7 +2809,7 @@
       <w:tblPr>
         <w:tblStyle w:val="LightGrid-Accent11"/>
         <w:tblW w:w="0" w:type="auto"/>
-        <w:tblLook w:val="04A0" w:firstRow="1" w:lastRow="0" w:firstColumn="1" w:lastColumn="0" w:noHBand="0" w:noVBand="1"/>
+        <w:tblLook w:val="04A0"/>
       </w:tblPr>
       <w:tblGrid>
         <w:gridCol w:w="603"/>
@@ -1622,12 +2819,12 @@
       </w:tblGrid>
       <w:tr>
         <w:trPr>
-          <w:cnfStyle w:val="100000000000" w:firstRow="1" w:lastRow="0" w:firstColumn="0" w:lastColumn="0" w:oddVBand="0" w:evenVBand="0" w:oddHBand="0" w:evenHBand="0" w:firstRowFirstColumn="0" w:firstRowLastColumn="0" w:lastRowFirstColumn="0" w:lastRowLastColumn="0"/>
+          <w:cnfStyle w:val="100000000000"/>
           <w:trHeight w:val="520"/>
         </w:trPr>
         <w:tc>
           <w:tcPr>
-            <w:cnfStyle w:val="001000000000" w:firstRow="0" w:lastRow="0" w:firstColumn="1" w:lastColumn="0" w:oddVBand="0" w:evenVBand="0" w:oddHBand="0" w:evenHBand="0" w:firstRowFirstColumn="0" w:firstRowLastColumn="0" w:lastRowFirstColumn="0" w:lastRowLastColumn="0"/>
+            <w:cnfStyle w:val="001000000000"/>
             <w:tcW w:w="603" w:type="dxa"/>
           </w:tcPr>
           <w:p>
@@ -1663,7 +2860,7 @@
                 <w:tab w:val="left" w:pos="2985"/>
               </w:tabs>
               <w:jc w:val="center"/>
-              <w:cnfStyle w:val="100000000000" w:firstRow="1" w:lastRow="0" w:firstColumn="0" w:lastColumn="0" w:oddVBand="0" w:evenVBand="0" w:oddHBand="0" w:evenHBand="0" w:firstRowFirstColumn="0" w:firstRowLastColumn="0" w:lastRowFirstColumn="0" w:lastRowLastColumn="0"/>
+              <w:cnfStyle w:val="100000000000"/>
               <w:rPr>
                 <w:color w:val="333333"/>
                 <w:sz w:val="32"/>
@@ -1682,7 +2879,7 @@
                 <w:tab w:val="left" w:pos="2985"/>
               </w:tabs>
               <w:jc w:val="center"/>
-              <w:cnfStyle w:val="100000000000" w:firstRow="1" w:lastRow="0" w:firstColumn="0" w:lastColumn="0" w:oddVBand="0" w:evenVBand="0" w:oddHBand="0" w:evenHBand="0" w:firstRowFirstColumn="0" w:firstRowLastColumn="0" w:lastRowFirstColumn="0" w:lastRowLastColumn="0"/>
+              <w:cnfStyle w:val="100000000000"/>
               <w:rPr>
                 <w:b w:val="0"/>
                 <w:color w:val="333333"/>
@@ -1710,7 +2907,7 @@
                 <w:tab w:val="left" w:pos="2985"/>
               </w:tabs>
               <w:jc w:val="center"/>
-              <w:cnfStyle w:val="100000000000" w:firstRow="1" w:lastRow="0" w:firstColumn="0" w:lastColumn="0" w:oddVBand="0" w:evenVBand="0" w:oddHBand="0" w:evenHBand="0" w:firstRowFirstColumn="0" w:firstRowLastColumn="0" w:lastRowFirstColumn="0" w:lastRowLastColumn="0"/>
+              <w:cnfStyle w:val="100000000000"/>
               <w:rPr>
                 <w:b w:val="0"/>
                 <w:color w:val="333333"/>
@@ -1733,7 +2930,7 @@
                 <w:tab w:val="left" w:pos="2985"/>
               </w:tabs>
               <w:jc w:val="center"/>
-              <w:cnfStyle w:val="100000000000" w:firstRow="1" w:lastRow="0" w:firstColumn="0" w:lastColumn="0" w:oddVBand="0" w:evenVBand="0" w:oddHBand="0" w:evenHBand="0" w:firstRowFirstColumn="0" w:firstRowLastColumn="0" w:lastRowFirstColumn="0" w:lastRowLastColumn="0"/>
+              <w:cnfStyle w:val="100000000000"/>
               <w:rPr>
                 <w:b w:val="0"/>
                 <w:color w:val="333333"/>
@@ -1741,34 +2938,24 @@
                 <w:szCs w:val="32"/>
               </w:rPr>
             </w:pPr>
-            <w:proofErr w:type="spellStart"/>
             <w:r>
               <w:rPr>
                 <w:color w:val="333333"/>
                 <w:sz w:val="32"/>
                 <w:szCs w:val="32"/>
               </w:rPr>
-              <w:t>Rs</w:t>
-            </w:r>
-            <w:proofErr w:type="spellEnd"/>
-            <w:r>
-              <w:rPr>
-                <w:color w:val="333333"/>
-                <w:sz w:val="32"/>
-                <w:szCs w:val="32"/>
-              </w:rPr>
-              <w:t xml:space="preserve"> / month</w:t>
-            </w:r>
-          </w:p>
-        </w:tc>
-      </w:tr>
-      <w:tr>
-        <w:trPr>
-          <w:cnfStyle w:val="000000100000" w:firstRow="0" w:lastRow="0" w:firstColumn="0" w:lastColumn="0" w:oddVBand="0" w:evenVBand="0" w:oddHBand="1" w:evenHBand="0" w:firstRowFirstColumn="0" w:firstRowLastColumn="0" w:lastRowFirstColumn="0" w:lastRowLastColumn="0"/>
-        </w:trPr>
-        <w:tc>
-          <w:tcPr>
-            <w:cnfStyle w:val="001000000000" w:firstRow="0" w:lastRow="0" w:firstColumn="1" w:lastColumn="0" w:oddVBand="0" w:evenVBand="0" w:oddHBand="0" w:evenHBand="0" w:firstRowFirstColumn="0" w:firstRowLastColumn="0" w:lastRowFirstColumn="0" w:lastRowLastColumn="0"/>
+              <w:t>Rs / month</w:t>
+            </w:r>
+          </w:p>
+        </w:tc>
+      </w:tr>
+      <w:tr>
+        <w:trPr>
+          <w:cnfStyle w:val="000000100000"/>
+        </w:trPr>
+        <w:tc>
+          <w:tcPr>
+            <w:cnfStyle w:val="001000000000"/>
             <w:tcW w:w="603" w:type="dxa"/>
             <w:vAlign w:val="center"/>
           </w:tcPr>
@@ -1791,7 +2978,7 @@
             <w:pPr>
               <w:pStyle w:val="NoSpacing"/>
               <w:jc w:val="center"/>
-              <w:cnfStyle w:val="000000100000" w:firstRow="0" w:lastRow="0" w:firstColumn="0" w:lastColumn="0" w:oddVBand="0" w:evenVBand="0" w:oddHBand="1" w:evenHBand="0" w:firstRowFirstColumn="0" w:firstRowLastColumn="0" w:lastRowFirstColumn="0" w:lastRowLastColumn="0"/>
+              <w:cnfStyle w:val="000000100000"/>
             </w:pPr>
             <w:r>
               <w:t>Teacher Cost</w:t>
@@ -1805,7 +2992,7 @@
           <w:p>
             <w:pPr>
               <w:pStyle w:val="NoSpacing"/>
-              <w:cnfStyle w:val="000000100000" w:firstRow="0" w:lastRow="0" w:firstColumn="0" w:lastColumn="0" w:oddVBand="0" w:evenVBand="0" w:oddHBand="1" w:evenHBand="0" w:firstRowFirstColumn="0" w:firstRowLastColumn="0" w:lastRowFirstColumn="0" w:lastRowLastColumn="0"/>
+              <w:cnfStyle w:val="000000100000"/>
             </w:pPr>
             <w:r>
               <w:t>Class Teacher</w:t>
@@ -1822,7 +3009,7 @@
           <w:p>
             <w:pPr>
               <w:jc w:val="center"/>
-              <w:cnfStyle w:val="000000100000" w:firstRow="0" w:lastRow="0" w:firstColumn="0" w:lastColumn="0" w:oddVBand="0" w:evenVBand="0" w:oddHBand="1" w:evenHBand="0" w:firstRowFirstColumn="0" w:firstRowLastColumn="0" w:lastRowFirstColumn="0" w:lastRowLastColumn="0"/>
+              <w:cnfStyle w:val="000000100000"/>
             </w:pPr>
             <w:r>
               <w:t>25000 * 10 = 250000</w:t>
@@ -1832,11 +3019,11 @@
       </w:tr>
       <w:tr>
         <w:trPr>
-          <w:cnfStyle w:val="000000010000" w:firstRow="0" w:lastRow="0" w:firstColumn="0" w:lastColumn="0" w:oddVBand="0" w:evenVBand="0" w:oddHBand="0" w:evenHBand="1" w:firstRowFirstColumn="0" w:firstRowLastColumn="0" w:lastRowFirstColumn="0" w:lastRowLastColumn="0"/>
-        </w:trPr>
-        <w:tc>
-          <w:tcPr>
-            <w:cnfStyle w:val="001000000000" w:firstRow="0" w:lastRow="0" w:firstColumn="1" w:lastColumn="0" w:oddVBand="0" w:evenVBand="0" w:oddHBand="0" w:evenHBand="0" w:firstRowFirstColumn="0" w:firstRowLastColumn="0" w:lastRowFirstColumn="0" w:lastRowLastColumn="0"/>
+          <w:cnfStyle w:val="000000010000"/>
+        </w:trPr>
+        <w:tc>
+          <w:tcPr>
+            <w:cnfStyle w:val="001000000000"/>
             <w:tcW w:w="603" w:type="dxa"/>
             <w:vAlign w:val="center"/>
           </w:tcPr>
@@ -1856,7 +3043,7 @@
             <w:pPr>
               <w:pStyle w:val="NoSpacing"/>
               <w:jc w:val="center"/>
-              <w:cnfStyle w:val="000000010000" w:firstRow="0" w:lastRow="0" w:firstColumn="0" w:lastColumn="0" w:oddVBand="0" w:evenVBand="0" w:oddHBand="0" w:evenHBand="1" w:firstRowFirstColumn="0" w:firstRowLastColumn="0" w:lastRowFirstColumn="0" w:lastRowLastColumn="0"/>
+              <w:cnfStyle w:val="000000010000"/>
             </w:pPr>
           </w:p>
         </w:tc>
@@ -1867,19 +3054,14 @@
           <w:p>
             <w:pPr>
               <w:pStyle w:val="NoSpacing"/>
-              <w:cnfStyle w:val="000000010000" w:firstRow="0" w:lastRow="0" w:firstColumn="0" w:lastColumn="0" w:oddVBand="0" w:evenVBand="0" w:oddHBand="0" w:evenHBand="1" w:firstRowFirstColumn="0" w:firstRowLastColumn="0" w:lastRowFirstColumn="0" w:lastRowLastColumn="0"/>
+              <w:cnfStyle w:val="000000010000"/>
             </w:pPr>
             <w:r>
               <w:t>Matric</w:t>
             </w:r>
             <w:r>
-              <w:t xml:space="preserve"> 5 teachers  for 1 </w:t>
-            </w:r>
-            <w:proofErr w:type="spellStart"/>
-            <w:r>
-              <w:t>hr</w:t>
-            </w:r>
-            <w:proofErr w:type="spellEnd"/>
+              <w:t xml:space="preserve"> 5 teachers  for 1 hr</w:t>
+            </w:r>
           </w:p>
         </w:tc>
         <w:tc>
@@ -1889,7 +3071,7 @@
           <w:p>
             <w:pPr>
               <w:jc w:val="center"/>
-              <w:cnfStyle w:val="000000010000" w:firstRow="0" w:lastRow="0" w:firstColumn="0" w:lastColumn="0" w:oddVBand="0" w:evenVBand="0" w:oddHBand="0" w:evenHBand="1" w:firstRowFirstColumn="0" w:firstRowLastColumn="0" w:lastRowFirstColumn="0" w:lastRowLastColumn="0"/>
+              <w:cnfStyle w:val="000000010000"/>
             </w:pPr>
             <w:r>
               <w:t>10000</w:t>
@@ -1902,11 +3084,11 @@
       </w:tr>
       <w:tr>
         <w:trPr>
-          <w:cnfStyle w:val="000000100000" w:firstRow="0" w:lastRow="0" w:firstColumn="0" w:lastColumn="0" w:oddVBand="0" w:evenVBand="0" w:oddHBand="1" w:evenHBand="0" w:firstRowFirstColumn="0" w:firstRowLastColumn="0" w:lastRowFirstColumn="0" w:lastRowLastColumn="0"/>
-        </w:trPr>
-        <w:tc>
-          <w:tcPr>
-            <w:cnfStyle w:val="001000000000" w:firstRow="0" w:lastRow="0" w:firstColumn="1" w:lastColumn="0" w:oddVBand="0" w:evenVBand="0" w:oddHBand="0" w:evenHBand="0" w:firstRowFirstColumn="0" w:firstRowLastColumn="0" w:lastRowFirstColumn="0" w:lastRowLastColumn="0"/>
+          <w:cnfStyle w:val="000000100000"/>
+        </w:trPr>
+        <w:tc>
+          <w:tcPr>
+            <w:cnfStyle w:val="001000000000"/>
             <w:tcW w:w="603" w:type="dxa"/>
             <w:vAlign w:val="center"/>
           </w:tcPr>
@@ -1926,7 +3108,7 @@
             <w:pPr>
               <w:pStyle w:val="NoSpacing"/>
               <w:jc w:val="center"/>
-              <w:cnfStyle w:val="000000100000" w:firstRow="0" w:lastRow="0" w:firstColumn="0" w:lastColumn="0" w:oddVBand="0" w:evenVBand="0" w:oddHBand="1" w:evenHBand="0" w:firstRowFirstColumn="0" w:firstRowLastColumn="0" w:lastRowFirstColumn="0" w:lastRowLastColumn="0"/>
+              <w:cnfStyle w:val="000000100000"/>
             </w:pPr>
           </w:p>
         </w:tc>
@@ -1937,19 +3119,14 @@
           <w:p>
             <w:pPr>
               <w:pStyle w:val="NoSpacing"/>
-              <w:cnfStyle w:val="000000100000" w:firstRow="0" w:lastRow="0" w:firstColumn="0" w:lastColumn="0" w:oddVBand="0" w:evenVBand="0" w:oddHBand="1" w:evenHBand="0" w:firstRowFirstColumn="0" w:firstRowLastColumn="0" w:lastRowFirstColumn="0" w:lastRowLastColumn="0"/>
+              <w:cnfStyle w:val="000000100000"/>
             </w:pPr>
             <w:r>
               <w:t>Inter</w:t>
             </w:r>
             <w:r>
-              <w:t xml:space="preserve"> 5 teachers for 1 </w:t>
-            </w:r>
-            <w:proofErr w:type="spellStart"/>
-            <w:r>
-              <w:t>hr</w:t>
-            </w:r>
-            <w:proofErr w:type="spellEnd"/>
+              <w:t xml:space="preserve"> 5 teachers for 1 hr</w:t>
+            </w:r>
           </w:p>
         </w:tc>
         <w:tc>
@@ -1959,7 +3136,7 @@
           <w:p>
             <w:pPr>
               <w:jc w:val="center"/>
-              <w:cnfStyle w:val="000000100000" w:firstRow="0" w:lastRow="0" w:firstColumn="0" w:lastColumn="0" w:oddVBand="0" w:evenVBand="0" w:oddHBand="1" w:evenHBand="0" w:firstRowFirstColumn="0" w:firstRowLastColumn="0" w:lastRowFirstColumn="0" w:lastRowLastColumn="0"/>
+              <w:cnfStyle w:val="000000100000"/>
             </w:pPr>
             <w:r>
               <w:t>10000</w:t>
@@ -1972,11 +3149,11 @@
       </w:tr>
       <w:tr>
         <w:trPr>
-          <w:cnfStyle w:val="000000010000" w:firstRow="0" w:lastRow="0" w:firstColumn="0" w:lastColumn="0" w:oddVBand="0" w:evenVBand="0" w:oddHBand="0" w:evenHBand="1" w:firstRowFirstColumn="0" w:firstRowLastColumn="0" w:lastRowFirstColumn="0" w:lastRowLastColumn="0"/>
-        </w:trPr>
-        <w:tc>
-          <w:tcPr>
-            <w:cnfStyle w:val="001000000000" w:firstRow="0" w:lastRow="0" w:firstColumn="1" w:lastColumn="0" w:oddVBand="0" w:evenVBand="0" w:oddHBand="0" w:evenHBand="0" w:firstRowFirstColumn="0" w:firstRowLastColumn="0" w:lastRowFirstColumn="0" w:lastRowLastColumn="0"/>
+          <w:cnfStyle w:val="000000010000"/>
+        </w:trPr>
+        <w:tc>
+          <w:tcPr>
+            <w:cnfStyle w:val="001000000000"/>
             <w:tcW w:w="603" w:type="dxa"/>
             <w:vAlign w:val="center"/>
           </w:tcPr>
@@ -1996,7 +3173,7 @@
             <w:pPr>
               <w:pStyle w:val="NoSpacing"/>
               <w:jc w:val="center"/>
-              <w:cnfStyle w:val="000000010000" w:firstRow="0" w:lastRow="0" w:firstColumn="0" w:lastColumn="0" w:oddVBand="0" w:evenVBand="0" w:oddHBand="0" w:evenHBand="1" w:firstRowFirstColumn="0" w:firstRowLastColumn="0" w:lastRowFirstColumn="0" w:lastRowLastColumn="0"/>
+              <w:cnfStyle w:val="000000010000"/>
             </w:pPr>
           </w:p>
         </w:tc>
@@ -2007,19 +3184,14 @@
           <w:p>
             <w:pPr>
               <w:pStyle w:val="NoSpacing"/>
-              <w:cnfStyle w:val="000000010000" w:firstRow="0" w:lastRow="0" w:firstColumn="0" w:lastColumn="0" w:oddVBand="0" w:evenVBand="0" w:oddHBand="0" w:evenHBand="1" w:firstRowFirstColumn="0" w:firstRowLastColumn="0" w:lastRowFirstColumn="0" w:lastRowLastColumn="0"/>
+              <w:cnfStyle w:val="000000010000"/>
             </w:pPr>
             <w:r>
               <w:t>O levels</w:t>
             </w:r>
             <w:r>
-              <w:t xml:space="preserve"> 4 teachers for 2 </w:t>
-            </w:r>
-            <w:proofErr w:type="spellStart"/>
-            <w:r>
-              <w:t>hr</w:t>
-            </w:r>
-            <w:proofErr w:type="spellEnd"/>
+              <w:t xml:space="preserve"> 4 teachers for 2 hr</w:t>
+            </w:r>
           </w:p>
         </w:tc>
         <w:tc>
@@ -2029,7 +3201,7 @@
           <w:p>
             <w:pPr>
               <w:jc w:val="center"/>
-              <w:cnfStyle w:val="000000010000" w:firstRow="0" w:lastRow="0" w:firstColumn="0" w:lastColumn="0" w:oddVBand="0" w:evenVBand="0" w:oddHBand="0" w:evenHBand="1" w:firstRowFirstColumn="0" w:firstRowLastColumn="0" w:lastRowFirstColumn="0" w:lastRowLastColumn="0"/>
+              <w:cnfStyle w:val="000000010000"/>
             </w:pPr>
             <w:r>
               <w:t>20000 * 4 = 80000</w:t>
@@ -2039,11 +3211,11 @@
       </w:tr>
       <w:tr>
         <w:trPr>
-          <w:cnfStyle w:val="000000100000" w:firstRow="0" w:lastRow="0" w:firstColumn="0" w:lastColumn="0" w:oddVBand="0" w:evenVBand="0" w:oddHBand="1" w:evenHBand="0" w:firstRowFirstColumn="0" w:firstRowLastColumn="0" w:lastRowFirstColumn="0" w:lastRowLastColumn="0"/>
-        </w:trPr>
-        <w:tc>
-          <w:tcPr>
-            <w:cnfStyle w:val="001000000000" w:firstRow="0" w:lastRow="0" w:firstColumn="1" w:lastColumn="0" w:oddVBand="0" w:evenVBand="0" w:oddHBand="0" w:evenHBand="0" w:firstRowFirstColumn="0" w:firstRowLastColumn="0" w:lastRowFirstColumn="0" w:lastRowLastColumn="0"/>
+          <w:cnfStyle w:val="000000100000"/>
+        </w:trPr>
+        <w:tc>
+          <w:tcPr>
+            <w:cnfStyle w:val="001000000000"/>
             <w:tcW w:w="603" w:type="dxa"/>
             <w:vMerge w:val="restart"/>
             <w:vAlign w:val="center"/>
@@ -2067,7 +3239,7 @@
           <w:p>
             <w:pPr>
               <w:jc w:val="center"/>
-              <w:cnfStyle w:val="000000100000" w:firstRow="0" w:lastRow="0" w:firstColumn="0" w:lastColumn="0" w:oddVBand="0" w:evenVBand="0" w:oddHBand="1" w:evenHBand="0" w:firstRowFirstColumn="0" w:firstRowLastColumn="0" w:lastRowFirstColumn="0" w:lastRowLastColumn="0"/>
+              <w:cnfStyle w:val="000000100000"/>
             </w:pPr>
             <w:r>
               <w:t>Other</w:t>
@@ -2076,7 +3248,7 @@
           <w:p>
             <w:pPr>
               <w:jc w:val="center"/>
-              <w:cnfStyle w:val="000000100000" w:firstRow="0" w:lastRow="0" w:firstColumn="0" w:lastColumn="0" w:oddVBand="0" w:evenVBand="0" w:oddHBand="1" w:evenHBand="0" w:firstRowFirstColumn="0" w:firstRowLastColumn="0" w:lastRowFirstColumn="0" w:lastRowLastColumn="0"/>
+              <w:cnfStyle w:val="000000100000"/>
             </w:pPr>
             <w:r>
               <w:t>Running Expenses</w:t>
@@ -2089,13 +3261,10 @@
           </w:tcPr>
           <w:p>
             <w:pPr>
-              <w:cnfStyle w:val="000000100000" w:firstRow="0" w:lastRow="0" w:firstColumn="0" w:lastColumn="0" w:oddVBand="0" w:evenVBand="0" w:oddHBand="1" w:evenHBand="0" w:firstRowFirstColumn="0" w:firstRowLastColumn="0" w:lastRowFirstColumn="0" w:lastRowLastColumn="0"/>
-            </w:pPr>
-            <w:r>
-              <w:t>Administrator</w:t>
-            </w:r>
-            <w:r>
-              <w:t xml:space="preserve"> + Principal</w:t>
+              <w:cnfStyle w:val="000000100000"/>
+            </w:pPr>
+            <w:r>
+              <w:t>Administrator + Principal</w:t>
             </w:r>
             <w:bookmarkStart w:id="0" w:name="_GoBack"/>
             <w:bookmarkEnd w:id="0"/>
@@ -2108,7 +3277,7 @@
           <w:p>
             <w:pPr>
               <w:jc w:val="center"/>
-              <w:cnfStyle w:val="000000100000" w:firstRow="0" w:lastRow="0" w:firstColumn="0" w:lastColumn="0" w:oddVBand="0" w:evenVBand="0" w:oddHBand="1" w:evenHBand="0" w:firstRowFirstColumn="0" w:firstRowLastColumn="0" w:lastRowFirstColumn="0" w:lastRowLastColumn="0"/>
+              <w:cnfStyle w:val="000000100000"/>
             </w:pPr>
             <w:r>
               <w:t>50000</w:t>
@@ -2118,11 +3287,11 @@
       </w:tr>
       <w:tr>
         <w:trPr>
-          <w:cnfStyle w:val="000000010000" w:firstRow="0" w:lastRow="0" w:firstColumn="0" w:lastColumn="0" w:oddVBand="0" w:evenVBand="0" w:oddHBand="0" w:evenHBand="1" w:firstRowFirstColumn="0" w:firstRowLastColumn="0" w:lastRowFirstColumn="0" w:lastRowLastColumn="0"/>
-        </w:trPr>
-        <w:tc>
-          <w:tcPr>
-            <w:cnfStyle w:val="001000000000" w:firstRow="0" w:lastRow="0" w:firstColumn="1" w:lastColumn="0" w:oddVBand="0" w:evenVBand="0" w:oddHBand="0" w:evenHBand="0" w:firstRowFirstColumn="0" w:firstRowLastColumn="0" w:lastRowFirstColumn="0" w:lastRowLastColumn="0"/>
+          <w:cnfStyle w:val="000000010000"/>
+        </w:trPr>
+        <w:tc>
+          <w:tcPr>
+            <w:cnfStyle w:val="001000000000"/>
             <w:tcW w:w="603" w:type="dxa"/>
             <w:vMerge/>
           </w:tcPr>
@@ -2139,7 +3308,7 @@
           </w:tcPr>
           <w:p>
             <w:pPr>
-              <w:cnfStyle w:val="000000010000" w:firstRow="0" w:lastRow="0" w:firstColumn="0" w:lastColumn="0" w:oddVBand="0" w:evenVBand="0" w:oddHBand="0" w:evenHBand="1" w:firstRowFirstColumn="0" w:firstRowLastColumn="0" w:lastRowFirstColumn="0" w:lastRowLastColumn="0"/>
+              <w:cnfStyle w:val="000000010000"/>
             </w:pPr>
           </w:p>
         </w:tc>
@@ -2149,7 +3318,7 @@
           </w:tcPr>
           <w:p>
             <w:pPr>
-              <w:cnfStyle w:val="000000010000" w:firstRow="0" w:lastRow="0" w:firstColumn="0" w:lastColumn="0" w:oddVBand="0" w:evenVBand="0" w:oddHBand="0" w:evenHBand="1" w:firstRowFirstColumn="0" w:firstRowLastColumn="0" w:lastRowFirstColumn="0" w:lastRowLastColumn="0"/>
+              <w:cnfStyle w:val="000000010000"/>
             </w:pPr>
             <w:r>
               <w:t>Stationeries</w:t>
@@ -2163,7 +3332,7 @@
           <w:p>
             <w:pPr>
               <w:jc w:val="center"/>
-              <w:cnfStyle w:val="000000010000" w:firstRow="0" w:lastRow="0" w:firstColumn="0" w:lastColumn="0" w:oddVBand="0" w:evenVBand="0" w:oddHBand="0" w:evenHBand="1" w:firstRowFirstColumn="0" w:firstRowLastColumn="0" w:lastRowFirstColumn="0" w:lastRowLastColumn="0"/>
+              <w:cnfStyle w:val="000000010000"/>
             </w:pPr>
             <w:r>
               <w:t>10,000</w:t>
@@ -2173,11 +3342,11 @@
       </w:tr>
       <w:tr>
         <w:trPr>
-          <w:cnfStyle w:val="000000100000" w:firstRow="0" w:lastRow="0" w:firstColumn="0" w:lastColumn="0" w:oddVBand="0" w:evenVBand="0" w:oddHBand="1" w:evenHBand="0" w:firstRowFirstColumn="0" w:firstRowLastColumn="0" w:lastRowFirstColumn="0" w:lastRowLastColumn="0"/>
-        </w:trPr>
-        <w:tc>
-          <w:tcPr>
-            <w:cnfStyle w:val="001000000000" w:firstRow="0" w:lastRow="0" w:firstColumn="1" w:lastColumn="0" w:oddVBand="0" w:evenVBand="0" w:oddHBand="0" w:evenHBand="0" w:firstRowFirstColumn="0" w:firstRowLastColumn="0" w:lastRowFirstColumn="0" w:lastRowLastColumn="0"/>
+          <w:cnfStyle w:val="000000100000"/>
+        </w:trPr>
+        <w:tc>
+          <w:tcPr>
+            <w:cnfStyle w:val="001000000000"/>
             <w:tcW w:w="603" w:type="dxa"/>
             <w:vMerge/>
           </w:tcPr>
@@ -2194,7 +3363,7 @@
           </w:tcPr>
           <w:p>
             <w:pPr>
-              <w:cnfStyle w:val="000000100000" w:firstRow="0" w:lastRow="0" w:firstColumn="0" w:lastColumn="0" w:oddVBand="0" w:evenVBand="0" w:oddHBand="1" w:evenHBand="0" w:firstRowFirstColumn="0" w:firstRowLastColumn="0" w:lastRowFirstColumn="0" w:lastRowLastColumn="0"/>
+              <w:cnfStyle w:val="000000100000"/>
             </w:pPr>
           </w:p>
         </w:tc>
@@ -2204,7 +3373,7 @@
           </w:tcPr>
           <w:p>
             <w:pPr>
-              <w:cnfStyle w:val="000000100000" w:firstRow="0" w:lastRow="0" w:firstColumn="0" w:lastColumn="0" w:oddVBand="0" w:evenVBand="0" w:oddHBand="1" w:evenHBand="0" w:firstRowFirstColumn="0" w:firstRowLastColumn="0" w:lastRowFirstColumn="0" w:lastRowLastColumn="0"/>
+              <w:cnfStyle w:val="000000100000"/>
             </w:pPr>
             <w:r>
               <w:t>Per month rent</w:t>
@@ -2221,18 +3390,18 @@
           <w:p>
             <w:pPr>
               <w:jc w:val="center"/>
-              <w:cnfStyle w:val="000000100000" w:firstRow="0" w:lastRow="0" w:firstColumn="0" w:lastColumn="0" w:oddVBand="0" w:evenVBand="0" w:oddHBand="1" w:evenHBand="0" w:firstRowFirstColumn="0" w:firstRowLastColumn="0" w:lastRowFirstColumn="0" w:lastRowLastColumn="0"/>
-            </w:pPr>
-          </w:p>
-        </w:tc>
-      </w:tr>
-      <w:tr>
-        <w:trPr>
-          <w:cnfStyle w:val="000000010000" w:firstRow="0" w:lastRow="0" w:firstColumn="0" w:lastColumn="0" w:oddVBand="0" w:evenVBand="0" w:oddHBand="0" w:evenHBand="1" w:firstRowFirstColumn="0" w:firstRowLastColumn="0" w:lastRowFirstColumn="0" w:lastRowLastColumn="0"/>
-        </w:trPr>
-        <w:tc>
-          <w:tcPr>
-            <w:cnfStyle w:val="001000000000" w:firstRow="0" w:lastRow="0" w:firstColumn="1" w:lastColumn="0" w:oddVBand="0" w:evenVBand="0" w:oddHBand="0" w:evenHBand="0" w:firstRowFirstColumn="0" w:firstRowLastColumn="0" w:lastRowFirstColumn="0" w:lastRowLastColumn="0"/>
+              <w:cnfStyle w:val="000000100000"/>
+            </w:pPr>
+          </w:p>
+        </w:tc>
+      </w:tr>
+      <w:tr>
+        <w:trPr>
+          <w:cnfStyle w:val="000000010000"/>
+        </w:trPr>
+        <w:tc>
+          <w:tcPr>
+            <w:cnfStyle w:val="001000000000"/>
             <w:tcW w:w="603" w:type="dxa"/>
             <w:vMerge/>
           </w:tcPr>
@@ -2249,7 +3418,7 @@
           </w:tcPr>
           <w:p>
             <w:pPr>
-              <w:cnfStyle w:val="000000010000" w:firstRow="0" w:lastRow="0" w:firstColumn="0" w:lastColumn="0" w:oddVBand="0" w:evenVBand="0" w:oddHBand="0" w:evenHBand="1" w:firstRowFirstColumn="0" w:firstRowLastColumn="0" w:lastRowFirstColumn="0" w:lastRowLastColumn="0"/>
+              <w:cnfStyle w:val="000000010000"/>
             </w:pPr>
           </w:p>
         </w:tc>
@@ -2259,7 +3428,7 @@
           </w:tcPr>
           <w:p>
             <w:pPr>
-              <w:cnfStyle w:val="000000010000" w:firstRow="0" w:lastRow="0" w:firstColumn="0" w:lastColumn="0" w:oddVBand="0" w:evenVBand="0" w:oddHBand="0" w:evenHBand="1" w:firstRowFirstColumn="0" w:firstRowLastColumn="0" w:lastRowFirstColumn="0" w:lastRowLastColumn="0"/>
+              <w:cnfStyle w:val="000000010000"/>
             </w:pPr>
             <w:r>
               <w:t>Utility bills</w:t>
@@ -2273,7 +3442,7 @@
           <w:p>
             <w:pPr>
               <w:jc w:val="center"/>
-              <w:cnfStyle w:val="000000010000" w:firstRow="0" w:lastRow="0" w:firstColumn="0" w:lastColumn="0" w:oddVBand="0" w:evenVBand="0" w:oddHBand="0" w:evenHBand="1" w:firstRowFirstColumn="0" w:firstRowLastColumn="0" w:lastRowFirstColumn="0" w:lastRowLastColumn="0"/>
+              <w:cnfStyle w:val="000000010000"/>
             </w:pPr>
             <w:r>
               <w:t>150,000</w:t>
@@ -2283,11 +3452,11 @@
       </w:tr>
       <w:tr>
         <w:trPr>
-          <w:cnfStyle w:val="000000100000" w:firstRow="0" w:lastRow="0" w:firstColumn="0" w:lastColumn="0" w:oddVBand="0" w:evenVBand="0" w:oddHBand="1" w:evenHBand="0" w:firstRowFirstColumn="0" w:firstRowLastColumn="0" w:lastRowFirstColumn="0" w:lastRowLastColumn="0"/>
-        </w:trPr>
-        <w:tc>
-          <w:tcPr>
-            <w:cnfStyle w:val="001000000000" w:firstRow="0" w:lastRow="0" w:firstColumn="1" w:lastColumn="0" w:oddVBand="0" w:evenVBand="0" w:oddHBand="0" w:evenHBand="0" w:firstRowFirstColumn="0" w:firstRowLastColumn="0" w:lastRowFirstColumn="0" w:lastRowLastColumn="0"/>
+          <w:cnfStyle w:val="000000100000"/>
+        </w:trPr>
+        <w:tc>
+          <w:tcPr>
+            <w:cnfStyle w:val="001000000000"/>
             <w:tcW w:w="603" w:type="dxa"/>
             <w:vMerge/>
           </w:tcPr>
@@ -2304,7 +3473,7 @@
           </w:tcPr>
           <w:p>
             <w:pPr>
-              <w:cnfStyle w:val="000000100000" w:firstRow="0" w:lastRow="0" w:firstColumn="0" w:lastColumn="0" w:oddVBand="0" w:evenVBand="0" w:oddHBand="1" w:evenHBand="0" w:firstRowFirstColumn="0" w:firstRowLastColumn="0" w:lastRowFirstColumn="0" w:lastRowLastColumn="0"/>
+              <w:cnfStyle w:val="000000100000"/>
             </w:pPr>
           </w:p>
         </w:tc>
@@ -2314,7 +3483,7 @@
           </w:tcPr>
           <w:p>
             <w:pPr>
-              <w:cnfStyle w:val="000000100000" w:firstRow="0" w:lastRow="0" w:firstColumn="0" w:lastColumn="0" w:oddVBand="0" w:evenVBand="0" w:oddHBand="1" w:evenHBand="0" w:firstRowFirstColumn="0" w:firstRowLastColumn="0" w:lastRowFirstColumn="0" w:lastRowLastColumn="0"/>
+              <w:cnfStyle w:val="000000100000"/>
             </w:pPr>
             <w:r>
               <w:t>Generator Fuel</w:t>
@@ -2328,18 +3497,18 @@
           <w:p>
             <w:pPr>
               <w:jc w:val="center"/>
-              <w:cnfStyle w:val="000000100000" w:firstRow="0" w:lastRow="0" w:firstColumn="0" w:lastColumn="0" w:oddVBand="0" w:evenVBand="0" w:oddHBand="1" w:evenHBand="0" w:firstRowFirstColumn="0" w:firstRowLastColumn="0" w:lastRowFirstColumn="0" w:lastRowLastColumn="0"/>
-            </w:pPr>
-          </w:p>
-        </w:tc>
-      </w:tr>
-      <w:tr>
-        <w:trPr>
-          <w:cnfStyle w:val="000000010000" w:firstRow="0" w:lastRow="0" w:firstColumn="0" w:lastColumn="0" w:oddVBand="0" w:evenVBand="0" w:oddHBand="0" w:evenHBand="1" w:firstRowFirstColumn="0" w:firstRowLastColumn="0" w:lastRowFirstColumn="0" w:lastRowLastColumn="0"/>
-        </w:trPr>
-        <w:tc>
-          <w:tcPr>
-            <w:cnfStyle w:val="001000000000" w:firstRow="0" w:lastRow="0" w:firstColumn="1" w:lastColumn="0" w:oddVBand="0" w:evenVBand="0" w:oddHBand="0" w:evenHBand="0" w:firstRowFirstColumn="0" w:firstRowLastColumn="0" w:lastRowFirstColumn="0" w:lastRowLastColumn="0"/>
+              <w:cnfStyle w:val="000000100000"/>
+            </w:pPr>
+          </w:p>
+        </w:tc>
+      </w:tr>
+      <w:tr>
+        <w:trPr>
+          <w:cnfStyle w:val="000000010000"/>
+        </w:trPr>
+        <w:tc>
+          <w:tcPr>
+            <w:cnfStyle w:val="001000000000"/>
             <w:tcW w:w="603" w:type="dxa"/>
             <w:vMerge/>
           </w:tcPr>
@@ -2356,7 +3525,7 @@
           </w:tcPr>
           <w:p>
             <w:pPr>
-              <w:cnfStyle w:val="000000010000" w:firstRow="0" w:lastRow="0" w:firstColumn="0" w:lastColumn="0" w:oddVBand="0" w:evenVBand="0" w:oddHBand="0" w:evenHBand="1" w:firstRowFirstColumn="0" w:firstRowLastColumn="0" w:lastRowFirstColumn="0" w:lastRowLastColumn="0"/>
+              <w:cnfStyle w:val="000000010000"/>
             </w:pPr>
           </w:p>
         </w:tc>
@@ -2366,7 +3535,7 @@
           </w:tcPr>
           <w:p>
             <w:pPr>
-              <w:cnfStyle w:val="000000010000" w:firstRow="0" w:lastRow="0" w:firstColumn="0" w:lastColumn="0" w:oddVBand="0" w:evenVBand="0" w:oddHBand="0" w:evenHBand="1" w:firstRowFirstColumn="0" w:firstRowLastColumn="0" w:lastRowFirstColumn="0" w:lastRowLastColumn="0"/>
+              <w:cnfStyle w:val="000000010000"/>
             </w:pPr>
             <w:r>
               <w:t>Maids</w:t>
@@ -2380,7 +3549,7 @@
           <w:p>
             <w:pPr>
               <w:jc w:val="center"/>
-              <w:cnfStyle w:val="000000010000" w:firstRow="0" w:lastRow="0" w:firstColumn="0" w:lastColumn="0" w:oddVBand="0" w:evenVBand="0" w:oddHBand="0" w:evenHBand="1" w:firstRowFirstColumn="0" w:firstRowLastColumn="0" w:lastRowFirstColumn="0" w:lastRowLastColumn="0"/>
+              <w:cnfStyle w:val="000000010000"/>
             </w:pPr>
             <w:r>
               <w:t>5000</w:t>
@@ -2390,11 +3559,11 @@
       </w:tr>
       <w:tr>
         <w:trPr>
-          <w:cnfStyle w:val="000000100000" w:firstRow="0" w:lastRow="0" w:firstColumn="0" w:lastColumn="0" w:oddVBand="0" w:evenVBand="0" w:oddHBand="1" w:evenHBand="0" w:firstRowFirstColumn="0" w:firstRowLastColumn="0" w:lastRowFirstColumn="0" w:lastRowLastColumn="0"/>
-        </w:trPr>
-        <w:tc>
-          <w:tcPr>
-            <w:cnfStyle w:val="001000000000" w:firstRow="0" w:lastRow="0" w:firstColumn="1" w:lastColumn="0" w:oddVBand="0" w:evenVBand="0" w:oddHBand="0" w:evenHBand="0" w:firstRowFirstColumn="0" w:firstRowLastColumn="0" w:lastRowFirstColumn="0" w:lastRowLastColumn="0"/>
+          <w:cnfStyle w:val="000000100000"/>
+        </w:trPr>
+        <w:tc>
+          <w:tcPr>
+            <w:cnfStyle w:val="001000000000"/>
             <w:tcW w:w="603" w:type="dxa"/>
             <w:vMerge/>
           </w:tcPr>
@@ -2411,7 +3580,7 @@
           </w:tcPr>
           <w:p>
             <w:pPr>
-              <w:cnfStyle w:val="000000100000" w:firstRow="0" w:lastRow="0" w:firstColumn="0" w:lastColumn="0" w:oddVBand="0" w:evenVBand="0" w:oddHBand="1" w:evenHBand="0" w:firstRowFirstColumn="0" w:firstRowLastColumn="0" w:lastRowFirstColumn="0" w:lastRowLastColumn="0"/>
+              <w:cnfStyle w:val="000000100000"/>
             </w:pPr>
           </w:p>
         </w:tc>
@@ -2421,7 +3590,7 @@
           </w:tcPr>
           <w:p>
             <w:pPr>
-              <w:cnfStyle w:val="000000100000" w:firstRow="0" w:lastRow="0" w:firstColumn="0" w:lastColumn="0" w:oddVBand="0" w:evenVBand="0" w:oddHBand="1" w:evenHBand="0" w:firstRowFirstColumn="0" w:firstRowLastColumn="0" w:lastRowFirstColumn="0" w:lastRowLastColumn="0"/>
+              <w:cnfStyle w:val="000000100000"/>
             </w:pPr>
             <w:r>
               <w:t xml:space="preserve">Security Guards </w:t>
@@ -2435,7 +3604,7 @@
           <w:p>
             <w:pPr>
               <w:jc w:val="center"/>
-              <w:cnfStyle w:val="000000100000" w:firstRow="0" w:lastRow="0" w:firstColumn="0" w:lastColumn="0" w:oddVBand="0" w:evenVBand="0" w:oddHBand="1" w:evenHBand="0" w:firstRowFirstColumn="0" w:firstRowLastColumn="0" w:lastRowFirstColumn="0" w:lastRowLastColumn="0"/>
+              <w:cnfStyle w:val="000000100000"/>
             </w:pPr>
             <w:r>
               <w:t>10,000</w:t>
@@ -2445,12 +3614,12 @@
       </w:tr>
       <w:tr>
         <w:trPr>
-          <w:cnfStyle w:val="000000010000" w:firstRow="0" w:lastRow="0" w:firstColumn="0" w:lastColumn="0" w:oddVBand="0" w:evenVBand="0" w:oddHBand="0" w:evenHBand="1" w:firstRowFirstColumn="0" w:firstRowLastColumn="0" w:lastRowFirstColumn="0" w:lastRowLastColumn="0"/>
+          <w:cnfStyle w:val="000000010000"/>
           <w:trHeight w:val="394"/>
         </w:trPr>
         <w:tc>
           <w:tcPr>
-            <w:cnfStyle w:val="001000000000" w:firstRow="0" w:lastRow="0" w:firstColumn="1" w:lastColumn="0" w:oddVBand="0" w:evenVBand="0" w:oddHBand="0" w:evenHBand="0" w:firstRowFirstColumn="0" w:firstRowLastColumn="0" w:lastRowFirstColumn="0" w:lastRowLastColumn="0"/>
+            <w:cnfStyle w:val="001000000000"/>
             <w:tcW w:w="603" w:type="dxa"/>
             <w:vMerge/>
           </w:tcPr>
@@ -2467,7 +3636,7 @@
           </w:tcPr>
           <w:p>
             <w:pPr>
-              <w:cnfStyle w:val="000000010000" w:firstRow="0" w:lastRow="0" w:firstColumn="0" w:lastColumn="0" w:oddVBand="0" w:evenVBand="0" w:oddHBand="0" w:evenHBand="1" w:firstRowFirstColumn="0" w:firstRowLastColumn="0" w:lastRowFirstColumn="0" w:lastRowLastColumn="0"/>
+              <w:cnfStyle w:val="000000010000"/>
             </w:pPr>
           </w:p>
         </w:tc>
@@ -2477,7 +3646,7 @@
           </w:tcPr>
           <w:p>
             <w:pPr>
-              <w:cnfStyle w:val="000000010000" w:firstRow="0" w:lastRow="0" w:firstColumn="0" w:lastColumn="0" w:oddVBand="0" w:evenVBand="0" w:oddHBand="0" w:evenHBand="1" w:firstRowFirstColumn="0" w:firstRowLastColumn="0" w:lastRowFirstColumn="0" w:lastRowLastColumn="0"/>
+              <w:cnfStyle w:val="000000010000"/>
             </w:pPr>
             <w:r>
               <w:t>Sweeper</w:t>
@@ -2491,7 +3660,7 @@
           <w:p>
             <w:pPr>
               <w:jc w:val="center"/>
-              <w:cnfStyle w:val="000000010000" w:firstRow="0" w:lastRow="0" w:firstColumn="0" w:lastColumn="0" w:oddVBand="0" w:evenVBand="0" w:oddHBand="0" w:evenHBand="1" w:firstRowFirstColumn="0" w:firstRowLastColumn="0" w:lastRowFirstColumn="0" w:lastRowLastColumn="0"/>
+              <w:cnfStyle w:val="000000010000"/>
             </w:pPr>
             <w:r>
               <w:t>5000</w:t>
@@ -2501,12 +3670,12 @@
       </w:tr>
       <w:tr>
         <w:trPr>
-          <w:cnfStyle w:val="000000100000" w:firstRow="0" w:lastRow="0" w:firstColumn="0" w:lastColumn="0" w:oddVBand="0" w:evenVBand="0" w:oddHBand="1" w:evenHBand="0" w:firstRowFirstColumn="0" w:firstRowLastColumn="0" w:lastRowFirstColumn="0" w:lastRowLastColumn="0"/>
+          <w:cnfStyle w:val="000000100000"/>
           <w:trHeight w:val="403"/>
         </w:trPr>
         <w:tc>
           <w:tcPr>
-            <w:cnfStyle w:val="001000000000" w:firstRow="0" w:lastRow="0" w:firstColumn="1" w:lastColumn="0" w:oddVBand="0" w:evenVBand="0" w:oddHBand="0" w:evenHBand="0" w:firstRowFirstColumn="0" w:firstRowLastColumn="0" w:lastRowFirstColumn="0" w:lastRowLastColumn="0"/>
+            <w:cnfStyle w:val="001000000000"/>
             <w:tcW w:w="603" w:type="dxa"/>
             <w:vMerge/>
           </w:tcPr>
@@ -2525,7 +3694,7 @@
             <w:pPr>
               <w:pStyle w:val="NoSpacing"/>
               <w:jc w:val="center"/>
-              <w:cnfStyle w:val="000000100000" w:firstRow="0" w:lastRow="0" w:firstColumn="0" w:lastColumn="0" w:oddVBand="0" w:evenVBand="0" w:oddHBand="1" w:evenHBand="0" w:firstRowFirstColumn="0" w:firstRowLastColumn="0" w:lastRowFirstColumn="0" w:lastRowLastColumn="0"/>
+              <w:cnfStyle w:val="000000100000"/>
               <w:rPr>
                 <w:color w:val="FF0000"/>
               </w:rPr>
@@ -2538,7 +3707,7 @@
           </w:tcPr>
           <w:p>
             <w:pPr>
-              <w:cnfStyle w:val="000000100000" w:firstRow="0" w:lastRow="0" w:firstColumn="0" w:lastColumn="0" w:oddVBand="0" w:evenVBand="0" w:oddHBand="1" w:evenHBand="0" w:firstRowFirstColumn="0" w:firstRowLastColumn="0" w:lastRowFirstColumn="0" w:lastRowLastColumn="0"/>
+              <w:cnfStyle w:val="000000100000"/>
               <w:rPr>
                 <w:color w:val="FF0000"/>
               </w:rPr>
@@ -2558,7 +3727,7 @@
           <w:p>
             <w:pPr>
               <w:jc w:val="center"/>
-              <w:cnfStyle w:val="000000100000" w:firstRow="0" w:lastRow="0" w:firstColumn="0" w:lastColumn="0" w:oddVBand="0" w:evenVBand="0" w:oddHBand="1" w:evenHBand="0" w:firstRowFirstColumn="0" w:firstRowLastColumn="0" w:lastRowFirstColumn="0" w:lastRowLastColumn="0"/>
+              <w:cnfStyle w:val="000000100000"/>
               <w:rPr>
                 <w:rFonts w:ascii="Calibri" w:hAnsi="Calibri" w:cs="Calibri"/>
                 <w:color w:val="000000"/>
@@ -2575,21 +3744,21 @@
           <w:p>
             <w:pPr>
               <w:jc w:val="center"/>
-              <w:cnfStyle w:val="000000100000" w:firstRow="0" w:lastRow="0" w:firstColumn="0" w:lastColumn="0" w:oddVBand="0" w:evenVBand="0" w:oddHBand="1" w:evenHBand="0" w:firstRowFirstColumn="0" w:firstRowLastColumn="0" w:lastRowFirstColumn="0" w:lastRowLastColumn="0"/>
-              <w:rPr>
-                <w:color w:val="FF0000"/>
-              </w:rPr>
-            </w:pPr>
-          </w:p>
-        </w:tc>
-      </w:tr>
-      <w:tr>
-        <w:trPr>
-          <w:cnfStyle w:val="000000010000" w:firstRow="0" w:lastRow="0" w:firstColumn="0" w:lastColumn="0" w:oddVBand="0" w:evenVBand="0" w:oddHBand="0" w:evenHBand="1" w:firstRowFirstColumn="0" w:firstRowLastColumn="0" w:lastRowFirstColumn="0" w:lastRowLastColumn="0"/>
-        </w:trPr>
-        <w:tc>
-          <w:tcPr>
-            <w:cnfStyle w:val="001000000000" w:firstRow="0" w:lastRow="0" w:firstColumn="1" w:lastColumn="0" w:oddVBand="0" w:evenVBand="0" w:oddHBand="0" w:evenHBand="0" w:firstRowFirstColumn="0" w:firstRowLastColumn="0" w:lastRowFirstColumn="0" w:lastRowLastColumn="0"/>
+              <w:cnfStyle w:val="000000100000"/>
+              <w:rPr>
+                <w:color w:val="FF0000"/>
+              </w:rPr>
+            </w:pPr>
+          </w:p>
+        </w:tc>
+      </w:tr>
+      <w:tr>
+        <w:trPr>
+          <w:cnfStyle w:val="000000010000"/>
+        </w:trPr>
+        <w:tc>
+          <w:tcPr>
+            <w:cnfStyle w:val="001000000000"/>
             <w:tcW w:w="603" w:type="dxa"/>
           </w:tcPr>
           <w:p>
@@ -2605,7 +3774,7 @@
           <w:p>
             <w:pPr>
               <w:jc w:val="center"/>
-              <w:cnfStyle w:val="000000010000" w:firstRow="0" w:lastRow="0" w:firstColumn="0" w:lastColumn="0" w:oddVBand="0" w:evenVBand="0" w:oddHBand="0" w:evenHBand="1" w:firstRowFirstColumn="0" w:firstRowLastColumn="0" w:lastRowFirstColumn="0" w:lastRowLastColumn="0"/>
+              <w:cnfStyle w:val="000000010000"/>
               <w:rPr>
                 <w:color w:val="FF0000"/>
               </w:rPr>
@@ -2625,7 +3794,7 @@
           <w:p>
             <w:pPr>
               <w:jc w:val="center"/>
-              <w:cnfStyle w:val="000000010000" w:firstRow="0" w:lastRow="0" w:firstColumn="0" w:lastColumn="0" w:oddVBand="0" w:evenVBand="0" w:oddHBand="0" w:evenHBand="1" w:firstRowFirstColumn="0" w:firstRowLastColumn="0" w:lastRowFirstColumn="0" w:lastRowLastColumn="0"/>
+              <w:cnfStyle w:val="000000010000"/>
               <w:rPr>
                 <w:color w:val="FF0000"/>
               </w:rPr>
@@ -2639,7 +3808,7 @@
           <w:p>
             <w:pPr>
               <w:jc w:val="center"/>
-              <w:cnfStyle w:val="000000010000" w:firstRow="0" w:lastRow="0" w:firstColumn="0" w:lastColumn="0" w:oddVBand="0" w:evenVBand="0" w:oddHBand="0" w:evenHBand="1" w:firstRowFirstColumn="0" w:firstRowLastColumn="0" w:lastRowFirstColumn="0" w:lastRowLastColumn="0"/>
+              <w:cnfStyle w:val="000000010000"/>
               <w:rPr>
                 <w:rFonts w:ascii="Calibri" w:hAnsi="Calibri" w:cs="Calibri"/>
                 <w:color w:val="000000"/>
@@ -2668,7 +3837,7 @@
 </file>
 
 <file path=word/styles.xml><?xml version="1.0" encoding="utf-8"?>
-<w:styles xmlns:mc="http://schemas.openxmlformats.org/markup-compatibility/2006" xmlns:r="http://schemas.openxmlformats.org/officeDocument/2006/relationships" xmlns:w="http://schemas.openxmlformats.org/wordprocessingml/2006/main" xmlns:w14="http://schemas.microsoft.com/office/word/2010/wordml" mc:Ignorable="w14">
+<w:styles xmlns:r="http://schemas.openxmlformats.org/officeDocument/2006/relationships" xmlns:w="http://schemas.openxmlformats.org/wordprocessingml/2006/main">
   <w:docDefaults>
     <w:rPrDefault>
       <w:rPr>
@@ -2826,6 +3995,7 @@
   <w:style w:type="paragraph" w:default="1" w:styleId="Normal">
     <w:name w:val="Normal"/>
     <w:qFormat/>
+    <w:rsid w:val="007A3F80"/>
   </w:style>
   <w:style w:type="character" w:default="1" w:styleId="DefaultParagraphFont">
     <w:name w:val="Default Paragraph Font"/>
@@ -2838,6 +4008,7 @@
     <w:uiPriority w:val="99"/>
     <w:semiHidden/>
     <w:unhideWhenUsed/>
+    <w:qFormat/>
     <w:tblPr>
       <w:tblInd w:w="0" w:type="dxa"/>
       <w:tblCellMar>
@@ -2865,6 +4036,7 @@
     <w:tblPr>
       <w:tblStyleRowBandSize w:val="1"/>
       <w:tblStyleColBandSize w:val="1"/>
+      <w:tblInd w:w="0" w:type="dxa"/>
       <w:tblBorders>
         <w:top w:val="single" w:sz="8" w:space="0" w:color="4F81BD" w:themeColor="accent1"/>
         <w:left w:val="single" w:sz="8" w:space="0" w:color="4F81BD" w:themeColor="accent1"/>
@@ -2873,6 +4045,12 @@
         <w:insideH w:val="single" w:sz="8" w:space="0" w:color="4F81BD" w:themeColor="accent1"/>
         <w:insideV w:val="single" w:sz="8" w:space="0" w:color="4F81BD" w:themeColor="accent1"/>
       </w:tblBorders>
+      <w:tblCellMar>
+        <w:top w:w="0" w:type="dxa"/>
+        <w:left w:w="108" w:type="dxa"/>
+        <w:bottom w:w="0" w:type="dxa"/>
+        <w:right w:w="108" w:type="dxa"/>
+      </w:tblCellMar>
     </w:tblPr>
     <w:tblStylePr w:type="firstRow">
       <w:pPr>

</xml_diff>

<commit_message>
Updated Roadmap with Comments (Nabeel)
</commit_message>
<xml_diff>
--- a/Roadmap.docx
+++ b/Roadmap.docx
@@ -1,6 +1,6 @@
 
 <file path=word/document.xml><?xml version="1.0" encoding="utf-8"?>
-<w:document xmlns:ve="http://schemas.openxmlformats.org/markup-compatibility/2006" xmlns:o="urn:schemas-microsoft-com:office:office" xmlns:r="http://schemas.openxmlformats.org/officeDocument/2006/relationships" xmlns:m="http://schemas.openxmlformats.org/officeDocument/2006/math" xmlns:v="urn:schemas-microsoft-com:vml" xmlns:wp="http://schemas.openxmlformats.org/drawingml/2006/wordprocessingDrawing" xmlns:w10="urn:schemas-microsoft-com:office:word" xmlns:w="http://schemas.openxmlformats.org/wordprocessingml/2006/main" xmlns:wne="http://schemas.microsoft.com/office/word/2006/wordml">
+<w:document xmlns:wpc="http://schemas.microsoft.com/office/word/2010/wordprocessingCanvas" xmlns:mc="http://schemas.openxmlformats.org/markup-compatibility/2006" xmlns:o="urn:schemas-microsoft-com:office:office" xmlns:r="http://schemas.openxmlformats.org/officeDocument/2006/relationships" xmlns:m="http://schemas.openxmlformats.org/officeDocument/2006/math" xmlns:v="urn:schemas-microsoft-com:vml" xmlns:wp14="http://schemas.microsoft.com/office/word/2010/wordprocessingDrawing" xmlns:wp="http://schemas.openxmlformats.org/drawingml/2006/wordprocessingDrawing" xmlns:w10="urn:schemas-microsoft-com:office:word" xmlns:w="http://schemas.openxmlformats.org/wordprocessingml/2006/main" xmlns:w14="http://schemas.microsoft.com/office/word/2010/wordml" xmlns:wpg="http://schemas.microsoft.com/office/word/2010/wordprocessingGroup" xmlns:wpi="http://schemas.microsoft.com/office/word/2010/wordprocessingInk" xmlns:wne="http://schemas.microsoft.com/office/word/2006/wordml" xmlns:wps="http://schemas.microsoft.com/office/word/2010/wordprocessingShape" mc:Ignorable="w14 wp14">
   <w:body>
     <w:p>
       <w:pPr>
@@ -11,6 +11,7 @@
           <w:sz w:val="34"/>
         </w:rPr>
       </w:pPr>
+      <w:commentRangeStart w:id="0"/>
       <w:r>
         <w:rPr>
           <w:b/>
@@ -18,6 +19,14 @@
           <w:sz w:val="34"/>
         </w:rPr>
         <w:t>Roadmap</w:t>
+      </w:r>
+      <w:commentRangeEnd w:id="0"/>
+      <w:r>
+        <w:rPr>
+          <w:rStyle w:val="CommentReference"/>
+          <w:rFonts w:ascii="Times New Roman" w:eastAsia="Times New Roman" w:hAnsi="Times New Roman" w:cs="Times New Roman"/>
+        </w:rPr>
+        <w:commentReference w:id="0"/>
       </w:r>
     </w:p>
     <w:p>
@@ -57,6 +66,8 @@
           <w:sz w:val="34"/>
         </w:rPr>
       </w:pPr>
+      <w:bookmarkStart w:id="1" w:name="_GoBack"/>
+      <w:bookmarkEnd w:id="1"/>
     </w:p>
     <w:p/>
     <w:p>
@@ -128,7 +139,7 @@
       <w:tblPr>
         <w:tblStyle w:val="LightGrid-Accent11"/>
         <w:tblW w:w="0" w:type="auto"/>
-        <w:tblLook w:val="04A0"/>
+        <w:tblLook w:val="04A0" w:firstRow="1" w:lastRow="0" w:firstColumn="1" w:lastColumn="0" w:noHBand="0" w:noVBand="1"/>
       </w:tblPr>
       <w:tblGrid>
         <w:gridCol w:w="558"/>
@@ -137,11 +148,11 @@
       </w:tblGrid>
       <w:tr>
         <w:trPr>
-          <w:cnfStyle w:val="100000000000"/>
-        </w:trPr>
-        <w:tc>
-          <w:tcPr>
-            <w:cnfStyle w:val="001000000000"/>
+          <w:cnfStyle w:val="100000000000" w:firstRow="1" w:lastRow="0" w:firstColumn="0" w:lastColumn="0" w:oddVBand="0" w:evenVBand="0" w:oddHBand="0" w:evenHBand="0" w:firstRowFirstColumn="0" w:firstRowLastColumn="0" w:lastRowFirstColumn="0" w:lastRowLastColumn="0"/>
+        </w:trPr>
+        <w:tc>
+          <w:tcPr>
+            <w:cnfStyle w:val="001000000000" w:firstRow="0" w:lastRow="0" w:firstColumn="1" w:lastColumn="0" w:oddVBand="0" w:evenVBand="0" w:oddHBand="0" w:evenHBand="0" w:firstRowFirstColumn="0" w:firstRowLastColumn="0" w:lastRowFirstColumn="0" w:lastRowLastColumn="0"/>
             <w:tcW w:w="558" w:type="dxa"/>
           </w:tcPr>
           <w:p>
@@ -157,7 +168,7 @@
           <w:p>
             <w:pPr>
               <w:jc w:val="center"/>
-              <w:cnfStyle w:val="100000000000"/>
+              <w:cnfStyle w:val="100000000000" w:firstRow="1" w:lastRow="0" w:firstColumn="0" w:lastColumn="0" w:oddVBand="0" w:evenVBand="0" w:oddHBand="0" w:evenHBand="0" w:firstRowFirstColumn="0" w:firstRowLastColumn="0" w:lastRowFirstColumn="0" w:lastRowLastColumn="0"/>
             </w:pPr>
             <w:r>
               <w:t>Particular</w:t>
@@ -171,7 +182,7 @@
           <w:p>
             <w:pPr>
               <w:jc w:val="center"/>
-              <w:cnfStyle w:val="100000000000"/>
+              <w:cnfStyle w:val="100000000000" w:firstRow="1" w:lastRow="0" w:firstColumn="0" w:lastColumn="0" w:oddVBand="0" w:evenVBand="0" w:oddHBand="0" w:evenHBand="0" w:firstRowFirstColumn="0" w:firstRowLastColumn="0" w:lastRowFirstColumn="0" w:lastRowLastColumn="0"/>
             </w:pPr>
             <w:r>
               <w:t>Revenue</w:t>
@@ -180,7 +191,7 @@
           <w:p>
             <w:pPr>
               <w:jc w:val="center"/>
-              <w:cnfStyle w:val="100000000000"/>
+              <w:cnfStyle w:val="100000000000" w:firstRow="1" w:lastRow="0" w:firstColumn="0" w:lastColumn="0" w:oddVBand="0" w:evenVBand="0" w:oddHBand="0" w:evenHBand="0" w:firstRowFirstColumn="0" w:firstRowLastColumn="0" w:lastRowFirstColumn="0" w:lastRowLastColumn="0"/>
             </w:pPr>
             <w:r>
               <w:t xml:space="preserve">Rs. </w:t>
@@ -190,11 +201,11 @@
       </w:tr>
       <w:tr>
         <w:trPr>
-          <w:cnfStyle w:val="000000100000"/>
-        </w:trPr>
-        <w:tc>
-          <w:tcPr>
-            <w:cnfStyle w:val="001000000000"/>
+          <w:cnfStyle w:val="000000100000" w:firstRow="0" w:lastRow="0" w:firstColumn="0" w:lastColumn="0" w:oddVBand="0" w:evenVBand="0" w:oddHBand="1" w:evenHBand="0" w:firstRowFirstColumn="0" w:firstRowLastColumn="0" w:lastRowFirstColumn="0" w:lastRowLastColumn="0"/>
+        </w:trPr>
+        <w:tc>
+          <w:tcPr>
+            <w:cnfStyle w:val="001000000000" w:firstRow="0" w:lastRow="0" w:firstColumn="1" w:lastColumn="0" w:oddVBand="0" w:evenVBand="0" w:oddHBand="0" w:evenHBand="0" w:firstRowFirstColumn="0" w:firstRowLastColumn="0" w:lastRowFirstColumn="0" w:lastRowLastColumn="0"/>
             <w:tcW w:w="558" w:type="dxa"/>
           </w:tcPr>
           <w:p>
@@ -212,7 +223,7 @@
           </w:tcPr>
           <w:p>
             <w:pPr>
-              <w:cnfStyle w:val="000000100000"/>
+              <w:cnfStyle w:val="000000100000" w:firstRow="0" w:lastRow="0" w:firstColumn="0" w:lastColumn="0" w:oddVBand="0" w:evenVBand="0" w:oddHBand="1" w:evenHBand="0" w:firstRowFirstColumn="0" w:firstRowLastColumn="0" w:lastRowFirstColumn="0" w:lastRowLastColumn="0"/>
             </w:pPr>
             <w:r>
               <w:t>250 student</w:t>
@@ -229,7 +240,7 @@
           <w:p>
             <w:pPr>
               <w:jc w:val="center"/>
-              <w:cnfStyle w:val="000000100000"/>
+              <w:cnfStyle w:val="000000100000" w:firstRow="0" w:lastRow="0" w:firstColumn="0" w:lastColumn="0" w:oddVBand="0" w:evenVBand="0" w:oddHBand="1" w:evenHBand="0" w:firstRowFirstColumn="0" w:firstRowLastColumn="0" w:lastRowFirstColumn="0" w:lastRowLastColumn="0"/>
             </w:pPr>
             <w:r>
               <w:t>(250*1500)</w:t>
@@ -239,11 +250,11 @@
       </w:tr>
       <w:tr>
         <w:trPr>
-          <w:cnfStyle w:val="000000010000"/>
-        </w:trPr>
-        <w:tc>
-          <w:tcPr>
-            <w:cnfStyle w:val="001000000000"/>
+          <w:cnfStyle w:val="000000010000" w:firstRow="0" w:lastRow="0" w:firstColumn="0" w:lastColumn="0" w:oddVBand="0" w:evenVBand="0" w:oddHBand="0" w:evenHBand="1" w:firstRowFirstColumn="0" w:firstRowLastColumn="0" w:lastRowFirstColumn="0" w:lastRowLastColumn="0"/>
+        </w:trPr>
+        <w:tc>
+          <w:tcPr>
+            <w:cnfStyle w:val="001000000000" w:firstRow="0" w:lastRow="0" w:firstColumn="1" w:lastColumn="0" w:oddVBand="0" w:evenVBand="0" w:oddHBand="0" w:evenHBand="0" w:firstRowFirstColumn="0" w:firstRowLastColumn="0" w:lastRowFirstColumn="0" w:lastRowLastColumn="0"/>
             <w:tcW w:w="558" w:type="dxa"/>
           </w:tcPr>
           <w:p>
@@ -261,7 +272,7 @@
           </w:tcPr>
           <w:p>
             <w:pPr>
-              <w:cnfStyle w:val="000000010000"/>
+              <w:cnfStyle w:val="000000010000" w:firstRow="0" w:lastRow="0" w:firstColumn="0" w:lastColumn="0" w:oddVBand="0" w:evenVBand="0" w:oddHBand="0" w:evenHBand="1" w:firstRowFirstColumn="0" w:firstRowLastColumn="0" w:lastRowFirstColumn="0" w:lastRowLastColumn="0"/>
             </w:pPr>
             <w:r>
               <w:t>Admission Fee</w:t>
@@ -275,7 +286,7 @@
           <w:p>
             <w:pPr>
               <w:jc w:val="center"/>
-              <w:cnfStyle w:val="000000010000"/>
+              <w:cnfStyle w:val="000000010000" w:firstRow="0" w:lastRow="0" w:firstColumn="0" w:lastColumn="0" w:oddVBand="0" w:evenVBand="0" w:oddHBand="0" w:evenHBand="1" w:firstRowFirstColumn="0" w:firstRowLastColumn="0" w:lastRowFirstColumn="0" w:lastRowLastColumn="0"/>
             </w:pPr>
             <w:r>
               <w:t>(1500 *250) = 375000 per year</w:t>
@@ -285,11 +296,11 @@
       </w:tr>
       <w:tr>
         <w:trPr>
-          <w:cnfStyle w:val="000000100000"/>
-        </w:trPr>
-        <w:tc>
-          <w:tcPr>
-            <w:cnfStyle w:val="001000000000"/>
+          <w:cnfStyle w:val="000000100000" w:firstRow="0" w:lastRow="0" w:firstColumn="0" w:lastColumn="0" w:oddVBand="0" w:evenVBand="0" w:oddHBand="1" w:evenHBand="0" w:firstRowFirstColumn="0" w:firstRowLastColumn="0" w:lastRowFirstColumn="0" w:lastRowLastColumn="0"/>
+        </w:trPr>
+        <w:tc>
+          <w:tcPr>
+            <w:cnfStyle w:val="001000000000" w:firstRow="0" w:lastRow="0" w:firstColumn="1" w:lastColumn="0" w:oddVBand="0" w:evenVBand="0" w:oddHBand="0" w:evenHBand="0" w:firstRowFirstColumn="0" w:firstRowLastColumn="0" w:lastRowFirstColumn="0" w:lastRowLastColumn="0"/>
             <w:tcW w:w="558" w:type="dxa"/>
           </w:tcPr>
           <w:p>
@@ -307,7 +318,7 @@
           </w:tcPr>
           <w:p>
             <w:pPr>
-              <w:cnfStyle w:val="000000100000"/>
+              <w:cnfStyle w:val="000000100000" w:firstRow="0" w:lastRow="0" w:firstColumn="0" w:lastColumn="0" w:oddVBand="0" w:evenVBand="0" w:oddHBand="1" w:evenHBand="0" w:firstRowFirstColumn="0" w:firstRowLastColumn="0" w:lastRowFirstColumn="0" w:lastRowLastColumn="0"/>
             </w:pPr>
             <w:r>
               <w:t>Books, Uniform</w:t>
@@ -324,21 +335,30 @@
           <w:p>
             <w:pPr>
               <w:jc w:val="center"/>
-              <w:cnfStyle w:val="000000100000"/>
-            </w:pPr>
+              <w:cnfStyle w:val="000000100000" w:firstRow="0" w:lastRow="0" w:firstColumn="0" w:lastColumn="0" w:oddVBand="0" w:evenVBand="0" w:oddHBand="1" w:evenHBand="0" w:firstRowFirstColumn="0" w:firstRowLastColumn="0" w:lastRowFirstColumn="0" w:lastRowLastColumn="0"/>
+            </w:pPr>
+            <w:commentRangeStart w:id="2"/>
             <w:r>
               <w:t>10000</w:t>
             </w:r>
-          </w:p>
-        </w:tc>
-      </w:tr>
-      <w:tr>
-        <w:trPr>
-          <w:cnfStyle w:val="000000010000"/>
-        </w:trPr>
-        <w:tc>
-          <w:tcPr>
-            <w:cnfStyle w:val="001000000000"/>
+            <w:commentRangeEnd w:id="2"/>
+            <w:r>
+              <w:rPr>
+                <w:rStyle w:val="CommentReference"/>
+                <w:rFonts w:ascii="Times New Roman" w:eastAsia="Times New Roman" w:hAnsi="Times New Roman" w:cs="Times New Roman"/>
+              </w:rPr>
+              <w:commentReference w:id="2"/>
+            </w:r>
+          </w:p>
+        </w:tc>
+      </w:tr>
+      <w:tr>
+        <w:trPr>
+          <w:cnfStyle w:val="000000010000" w:firstRow="0" w:lastRow="0" w:firstColumn="0" w:lastColumn="0" w:oddVBand="0" w:evenVBand="0" w:oddHBand="0" w:evenHBand="1" w:firstRowFirstColumn="0" w:firstRowLastColumn="0" w:lastRowFirstColumn="0" w:lastRowLastColumn="0"/>
+        </w:trPr>
+        <w:tc>
+          <w:tcPr>
+            <w:cnfStyle w:val="001000000000" w:firstRow="0" w:lastRow="0" w:firstColumn="1" w:lastColumn="0" w:oddVBand="0" w:evenVBand="0" w:oddHBand="0" w:evenHBand="0" w:firstRowFirstColumn="0" w:firstRowLastColumn="0" w:lastRowFirstColumn="0" w:lastRowLastColumn="0"/>
             <w:tcW w:w="558" w:type="dxa"/>
           </w:tcPr>
           <w:p>
@@ -356,7 +376,7 @@
           </w:tcPr>
           <w:p>
             <w:pPr>
-              <w:cnfStyle w:val="000000010000"/>
+              <w:cnfStyle w:val="000000010000" w:firstRow="0" w:lastRow="0" w:firstColumn="0" w:lastColumn="0" w:oddVBand="0" w:evenVBand="0" w:oddHBand="0" w:evenHBand="1" w:firstRowFirstColumn="0" w:firstRowLastColumn="0" w:lastRowFirstColumn="0" w:lastRowLastColumn="0"/>
             </w:pPr>
             <w:r>
               <w:t>Canteen Contract</w:t>
@@ -370,21 +390,30 @@
           <w:p>
             <w:pPr>
               <w:jc w:val="center"/>
-              <w:cnfStyle w:val="000000010000"/>
-            </w:pPr>
+              <w:cnfStyle w:val="000000010000" w:firstRow="0" w:lastRow="0" w:firstColumn="0" w:lastColumn="0" w:oddVBand="0" w:evenVBand="0" w:oddHBand="0" w:evenHBand="1" w:firstRowFirstColumn="0" w:firstRowLastColumn="0" w:lastRowFirstColumn="0" w:lastRowLastColumn="0"/>
+            </w:pPr>
+            <w:commentRangeStart w:id="3"/>
             <w:r>
               <w:t>10000</w:t>
             </w:r>
-          </w:p>
-        </w:tc>
-      </w:tr>
-      <w:tr>
-        <w:trPr>
-          <w:cnfStyle w:val="000000100000"/>
-        </w:trPr>
-        <w:tc>
-          <w:tcPr>
-            <w:cnfStyle w:val="001000000000"/>
+            <w:commentRangeEnd w:id="3"/>
+            <w:r>
+              <w:rPr>
+                <w:rStyle w:val="CommentReference"/>
+                <w:rFonts w:ascii="Times New Roman" w:eastAsia="Times New Roman" w:hAnsi="Times New Roman" w:cs="Times New Roman"/>
+              </w:rPr>
+              <w:commentReference w:id="3"/>
+            </w:r>
+          </w:p>
+        </w:tc>
+      </w:tr>
+      <w:tr>
+        <w:trPr>
+          <w:cnfStyle w:val="000000100000" w:firstRow="0" w:lastRow="0" w:firstColumn="0" w:lastColumn="0" w:oddVBand="0" w:evenVBand="0" w:oddHBand="1" w:evenHBand="0" w:firstRowFirstColumn="0" w:firstRowLastColumn="0" w:lastRowFirstColumn="0" w:lastRowLastColumn="0"/>
+        </w:trPr>
+        <w:tc>
+          <w:tcPr>
+            <w:cnfStyle w:val="001000000000" w:firstRow="0" w:lastRow="0" w:firstColumn="1" w:lastColumn="0" w:oddVBand="0" w:evenVBand="0" w:oddHBand="0" w:evenHBand="0" w:firstRowFirstColumn="0" w:firstRowLastColumn="0" w:lastRowFirstColumn="0" w:lastRowLastColumn="0"/>
             <w:tcW w:w="558" w:type="dxa"/>
           </w:tcPr>
           <w:p>
@@ -402,7 +431,7 @@
           </w:tcPr>
           <w:p>
             <w:pPr>
-              <w:cnfStyle w:val="000000100000"/>
+              <w:cnfStyle w:val="000000100000" w:firstRow="0" w:lastRow="0" w:firstColumn="0" w:lastColumn="0" w:oddVBand="0" w:evenVBand="0" w:oddHBand="1" w:evenHBand="0" w:firstRowFirstColumn="0" w:firstRowLastColumn="0" w:lastRowFirstColumn="0" w:lastRowLastColumn="0"/>
             </w:pPr>
             <w:r>
               <w:t>Additional Fee’s</w:t>
@@ -427,7 +456,7 @@
           <w:p>
             <w:pPr>
               <w:jc w:val="center"/>
-              <w:cnfStyle w:val="000000100000"/>
+              <w:cnfStyle w:val="000000100000" w:firstRow="0" w:lastRow="0" w:firstColumn="0" w:lastColumn="0" w:oddVBand="0" w:evenVBand="0" w:oddHBand="1" w:evenHBand="0" w:firstRowFirstColumn="0" w:firstRowLastColumn="0" w:lastRowFirstColumn="0" w:lastRowLastColumn="0"/>
             </w:pPr>
             <w:r>
               <w:t>250 *</w:t>
@@ -440,11 +469,11 @@
       </w:tr>
       <w:tr>
         <w:trPr>
-          <w:cnfStyle w:val="000000010000"/>
-        </w:trPr>
-        <w:tc>
-          <w:tcPr>
-            <w:cnfStyle w:val="001000000000"/>
+          <w:cnfStyle w:val="000000010000" w:firstRow="0" w:lastRow="0" w:firstColumn="0" w:lastColumn="0" w:oddVBand="0" w:evenVBand="0" w:oddHBand="0" w:evenHBand="1" w:firstRowFirstColumn="0" w:firstRowLastColumn="0" w:lastRowFirstColumn="0" w:lastRowLastColumn="0"/>
+        </w:trPr>
+        <w:tc>
+          <w:tcPr>
+            <w:cnfStyle w:val="001000000000" w:firstRow="0" w:lastRow="0" w:firstColumn="1" w:lastColumn="0" w:oddVBand="0" w:evenVBand="0" w:oddHBand="0" w:evenHBand="0" w:firstRowFirstColumn="0" w:firstRowLastColumn="0" w:lastRowFirstColumn="0" w:lastRowLastColumn="0"/>
             <w:tcW w:w="558" w:type="dxa"/>
           </w:tcPr>
           <w:p>
@@ -460,7 +489,7 @@
           <w:p>
             <w:pPr>
               <w:jc w:val="center"/>
-              <w:cnfStyle w:val="000000010000"/>
+              <w:cnfStyle w:val="000000010000" w:firstRow="0" w:lastRow="0" w:firstColumn="0" w:lastColumn="0" w:oddVBand="0" w:evenVBand="0" w:oddHBand="0" w:evenHBand="1" w:firstRowFirstColumn="0" w:firstRowLastColumn="0" w:lastRowFirstColumn="0" w:lastRowLastColumn="0"/>
               <w:rPr>
                 <w:color w:val="FF0000"/>
               </w:rPr>
@@ -480,7 +509,7 @@
           <w:p>
             <w:pPr>
               <w:jc w:val="center"/>
-              <w:cnfStyle w:val="000000010000"/>
+              <w:cnfStyle w:val="000000010000" w:firstRow="0" w:lastRow="0" w:firstColumn="0" w:lastColumn="0" w:oddVBand="0" w:evenVBand="0" w:oddHBand="0" w:evenHBand="1" w:firstRowFirstColumn="0" w:firstRowLastColumn="0" w:lastRowFirstColumn="0" w:lastRowLastColumn="0"/>
               <w:rPr>
                 <w:color w:val="FF0000"/>
               </w:rPr>
@@ -505,7 +534,7 @@
       <w:tblPr>
         <w:tblStyle w:val="LightGrid-Accent11"/>
         <w:tblW w:w="0" w:type="auto"/>
-        <w:tblLook w:val="04A0"/>
+        <w:tblLook w:val="04A0" w:firstRow="1" w:lastRow="0" w:firstColumn="1" w:lastColumn="0" w:noHBand="0" w:noVBand="1"/>
       </w:tblPr>
       <w:tblGrid>
         <w:gridCol w:w="558"/>
@@ -514,11 +543,11 @@
       </w:tblGrid>
       <w:tr>
         <w:trPr>
-          <w:cnfStyle w:val="100000000000"/>
-        </w:trPr>
-        <w:tc>
-          <w:tcPr>
-            <w:cnfStyle w:val="001000000000"/>
+          <w:cnfStyle w:val="100000000000" w:firstRow="1" w:lastRow="0" w:firstColumn="0" w:lastColumn="0" w:oddVBand="0" w:evenVBand="0" w:oddHBand="0" w:evenHBand="0" w:firstRowFirstColumn="0" w:firstRowLastColumn="0" w:lastRowFirstColumn="0" w:lastRowLastColumn="0"/>
+        </w:trPr>
+        <w:tc>
+          <w:tcPr>
+            <w:cnfStyle w:val="001000000000" w:firstRow="0" w:lastRow="0" w:firstColumn="1" w:lastColumn="0" w:oddVBand="0" w:evenVBand="0" w:oddHBand="0" w:evenHBand="0" w:firstRowFirstColumn="0" w:firstRowLastColumn="0" w:lastRowFirstColumn="0" w:lastRowLastColumn="0"/>
             <w:tcW w:w="558" w:type="dxa"/>
           </w:tcPr>
           <w:p>
@@ -534,7 +563,7 @@
           <w:p>
             <w:pPr>
               <w:jc w:val="center"/>
-              <w:cnfStyle w:val="100000000000"/>
+              <w:cnfStyle w:val="100000000000" w:firstRow="1" w:lastRow="0" w:firstColumn="0" w:lastColumn="0" w:oddVBand="0" w:evenVBand="0" w:oddHBand="0" w:evenHBand="0" w:firstRowFirstColumn="0" w:firstRowLastColumn="0" w:lastRowFirstColumn="0" w:lastRowLastColumn="0"/>
             </w:pPr>
             <w:r>
               <w:t>Particular</w:t>
@@ -548,7 +577,7 @@
           <w:p>
             <w:pPr>
               <w:jc w:val="center"/>
-              <w:cnfStyle w:val="100000000000"/>
+              <w:cnfStyle w:val="100000000000" w:firstRow="1" w:lastRow="0" w:firstColumn="0" w:lastColumn="0" w:oddVBand="0" w:evenVBand="0" w:oddHBand="0" w:evenHBand="0" w:firstRowFirstColumn="0" w:firstRowLastColumn="0" w:lastRowFirstColumn="0" w:lastRowLastColumn="0"/>
             </w:pPr>
             <w:r>
               <w:t>Revenue</w:t>
@@ -557,7 +586,7 @@
           <w:p>
             <w:pPr>
               <w:jc w:val="center"/>
-              <w:cnfStyle w:val="100000000000"/>
+              <w:cnfStyle w:val="100000000000" w:firstRow="1" w:lastRow="0" w:firstColumn="0" w:lastColumn="0" w:oddVBand="0" w:evenVBand="0" w:oddHBand="0" w:evenHBand="0" w:firstRowFirstColumn="0" w:firstRowLastColumn="0" w:lastRowFirstColumn="0" w:lastRowLastColumn="0"/>
             </w:pPr>
             <w:r>
               <w:t xml:space="preserve">Rs. </w:t>
@@ -567,11 +596,11 @@
       </w:tr>
       <w:tr>
         <w:trPr>
-          <w:cnfStyle w:val="000000100000"/>
-        </w:trPr>
-        <w:tc>
-          <w:tcPr>
-            <w:cnfStyle w:val="001000000000"/>
+          <w:cnfStyle w:val="000000100000" w:firstRow="0" w:lastRow="0" w:firstColumn="0" w:lastColumn="0" w:oddVBand="0" w:evenVBand="0" w:oddHBand="1" w:evenHBand="0" w:firstRowFirstColumn="0" w:firstRowLastColumn="0" w:lastRowFirstColumn="0" w:lastRowLastColumn="0"/>
+        </w:trPr>
+        <w:tc>
+          <w:tcPr>
+            <w:cnfStyle w:val="001000000000" w:firstRow="0" w:lastRow="0" w:firstColumn="1" w:lastColumn="0" w:oddVBand="0" w:evenVBand="0" w:oddHBand="0" w:evenHBand="0" w:firstRowFirstColumn="0" w:firstRowLastColumn="0" w:lastRowFirstColumn="0" w:lastRowLastColumn="0"/>
             <w:tcW w:w="558" w:type="dxa"/>
           </w:tcPr>
           <w:p>
@@ -589,14 +618,19 @@
           </w:tcPr>
           <w:p>
             <w:pPr>
-              <w:cnfStyle w:val="000000100000"/>
+              <w:cnfStyle w:val="000000100000" w:firstRow="0" w:lastRow="0" w:firstColumn="0" w:lastColumn="0" w:oddVBand="0" w:evenVBand="0" w:oddHBand="1" w:evenHBand="0" w:firstRowFirstColumn="0" w:firstRowLastColumn="0" w:lastRowFirstColumn="0" w:lastRowLastColumn="0"/>
             </w:pPr>
             <w:r>
               <w:t>Matric (5 subjects)</w:t>
             </w:r>
             <w:r>
-              <w:t xml:space="preserve"> 1 room – 5 hrs</w:t>
-            </w:r>
+              <w:t xml:space="preserve"> 1 room – 5 </w:t>
+            </w:r>
+            <w:proofErr w:type="spellStart"/>
+            <w:r>
+              <w:t>hrs</w:t>
+            </w:r>
+            <w:proofErr w:type="spellEnd"/>
             <w:r>
               <w:t xml:space="preserve"> </w:t>
             </w:r>
@@ -623,8 +657,9 @@
           <w:p>
             <w:pPr>
               <w:jc w:val="center"/>
-              <w:cnfStyle w:val="000000100000"/>
-            </w:pPr>
+              <w:cnfStyle w:val="000000100000" w:firstRow="0" w:lastRow="0" w:firstColumn="0" w:lastColumn="0" w:oddVBand="0" w:evenVBand="0" w:oddHBand="1" w:evenHBand="0" w:firstRowFirstColumn="0" w:firstRowLastColumn="0" w:lastRowFirstColumn="0" w:lastRowLastColumn="0"/>
+            </w:pPr>
+            <w:commentRangeStart w:id="4"/>
             <w:r>
               <w:t>100</w:t>
             </w:r>
@@ -646,16 +681,24 @@
             <w:r>
               <w:t>000</w:t>
             </w:r>
-          </w:p>
-        </w:tc>
-      </w:tr>
-      <w:tr>
-        <w:trPr>
-          <w:cnfStyle w:val="000000010000"/>
-        </w:trPr>
-        <w:tc>
-          <w:tcPr>
-            <w:cnfStyle w:val="001000000000"/>
+            <w:commentRangeEnd w:id="4"/>
+            <w:r>
+              <w:rPr>
+                <w:rStyle w:val="CommentReference"/>
+                <w:rFonts w:ascii="Times New Roman" w:eastAsia="Times New Roman" w:hAnsi="Times New Roman" w:cs="Times New Roman"/>
+              </w:rPr>
+              <w:commentReference w:id="4"/>
+            </w:r>
+          </w:p>
+        </w:tc>
+      </w:tr>
+      <w:tr>
+        <w:trPr>
+          <w:cnfStyle w:val="000000010000" w:firstRow="0" w:lastRow="0" w:firstColumn="0" w:lastColumn="0" w:oddVBand="0" w:evenVBand="0" w:oddHBand="0" w:evenHBand="1" w:firstRowFirstColumn="0" w:firstRowLastColumn="0" w:lastRowFirstColumn="0" w:lastRowLastColumn="0"/>
+        </w:trPr>
+        <w:tc>
+          <w:tcPr>
+            <w:cnfStyle w:val="001000000000" w:firstRow="0" w:lastRow="0" w:firstColumn="1" w:lastColumn="0" w:oddVBand="0" w:evenVBand="0" w:oddHBand="0" w:evenHBand="0" w:firstRowFirstColumn="0" w:firstRowLastColumn="0" w:lastRowFirstColumn="0" w:lastRowLastColumn="0"/>
             <w:tcW w:w="558" w:type="dxa"/>
           </w:tcPr>
           <w:p>
@@ -673,7 +716,7 @@
           </w:tcPr>
           <w:p>
             <w:pPr>
-              <w:cnfStyle w:val="000000010000"/>
+              <w:cnfStyle w:val="000000010000" w:firstRow="0" w:lastRow="0" w:firstColumn="0" w:lastColumn="0" w:oddVBand="0" w:evenVBand="0" w:oddHBand="0" w:evenHBand="1" w:firstRowFirstColumn="0" w:firstRowLastColumn="0" w:lastRowFirstColumn="0" w:lastRowLastColumn="0"/>
             </w:pPr>
             <w:r>
               <w:t>Inter (</w:t>
@@ -691,10 +734,18 @@
               <w:t xml:space="preserve"> 5</w:t>
             </w:r>
             <w:r>
-              <w:t xml:space="preserve"> hrs </w:t>
+              <w:t xml:space="preserve"> </w:t>
             </w:r>
             <w:proofErr w:type="spellStart"/>
             <w:r>
+              <w:t>hrs</w:t>
+            </w:r>
+            <w:proofErr w:type="spellEnd"/>
+            <w:r>
+              <w:t xml:space="preserve"> </w:t>
+            </w:r>
+            <w:proofErr w:type="spellStart"/>
+            <w:r>
               <w:t>avg</w:t>
             </w:r>
             <w:proofErr w:type="spellEnd"/>
@@ -716,8 +767,9 @@
           <w:p>
             <w:pPr>
               <w:jc w:val="center"/>
-              <w:cnfStyle w:val="000000010000"/>
-            </w:pPr>
+              <w:cnfStyle w:val="000000010000" w:firstRow="0" w:lastRow="0" w:firstColumn="0" w:lastColumn="0" w:oddVBand="0" w:evenVBand="0" w:oddHBand="0" w:evenHBand="1" w:firstRowFirstColumn="0" w:firstRowLastColumn="0" w:lastRowFirstColumn="0" w:lastRowLastColumn="0"/>
+            </w:pPr>
+            <w:commentRangeStart w:id="5"/>
             <w:r>
               <w:t>100</w:t>
             </w:r>
@@ -730,16 +782,24 @@
             <w:r>
               <w:t>000</w:t>
             </w:r>
-          </w:p>
-        </w:tc>
-      </w:tr>
-      <w:tr>
-        <w:trPr>
-          <w:cnfStyle w:val="000000100000"/>
-        </w:trPr>
-        <w:tc>
-          <w:tcPr>
-            <w:cnfStyle w:val="001000000000"/>
+            <w:commentRangeEnd w:id="5"/>
+            <w:r>
+              <w:rPr>
+                <w:rStyle w:val="CommentReference"/>
+                <w:rFonts w:ascii="Times New Roman" w:eastAsia="Times New Roman" w:hAnsi="Times New Roman" w:cs="Times New Roman"/>
+              </w:rPr>
+              <w:commentReference w:id="5"/>
+            </w:r>
+          </w:p>
+        </w:tc>
+      </w:tr>
+      <w:tr>
+        <w:trPr>
+          <w:cnfStyle w:val="000000100000" w:firstRow="0" w:lastRow="0" w:firstColumn="0" w:lastColumn="0" w:oddVBand="0" w:evenVBand="0" w:oddHBand="1" w:evenHBand="0" w:firstRowFirstColumn="0" w:firstRowLastColumn="0" w:lastRowFirstColumn="0" w:lastRowLastColumn="0"/>
+        </w:trPr>
+        <w:tc>
+          <w:tcPr>
+            <w:cnfStyle w:val="001000000000" w:firstRow="0" w:lastRow="0" w:firstColumn="1" w:lastColumn="0" w:oddVBand="0" w:evenVBand="0" w:oddHBand="0" w:evenHBand="0" w:firstRowFirstColumn="0" w:firstRowLastColumn="0" w:lastRowFirstColumn="0" w:lastRowLastColumn="0"/>
             <w:tcW w:w="558" w:type="dxa"/>
           </w:tcPr>
           <w:p>
@@ -757,7 +817,7 @@
           </w:tcPr>
           <w:p>
             <w:pPr>
-              <w:cnfStyle w:val="000000100000"/>
+              <w:cnfStyle w:val="000000100000" w:firstRow="0" w:lastRow="0" w:firstColumn="0" w:lastColumn="0" w:oddVBand="0" w:evenVBand="0" w:oddHBand="1" w:evenHBand="0" w:firstRowFirstColumn="0" w:firstRowLastColumn="0" w:lastRowFirstColumn="0" w:lastRowLastColumn="0"/>
             </w:pPr>
             <w:r>
               <w:t>O levels (4 subjects)</w:t>
@@ -774,7 +834,7 @@
           <w:p>
             <w:pPr>
               <w:jc w:val="center"/>
-              <w:cnfStyle w:val="000000100000"/>
+              <w:cnfStyle w:val="000000100000" w:firstRow="0" w:lastRow="0" w:firstColumn="0" w:lastColumn="0" w:oddVBand="0" w:evenVBand="0" w:oddHBand="1" w:evenHBand="0" w:firstRowFirstColumn="0" w:firstRowLastColumn="0" w:lastRowFirstColumn="0" w:lastRowLastColumn="0"/>
             </w:pPr>
             <w:r>
               <w:t>40 *2250 = 90000</w:t>
@@ -784,11 +844,11 @@
       </w:tr>
       <w:tr>
         <w:trPr>
-          <w:cnfStyle w:val="000000010000"/>
-        </w:trPr>
-        <w:tc>
-          <w:tcPr>
-            <w:cnfStyle w:val="001000000000"/>
+          <w:cnfStyle w:val="000000010000" w:firstRow="0" w:lastRow="0" w:firstColumn="0" w:lastColumn="0" w:oddVBand="0" w:evenVBand="0" w:oddHBand="0" w:evenHBand="1" w:firstRowFirstColumn="0" w:firstRowLastColumn="0" w:lastRowFirstColumn="0" w:lastRowLastColumn="0"/>
+        </w:trPr>
+        <w:tc>
+          <w:tcPr>
+            <w:cnfStyle w:val="001000000000" w:firstRow="0" w:lastRow="0" w:firstColumn="1" w:lastColumn="0" w:oddVBand="0" w:evenVBand="0" w:oddHBand="0" w:evenHBand="0" w:firstRowFirstColumn="0" w:firstRowLastColumn="0" w:lastRowFirstColumn="0" w:lastRowLastColumn="0"/>
             <w:tcW w:w="558" w:type="dxa"/>
           </w:tcPr>
           <w:p>
@@ -806,7 +866,7 @@
           </w:tcPr>
           <w:p>
             <w:pPr>
-              <w:cnfStyle w:val="000000010000"/>
+              <w:cnfStyle w:val="000000010000" w:firstRow="0" w:lastRow="0" w:firstColumn="0" w:lastColumn="0" w:oddVBand="0" w:evenVBand="0" w:oddHBand="0" w:evenHBand="1" w:firstRowFirstColumn="0" w:firstRowLastColumn="0" w:lastRowFirstColumn="0" w:lastRowLastColumn="0"/>
             </w:pPr>
             <w:r>
               <w:t>O levels (4 subjects) 1 room – 4hrs 10 students per subject</w:t>
@@ -820,7 +880,7 @@
           <w:p>
             <w:pPr>
               <w:jc w:val="center"/>
-              <w:cnfStyle w:val="000000010000"/>
+              <w:cnfStyle w:val="000000010000" w:firstRow="0" w:lastRow="0" w:firstColumn="0" w:lastColumn="0" w:oddVBand="0" w:evenVBand="0" w:oddHBand="0" w:evenHBand="1" w:firstRowFirstColumn="0" w:firstRowLastColumn="0" w:lastRowFirstColumn="0" w:lastRowLastColumn="0"/>
             </w:pPr>
             <w:r>
               <w:t>40 *2250 = 90000</w:t>
@@ -830,11 +890,11 @@
       </w:tr>
       <w:tr>
         <w:trPr>
-          <w:cnfStyle w:val="000000100000"/>
-        </w:trPr>
-        <w:tc>
-          <w:tcPr>
-            <w:cnfStyle w:val="001000000000"/>
+          <w:cnfStyle w:val="000000100000" w:firstRow="0" w:lastRow="0" w:firstColumn="0" w:lastColumn="0" w:oddVBand="0" w:evenVBand="0" w:oddHBand="1" w:evenHBand="0" w:firstRowFirstColumn="0" w:firstRowLastColumn="0" w:lastRowFirstColumn="0" w:lastRowLastColumn="0"/>
+        </w:trPr>
+        <w:tc>
+          <w:tcPr>
+            <w:cnfStyle w:val="001000000000" w:firstRow="0" w:lastRow="0" w:firstColumn="1" w:lastColumn="0" w:oddVBand="0" w:evenVBand="0" w:oddHBand="0" w:evenHBand="0" w:firstRowFirstColumn="0" w:firstRowLastColumn="0" w:lastRowFirstColumn="0" w:lastRowLastColumn="0"/>
             <w:tcW w:w="558" w:type="dxa"/>
           </w:tcPr>
           <w:p>
@@ -850,7 +910,7 @@
           <w:p>
             <w:pPr>
               <w:jc w:val="center"/>
-              <w:cnfStyle w:val="000000100000"/>
+              <w:cnfStyle w:val="000000100000" w:firstRow="0" w:lastRow="0" w:firstColumn="0" w:lastColumn="0" w:oddVBand="0" w:evenVBand="0" w:oddHBand="1" w:evenHBand="0" w:firstRowFirstColumn="0" w:firstRowLastColumn="0" w:lastRowFirstColumn="0" w:lastRowLastColumn="0"/>
               <w:rPr>
                 <w:color w:val="FF0000"/>
               </w:rPr>
@@ -870,7 +930,7 @@
           <w:p>
             <w:pPr>
               <w:jc w:val="center"/>
-              <w:cnfStyle w:val="000000100000"/>
+              <w:cnfStyle w:val="000000100000" w:firstRow="0" w:lastRow="0" w:firstColumn="0" w:lastColumn="0" w:oddVBand="0" w:evenVBand="0" w:oddHBand="1" w:evenHBand="0" w:firstRowFirstColumn="0" w:firstRowLastColumn="0" w:lastRowFirstColumn="0" w:lastRowLastColumn="0"/>
               <w:rPr>
                 <w:color w:val="FF0000"/>
               </w:rPr>
@@ -922,7 +982,7 @@
       <w:tblPr>
         <w:tblStyle w:val="LightGrid-Accent11"/>
         <w:tblW w:w="0" w:type="auto"/>
-        <w:tblLook w:val="04A0"/>
+        <w:tblLook w:val="04A0" w:firstRow="1" w:lastRow="0" w:firstColumn="1" w:lastColumn="0" w:noHBand="0" w:noVBand="1"/>
       </w:tblPr>
       <w:tblGrid>
         <w:gridCol w:w="558"/>
@@ -931,11 +991,11 @@
       </w:tblGrid>
       <w:tr>
         <w:trPr>
-          <w:cnfStyle w:val="100000000000"/>
-        </w:trPr>
-        <w:tc>
-          <w:tcPr>
-            <w:cnfStyle w:val="001000000000"/>
+          <w:cnfStyle w:val="100000000000" w:firstRow="1" w:lastRow="0" w:firstColumn="0" w:lastColumn="0" w:oddVBand="0" w:evenVBand="0" w:oddHBand="0" w:evenHBand="0" w:firstRowFirstColumn="0" w:firstRowLastColumn="0" w:lastRowFirstColumn="0" w:lastRowLastColumn="0"/>
+        </w:trPr>
+        <w:tc>
+          <w:tcPr>
+            <w:cnfStyle w:val="001000000000" w:firstRow="0" w:lastRow="0" w:firstColumn="1" w:lastColumn="0" w:oddVBand="0" w:evenVBand="0" w:oddHBand="0" w:evenHBand="0" w:firstRowFirstColumn="0" w:firstRowLastColumn="0" w:lastRowFirstColumn="0" w:lastRowLastColumn="0"/>
             <w:tcW w:w="558" w:type="dxa"/>
           </w:tcPr>
           <w:p>
@@ -951,7 +1011,7 @@
           <w:p>
             <w:pPr>
               <w:jc w:val="center"/>
-              <w:cnfStyle w:val="100000000000"/>
+              <w:cnfStyle w:val="100000000000" w:firstRow="1" w:lastRow="0" w:firstColumn="0" w:lastColumn="0" w:oddVBand="0" w:evenVBand="0" w:oddHBand="0" w:evenHBand="0" w:firstRowFirstColumn="0" w:firstRowLastColumn="0" w:lastRowFirstColumn="0" w:lastRowLastColumn="0"/>
             </w:pPr>
             <w:r>
               <w:t>Particular</w:t>
@@ -965,7 +1025,7 @@
           <w:p>
             <w:pPr>
               <w:jc w:val="center"/>
-              <w:cnfStyle w:val="100000000000"/>
+              <w:cnfStyle w:val="100000000000" w:firstRow="1" w:lastRow="0" w:firstColumn="0" w:lastColumn="0" w:oddVBand="0" w:evenVBand="0" w:oddHBand="0" w:evenHBand="0" w:firstRowFirstColumn="0" w:firstRowLastColumn="0" w:lastRowFirstColumn="0" w:lastRowLastColumn="0"/>
             </w:pPr>
             <w:r>
               <w:t xml:space="preserve">Budgeted </w:t>
@@ -977,7 +1037,7 @@
           <w:p>
             <w:pPr>
               <w:jc w:val="center"/>
-              <w:cnfStyle w:val="100000000000"/>
+              <w:cnfStyle w:val="100000000000" w:firstRow="1" w:lastRow="0" w:firstColumn="0" w:lastColumn="0" w:oddVBand="0" w:evenVBand="0" w:oddHBand="0" w:evenHBand="0" w:firstRowFirstColumn="0" w:firstRowLastColumn="0" w:lastRowFirstColumn="0" w:lastRowLastColumn="0"/>
             </w:pPr>
             <w:r>
               <w:t xml:space="preserve">Rs. </w:t>
@@ -987,11 +1047,11 @@
       </w:tr>
       <w:tr>
         <w:trPr>
-          <w:cnfStyle w:val="000000100000"/>
-        </w:trPr>
-        <w:tc>
-          <w:tcPr>
-            <w:cnfStyle w:val="001000000000"/>
+          <w:cnfStyle w:val="000000100000" w:firstRow="0" w:lastRow="0" w:firstColumn="0" w:lastColumn="0" w:oddVBand="0" w:evenVBand="0" w:oddHBand="1" w:evenHBand="0" w:firstRowFirstColumn="0" w:firstRowLastColumn="0" w:lastRowFirstColumn="0" w:lastRowLastColumn="0"/>
+        </w:trPr>
+        <w:tc>
+          <w:tcPr>
+            <w:cnfStyle w:val="001000000000" w:firstRow="0" w:lastRow="0" w:firstColumn="1" w:lastColumn="0" w:oddVBand="0" w:evenVBand="0" w:oddHBand="0" w:evenHBand="0" w:firstRowFirstColumn="0" w:firstRowLastColumn="0" w:lastRowFirstColumn="0" w:lastRowLastColumn="0"/>
             <w:tcW w:w="558" w:type="dxa"/>
           </w:tcPr>
           <w:p>
@@ -1009,7 +1069,7 @@
           </w:tcPr>
           <w:p>
             <w:pPr>
-              <w:cnfStyle w:val="000000100000"/>
+              <w:cnfStyle w:val="000000100000" w:firstRow="0" w:lastRow="0" w:firstColumn="0" w:lastColumn="0" w:oddVBand="0" w:evenVBand="0" w:oddHBand="1" w:evenHBand="0" w:firstRowFirstColumn="0" w:firstRowLastColumn="0" w:lastRowFirstColumn="0" w:lastRowLastColumn="0"/>
               <w:rPr>
                 <w:color w:val="FF0000"/>
               </w:rPr>
@@ -1047,7 +1107,7 @@
           <w:p>
             <w:pPr>
               <w:jc w:val="center"/>
-              <w:cnfStyle w:val="000000100000"/>
+              <w:cnfStyle w:val="000000100000" w:firstRow="0" w:lastRow="0" w:firstColumn="0" w:lastColumn="0" w:oddVBand="0" w:evenVBand="0" w:oddHBand="1" w:evenHBand="0" w:firstRowFirstColumn="0" w:firstRowLastColumn="0" w:lastRowFirstColumn="0" w:lastRowLastColumn="0"/>
             </w:pPr>
             <w:r>
               <w:t>135</w:t>
@@ -1060,11 +1120,11 @@
       </w:tr>
       <w:tr>
         <w:trPr>
-          <w:cnfStyle w:val="000000010000"/>
-        </w:trPr>
-        <w:tc>
-          <w:tcPr>
-            <w:cnfStyle w:val="001000000000"/>
+          <w:cnfStyle w:val="000000010000" w:firstRow="0" w:lastRow="0" w:firstColumn="0" w:lastColumn="0" w:oddVBand="0" w:evenVBand="0" w:oddHBand="0" w:evenHBand="1" w:firstRowFirstColumn="0" w:firstRowLastColumn="0" w:lastRowFirstColumn="0" w:lastRowLastColumn="0"/>
+        </w:trPr>
+        <w:tc>
+          <w:tcPr>
+            <w:cnfStyle w:val="001000000000" w:firstRow="0" w:lastRow="0" w:firstColumn="1" w:lastColumn="0" w:oddVBand="0" w:evenVBand="0" w:oddHBand="0" w:evenHBand="0" w:firstRowFirstColumn="0" w:firstRowLastColumn="0" w:lastRowFirstColumn="0" w:lastRowLastColumn="0"/>
             <w:tcW w:w="558" w:type="dxa"/>
           </w:tcPr>
           <w:p>
@@ -1082,7 +1142,7 @@
           </w:tcPr>
           <w:p>
             <w:pPr>
-              <w:cnfStyle w:val="000000010000"/>
+              <w:cnfStyle w:val="000000010000" w:firstRow="0" w:lastRow="0" w:firstColumn="0" w:lastColumn="0" w:oddVBand="0" w:evenVBand="0" w:oddHBand="0" w:evenHBand="1" w:firstRowFirstColumn="0" w:firstRowLastColumn="0" w:lastRowFirstColumn="0" w:lastRowLastColumn="0"/>
             </w:pPr>
             <w:r>
               <w:t>Renovation Cost</w:t>
@@ -1096,7 +1156,7 @@
           <w:p>
             <w:pPr>
               <w:jc w:val="center"/>
-              <w:cnfStyle w:val="000000010000"/>
+              <w:cnfStyle w:val="000000010000" w:firstRow="0" w:lastRow="0" w:firstColumn="0" w:lastColumn="0" w:oddVBand="0" w:evenVBand="0" w:oddHBand="0" w:evenHBand="1" w:firstRowFirstColumn="0" w:firstRowLastColumn="0" w:lastRowFirstColumn="0" w:lastRowLastColumn="0"/>
             </w:pPr>
             <w:r>
               <w:t>2</w:t>
@@ -1112,11 +1172,11 @@
       </w:tr>
       <w:tr>
         <w:trPr>
-          <w:cnfStyle w:val="000000100000"/>
-        </w:trPr>
-        <w:tc>
-          <w:tcPr>
-            <w:cnfStyle w:val="001000000000"/>
+          <w:cnfStyle w:val="000000100000" w:firstRow="0" w:lastRow="0" w:firstColumn="0" w:lastColumn="0" w:oddVBand="0" w:evenVBand="0" w:oddHBand="1" w:evenHBand="0" w:firstRowFirstColumn="0" w:firstRowLastColumn="0" w:lastRowFirstColumn="0" w:lastRowLastColumn="0"/>
+        </w:trPr>
+        <w:tc>
+          <w:tcPr>
+            <w:cnfStyle w:val="001000000000" w:firstRow="0" w:lastRow="0" w:firstColumn="1" w:lastColumn="0" w:oddVBand="0" w:evenVBand="0" w:oddHBand="0" w:evenHBand="0" w:firstRowFirstColumn="0" w:firstRowLastColumn="0" w:lastRowFirstColumn="0" w:lastRowLastColumn="0"/>
             <w:tcW w:w="558" w:type="dxa"/>
           </w:tcPr>
           <w:p>
@@ -1134,7 +1194,7 @@
           </w:tcPr>
           <w:p>
             <w:pPr>
-              <w:cnfStyle w:val="000000100000"/>
+              <w:cnfStyle w:val="000000100000" w:firstRow="0" w:lastRow="0" w:firstColumn="0" w:lastColumn="0" w:oddVBand="0" w:evenVBand="0" w:oddHBand="1" w:evenHBand="0" w:firstRowFirstColumn="0" w:firstRowLastColumn="0" w:lastRowFirstColumn="0" w:lastRowLastColumn="0"/>
               <w:rPr>
                 <w:color w:val="FF0000"/>
               </w:rPr>
@@ -1154,7 +1214,7 @@
           <w:p>
             <w:pPr>
               <w:jc w:val="center"/>
-              <w:cnfStyle w:val="000000100000"/>
+              <w:cnfStyle w:val="000000100000" w:firstRow="0" w:lastRow="0" w:firstColumn="0" w:lastColumn="0" w:oddVBand="0" w:evenVBand="0" w:oddHBand="1" w:evenHBand="0" w:firstRowFirstColumn="0" w:firstRowLastColumn="0" w:lastRowFirstColumn="0" w:lastRowLastColumn="0"/>
             </w:pPr>
             <w:r>
               <w:t>400,000</w:t>
@@ -1164,11 +1224,11 @@
       </w:tr>
       <w:tr>
         <w:trPr>
-          <w:cnfStyle w:val="000000010000"/>
-        </w:trPr>
-        <w:tc>
-          <w:tcPr>
-            <w:cnfStyle w:val="001000000000"/>
+          <w:cnfStyle w:val="000000010000" w:firstRow="0" w:lastRow="0" w:firstColumn="0" w:lastColumn="0" w:oddVBand="0" w:evenVBand="0" w:oddHBand="0" w:evenHBand="1" w:firstRowFirstColumn="0" w:firstRowLastColumn="0" w:lastRowFirstColumn="0" w:lastRowLastColumn="0"/>
+        </w:trPr>
+        <w:tc>
+          <w:tcPr>
+            <w:cnfStyle w:val="001000000000" w:firstRow="0" w:lastRow="0" w:firstColumn="1" w:lastColumn="0" w:oddVBand="0" w:evenVBand="0" w:oddHBand="0" w:evenHBand="0" w:firstRowFirstColumn="0" w:firstRowLastColumn="0" w:lastRowFirstColumn="0" w:lastRowLastColumn="0"/>
             <w:tcW w:w="558" w:type="dxa"/>
           </w:tcPr>
           <w:p>
@@ -1186,7 +1246,7 @@
           </w:tcPr>
           <w:p>
             <w:pPr>
-              <w:cnfStyle w:val="000000010000"/>
+              <w:cnfStyle w:val="000000010000" w:firstRow="0" w:lastRow="0" w:firstColumn="0" w:lastColumn="0" w:oddVBand="0" w:evenVBand="0" w:oddHBand="0" w:evenHBand="1" w:firstRowFirstColumn="0" w:firstRowLastColumn="0" w:lastRowFirstColumn="0" w:lastRowLastColumn="0"/>
             </w:pPr>
             <w:r>
               <w:t>Black / White Board</w:t>
@@ -1200,7 +1260,7 @@
           <w:p>
             <w:pPr>
               <w:jc w:val="center"/>
-              <w:cnfStyle w:val="000000010000"/>
+              <w:cnfStyle w:val="000000010000" w:firstRow="0" w:lastRow="0" w:firstColumn="0" w:lastColumn="0" w:oddVBand="0" w:evenVBand="0" w:oddHBand="0" w:evenHBand="1" w:firstRowFirstColumn="0" w:firstRowLastColumn="0" w:lastRowFirstColumn="0" w:lastRowLastColumn="0"/>
             </w:pPr>
             <w:r>
               <w:t>50,000</w:t>
@@ -1210,11 +1270,11 @@
       </w:tr>
       <w:tr>
         <w:trPr>
-          <w:cnfStyle w:val="000000100000"/>
-        </w:trPr>
-        <w:tc>
-          <w:tcPr>
-            <w:cnfStyle w:val="001000000000"/>
+          <w:cnfStyle w:val="000000100000" w:firstRow="0" w:lastRow="0" w:firstColumn="0" w:lastColumn="0" w:oddVBand="0" w:evenVBand="0" w:oddHBand="1" w:evenHBand="0" w:firstRowFirstColumn="0" w:firstRowLastColumn="0" w:lastRowFirstColumn="0" w:lastRowLastColumn="0"/>
+        </w:trPr>
+        <w:tc>
+          <w:tcPr>
+            <w:cnfStyle w:val="001000000000" w:firstRow="0" w:lastRow="0" w:firstColumn="1" w:lastColumn="0" w:oddVBand="0" w:evenVBand="0" w:oddHBand="0" w:evenHBand="0" w:firstRowFirstColumn="0" w:firstRowLastColumn="0" w:lastRowFirstColumn="0" w:lastRowLastColumn="0"/>
             <w:tcW w:w="558" w:type="dxa"/>
           </w:tcPr>
           <w:p>
@@ -1232,7 +1292,7 @@
           </w:tcPr>
           <w:p>
             <w:pPr>
-              <w:cnfStyle w:val="000000100000"/>
+              <w:cnfStyle w:val="000000100000" w:firstRow="0" w:lastRow="0" w:firstColumn="0" w:lastColumn="0" w:oddVBand="0" w:evenVBand="0" w:oddHBand="1" w:evenHBand="0" w:firstRowFirstColumn="0" w:firstRowLastColumn="0" w:lastRowFirstColumn="0" w:lastRowLastColumn="0"/>
             </w:pPr>
             <w:r>
               <w:t>Air Conditioning Units (</w:t>
@@ -1252,7 +1312,7 @@
           <w:p>
             <w:pPr>
               <w:jc w:val="center"/>
-              <w:cnfStyle w:val="000000100000"/>
+              <w:cnfStyle w:val="000000100000" w:firstRow="0" w:lastRow="0" w:firstColumn="0" w:lastColumn="0" w:oddVBand="0" w:evenVBand="0" w:oddHBand="1" w:evenHBand="0" w:firstRowFirstColumn="0" w:firstRowLastColumn="0" w:lastRowFirstColumn="0" w:lastRowLastColumn="0"/>
             </w:pPr>
             <w:r>
               <w:t>40000*3</w:t>
@@ -1268,11 +1328,11 @@
       </w:tr>
       <w:tr>
         <w:trPr>
-          <w:cnfStyle w:val="000000010000"/>
-        </w:trPr>
-        <w:tc>
-          <w:tcPr>
-            <w:cnfStyle w:val="001000000000"/>
+          <w:cnfStyle w:val="000000010000" w:firstRow="0" w:lastRow="0" w:firstColumn="0" w:lastColumn="0" w:oddVBand="0" w:evenVBand="0" w:oddHBand="0" w:evenHBand="1" w:firstRowFirstColumn="0" w:firstRowLastColumn="0" w:lastRowFirstColumn="0" w:lastRowLastColumn="0"/>
+        </w:trPr>
+        <w:tc>
+          <w:tcPr>
+            <w:cnfStyle w:val="001000000000" w:firstRow="0" w:lastRow="0" w:firstColumn="1" w:lastColumn="0" w:oddVBand="0" w:evenVBand="0" w:oddHBand="0" w:evenHBand="0" w:firstRowFirstColumn="0" w:firstRowLastColumn="0" w:lastRowFirstColumn="0" w:lastRowLastColumn="0"/>
             <w:tcW w:w="558" w:type="dxa"/>
           </w:tcPr>
           <w:p>
@@ -1290,7 +1350,7 @@
           </w:tcPr>
           <w:p>
             <w:pPr>
-              <w:cnfStyle w:val="000000010000"/>
+              <w:cnfStyle w:val="000000010000" w:firstRow="0" w:lastRow="0" w:firstColumn="0" w:lastColumn="0" w:oddVBand="0" w:evenVBand="0" w:oddHBand="0" w:evenHBand="1" w:firstRowFirstColumn="0" w:firstRowLastColumn="0" w:lastRowFirstColumn="0" w:lastRowLastColumn="0"/>
             </w:pPr>
             <w:r>
               <w:rPr>
@@ -1313,7 +1373,7 @@
           <w:p>
             <w:pPr>
               <w:jc w:val="center"/>
-              <w:cnfStyle w:val="000000010000"/>
+              <w:cnfStyle w:val="000000010000" w:firstRow="0" w:lastRow="0" w:firstColumn="0" w:lastColumn="0" w:oddVBand="0" w:evenVBand="0" w:oddHBand="0" w:evenHBand="1" w:firstRowFirstColumn="0" w:firstRowLastColumn="0" w:lastRowFirstColumn="0" w:lastRowLastColumn="0"/>
             </w:pPr>
             <w:r>
               <w:t>15,000 * 35 = 525,000</w:t>
@@ -1323,11 +1383,11 @@
       </w:tr>
       <w:tr>
         <w:trPr>
-          <w:cnfStyle w:val="000000100000"/>
-        </w:trPr>
-        <w:tc>
-          <w:tcPr>
-            <w:cnfStyle w:val="001000000000"/>
+          <w:cnfStyle w:val="000000100000" w:firstRow="0" w:lastRow="0" w:firstColumn="0" w:lastColumn="0" w:oddVBand="0" w:evenVBand="0" w:oddHBand="1" w:evenHBand="0" w:firstRowFirstColumn="0" w:firstRowLastColumn="0" w:lastRowFirstColumn="0" w:lastRowLastColumn="0"/>
+        </w:trPr>
+        <w:tc>
+          <w:tcPr>
+            <w:cnfStyle w:val="001000000000" w:firstRow="0" w:lastRow="0" w:firstColumn="1" w:lastColumn="0" w:oddVBand="0" w:evenVBand="0" w:oddHBand="0" w:evenHBand="0" w:firstRowFirstColumn="0" w:firstRowLastColumn="0" w:lastRowFirstColumn="0" w:lastRowLastColumn="0"/>
             <w:tcW w:w="558" w:type="dxa"/>
           </w:tcPr>
           <w:p>
@@ -1345,7 +1405,7 @@
           </w:tcPr>
           <w:p>
             <w:pPr>
-              <w:cnfStyle w:val="000000100000"/>
+              <w:cnfStyle w:val="000000100000" w:firstRow="0" w:lastRow="0" w:firstColumn="0" w:lastColumn="0" w:oddVBand="0" w:evenVBand="0" w:oddHBand="1" w:evenHBand="0" w:firstRowFirstColumn="0" w:firstRowLastColumn="0" w:lastRowFirstColumn="0" w:lastRowLastColumn="0"/>
             </w:pPr>
             <w:r>
               <w:t>Security Cameras</w:t>
@@ -1359,7 +1419,7 @@
           <w:p>
             <w:pPr>
               <w:jc w:val="center"/>
-              <w:cnfStyle w:val="000000100000"/>
+              <w:cnfStyle w:val="000000100000" w:firstRow="0" w:lastRow="0" w:firstColumn="0" w:lastColumn="0" w:oddVBand="0" w:evenVBand="0" w:oddHBand="1" w:evenHBand="0" w:firstRowFirstColumn="0" w:firstRowLastColumn="0" w:lastRowFirstColumn="0" w:lastRowLastColumn="0"/>
             </w:pPr>
             <w:r>
               <w:t>50,000</w:t>
@@ -1369,11 +1429,11 @@
       </w:tr>
       <w:tr>
         <w:trPr>
-          <w:cnfStyle w:val="000000010000"/>
-        </w:trPr>
-        <w:tc>
-          <w:tcPr>
-            <w:cnfStyle w:val="001000000000"/>
+          <w:cnfStyle w:val="000000010000" w:firstRow="0" w:lastRow="0" w:firstColumn="0" w:lastColumn="0" w:oddVBand="0" w:evenVBand="0" w:oddHBand="0" w:evenHBand="1" w:firstRowFirstColumn="0" w:firstRowLastColumn="0" w:lastRowFirstColumn="0" w:lastRowLastColumn="0"/>
+        </w:trPr>
+        <w:tc>
+          <w:tcPr>
+            <w:cnfStyle w:val="001000000000" w:firstRow="0" w:lastRow="0" w:firstColumn="1" w:lastColumn="0" w:oddVBand="0" w:evenVBand="0" w:oddHBand="0" w:evenHBand="0" w:firstRowFirstColumn="0" w:firstRowLastColumn="0" w:lastRowFirstColumn="0" w:lastRowLastColumn="0"/>
             <w:tcW w:w="558" w:type="dxa"/>
           </w:tcPr>
           <w:p>
@@ -1391,7 +1451,7 @@
           </w:tcPr>
           <w:p>
             <w:pPr>
-              <w:cnfStyle w:val="000000010000"/>
+              <w:cnfStyle w:val="000000010000" w:firstRow="0" w:lastRow="0" w:firstColumn="0" w:lastColumn="0" w:oddVBand="0" w:evenVBand="0" w:oddHBand="0" w:evenHBand="1" w:firstRowFirstColumn="0" w:firstRowLastColumn="0" w:lastRowFirstColumn="0" w:lastRowLastColumn="0"/>
             </w:pPr>
             <w:proofErr w:type="gramStart"/>
             <w:r>
@@ -1422,7 +1482,7 @@
           <w:p>
             <w:pPr>
               <w:jc w:val="center"/>
-              <w:cnfStyle w:val="000000010000"/>
+              <w:cnfStyle w:val="000000010000" w:firstRow="0" w:lastRow="0" w:firstColumn="0" w:lastColumn="0" w:oddVBand="0" w:evenVBand="0" w:oddHBand="0" w:evenHBand="1" w:firstRowFirstColumn="0" w:firstRowLastColumn="0" w:lastRowFirstColumn="0" w:lastRowLastColumn="0"/>
             </w:pPr>
             <w:r>
               <w:t>100,000</w:t>
@@ -1432,11 +1492,11 @@
       </w:tr>
       <w:tr>
         <w:trPr>
-          <w:cnfStyle w:val="000000100000"/>
-        </w:trPr>
-        <w:tc>
-          <w:tcPr>
-            <w:cnfStyle w:val="001000000000"/>
+          <w:cnfStyle w:val="000000100000" w:firstRow="0" w:lastRow="0" w:firstColumn="0" w:lastColumn="0" w:oddVBand="0" w:evenVBand="0" w:oddHBand="1" w:evenHBand="0" w:firstRowFirstColumn="0" w:firstRowLastColumn="0" w:lastRowFirstColumn="0" w:lastRowLastColumn="0"/>
+        </w:trPr>
+        <w:tc>
+          <w:tcPr>
+            <w:cnfStyle w:val="001000000000" w:firstRow="0" w:lastRow="0" w:firstColumn="1" w:lastColumn="0" w:oddVBand="0" w:evenVBand="0" w:oddHBand="0" w:evenHBand="0" w:firstRowFirstColumn="0" w:firstRowLastColumn="0" w:lastRowFirstColumn="0" w:lastRowLastColumn="0"/>
             <w:tcW w:w="558" w:type="dxa"/>
           </w:tcPr>
           <w:p>
@@ -1454,7 +1514,7 @@
           </w:tcPr>
           <w:p>
             <w:pPr>
-              <w:cnfStyle w:val="000000100000"/>
+              <w:cnfStyle w:val="000000100000" w:firstRow="0" w:lastRow="0" w:firstColumn="0" w:lastColumn="0" w:oddVBand="0" w:evenVBand="0" w:oddHBand="1" w:evenHBand="0" w:firstRowFirstColumn="0" w:firstRowLastColumn="0" w:lastRowFirstColumn="0" w:lastRowLastColumn="0"/>
             </w:pPr>
             <w:r>
               <w:t xml:space="preserve">Stationary &amp; Miscellaneous </w:t>
@@ -1468,7 +1528,7 @@
           <w:p>
             <w:pPr>
               <w:jc w:val="center"/>
-              <w:cnfStyle w:val="000000100000"/>
+              <w:cnfStyle w:val="000000100000" w:firstRow="0" w:lastRow="0" w:firstColumn="0" w:lastColumn="0" w:oddVBand="0" w:evenVBand="0" w:oddHBand="1" w:evenHBand="0" w:firstRowFirstColumn="0" w:firstRowLastColumn="0" w:lastRowFirstColumn="0" w:lastRowLastColumn="0"/>
             </w:pPr>
             <w:r>
               <w:t>50,000</w:t>
@@ -1478,11 +1538,11 @@
       </w:tr>
       <w:tr>
         <w:trPr>
-          <w:cnfStyle w:val="000000010000"/>
-        </w:trPr>
-        <w:tc>
-          <w:tcPr>
-            <w:cnfStyle w:val="001000000000"/>
+          <w:cnfStyle w:val="000000010000" w:firstRow="0" w:lastRow="0" w:firstColumn="0" w:lastColumn="0" w:oddVBand="0" w:evenVBand="0" w:oddHBand="0" w:evenHBand="1" w:firstRowFirstColumn="0" w:firstRowLastColumn="0" w:lastRowFirstColumn="0" w:lastRowLastColumn="0"/>
+        </w:trPr>
+        <w:tc>
+          <w:tcPr>
+            <w:cnfStyle w:val="001000000000" w:firstRow="0" w:lastRow="0" w:firstColumn="1" w:lastColumn="0" w:oddVBand="0" w:evenVBand="0" w:oddHBand="0" w:evenHBand="0" w:firstRowFirstColumn="0" w:firstRowLastColumn="0" w:lastRowFirstColumn="0" w:lastRowLastColumn="0"/>
             <w:tcW w:w="558" w:type="dxa"/>
           </w:tcPr>
           <w:p>
@@ -1500,7 +1560,7 @@
           </w:tcPr>
           <w:p>
             <w:pPr>
-              <w:cnfStyle w:val="000000010000"/>
+              <w:cnfStyle w:val="000000010000" w:firstRow="0" w:lastRow="0" w:firstColumn="0" w:lastColumn="0" w:oddVBand="0" w:evenVBand="0" w:oddHBand="0" w:evenHBand="1" w:firstRowFirstColumn="0" w:firstRowLastColumn="0" w:lastRowFirstColumn="0" w:lastRowLastColumn="0"/>
               <w:rPr>
                 <w:color w:val="FF0000"/>
               </w:rPr>
@@ -1517,7 +1577,7 @@
           <w:p>
             <w:pPr>
               <w:jc w:val="center"/>
-              <w:cnfStyle w:val="000000010000"/>
+              <w:cnfStyle w:val="000000010000" w:firstRow="0" w:lastRow="0" w:firstColumn="0" w:lastColumn="0" w:oddVBand="0" w:evenVBand="0" w:oddHBand="0" w:evenHBand="1" w:firstRowFirstColumn="0" w:firstRowLastColumn="0" w:lastRowFirstColumn="0" w:lastRowLastColumn="0"/>
               <w:rPr>
                 <w:color w:val="FF0000"/>
               </w:rPr>
@@ -1530,11 +1590,11 @@
       </w:tr>
       <w:tr>
         <w:trPr>
-          <w:cnfStyle w:val="000000100000"/>
-        </w:trPr>
-        <w:tc>
-          <w:tcPr>
-            <w:cnfStyle w:val="001000000000"/>
+          <w:cnfStyle w:val="000000100000" w:firstRow="0" w:lastRow="0" w:firstColumn="0" w:lastColumn="0" w:oddVBand="0" w:evenVBand="0" w:oddHBand="1" w:evenHBand="0" w:firstRowFirstColumn="0" w:firstRowLastColumn="0" w:lastRowFirstColumn="0" w:lastRowLastColumn="0"/>
+        </w:trPr>
+        <w:tc>
+          <w:tcPr>
+            <w:cnfStyle w:val="001000000000" w:firstRow="0" w:lastRow="0" w:firstColumn="1" w:lastColumn="0" w:oddVBand="0" w:evenVBand="0" w:oddHBand="0" w:evenHBand="0" w:firstRowFirstColumn="0" w:firstRowLastColumn="0" w:lastRowFirstColumn="0" w:lastRowLastColumn="0"/>
             <w:tcW w:w="558" w:type="dxa"/>
           </w:tcPr>
           <w:p>
@@ -1550,7 +1610,7 @@
           <w:p>
             <w:pPr>
               <w:jc w:val="center"/>
-              <w:cnfStyle w:val="000000100000"/>
+              <w:cnfStyle w:val="000000100000" w:firstRow="0" w:lastRow="0" w:firstColumn="0" w:lastColumn="0" w:oddVBand="0" w:evenVBand="0" w:oddHBand="1" w:evenHBand="0" w:firstRowFirstColumn="0" w:firstRowLastColumn="0" w:lastRowFirstColumn="0" w:lastRowLastColumn="0"/>
               <w:rPr>
                 <w:color w:val="FF0000"/>
               </w:rPr>
@@ -1570,7 +1630,7 @@
           <w:p>
             <w:pPr>
               <w:jc w:val="center"/>
-              <w:cnfStyle w:val="000000100000"/>
+              <w:cnfStyle w:val="000000100000" w:firstRow="0" w:lastRow="0" w:firstColumn="0" w:lastColumn="0" w:oddVBand="0" w:evenVBand="0" w:oddHBand="1" w:evenHBand="0" w:firstRowFirstColumn="0" w:firstRowLastColumn="0" w:lastRowFirstColumn="0" w:lastRowLastColumn="0"/>
               <w:rPr>
                 <w:color w:val="FF0000"/>
               </w:rPr>
@@ -1590,7 +1650,7 @@
       <w:tblPr>
         <w:tblStyle w:val="LightGrid-Accent11"/>
         <w:tblW w:w="0" w:type="auto"/>
-        <w:tblLook w:val="04A0"/>
+        <w:tblLook w:val="04A0" w:firstRow="1" w:lastRow="0" w:firstColumn="1" w:lastColumn="0" w:noHBand="0" w:noVBand="1"/>
       </w:tblPr>
       <w:tblGrid>
         <w:gridCol w:w="558"/>
@@ -1599,11 +1659,11 @@
       </w:tblGrid>
       <w:tr>
         <w:trPr>
-          <w:cnfStyle w:val="100000000000"/>
-        </w:trPr>
-        <w:tc>
-          <w:tcPr>
-            <w:cnfStyle w:val="001000000000"/>
+          <w:cnfStyle w:val="100000000000" w:firstRow="1" w:lastRow="0" w:firstColumn="0" w:lastColumn="0" w:oddVBand="0" w:evenVBand="0" w:oddHBand="0" w:evenHBand="0" w:firstRowFirstColumn="0" w:firstRowLastColumn="0" w:lastRowFirstColumn="0" w:lastRowLastColumn="0"/>
+        </w:trPr>
+        <w:tc>
+          <w:tcPr>
+            <w:cnfStyle w:val="001000000000" w:firstRow="0" w:lastRow="0" w:firstColumn="1" w:lastColumn="0" w:oddVBand="0" w:evenVBand="0" w:oddHBand="0" w:evenHBand="0" w:firstRowFirstColumn="0" w:firstRowLastColumn="0" w:lastRowFirstColumn="0" w:lastRowLastColumn="0"/>
             <w:tcW w:w="558" w:type="dxa"/>
           </w:tcPr>
           <w:p>
@@ -1619,7 +1679,7 @@
           <w:p>
             <w:pPr>
               <w:jc w:val="center"/>
-              <w:cnfStyle w:val="100000000000"/>
+              <w:cnfStyle w:val="100000000000" w:firstRow="1" w:lastRow="0" w:firstColumn="0" w:lastColumn="0" w:oddVBand="0" w:evenVBand="0" w:oddHBand="0" w:evenHBand="0" w:firstRowFirstColumn="0" w:firstRowLastColumn="0" w:lastRowFirstColumn="0" w:lastRowLastColumn="0"/>
             </w:pPr>
             <w:r>
               <w:t>Particular</w:t>
@@ -1633,19 +1693,16 @@
           <w:p>
             <w:pPr>
               <w:jc w:val="center"/>
-              <w:cnfStyle w:val="100000000000"/>
-            </w:pPr>
-            <w:r>
-              <w:t xml:space="preserve">Actual </w:t>
-            </w:r>
-            <w:r>
-              <w:t>Cost</w:t>
-            </w:r>
-          </w:p>
-          <w:p>
-            <w:pPr>
-              <w:jc w:val="center"/>
-              <w:cnfStyle w:val="100000000000"/>
+              <w:cnfStyle w:val="100000000000" w:firstRow="1" w:lastRow="0" w:firstColumn="0" w:lastColumn="0" w:oddVBand="0" w:evenVBand="0" w:oddHBand="0" w:evenHBand="0" w:firstRowFirstColumn="0" w:firstRowLastColumn="0" w:lastRowFirstColumn="0" w:lastRowLastColumn="0"/>
+            </w:pPr>
+            <w:r>
+              <w:t>Actual Cost</w:t>
+            </w:r>
+          </w:p>
+          <w:p>
+            <w:pPr>
+              <w:jc w:val="center"/>
+              <w:cnfStyle w:val="100000000000" w:firstRow="1" w:lastRow="0" w:firstColumn="0" w:lastColumn="0" w:oddVBand="0" w:evenVBand="0" w:oddHBand="0" w:evenHBand="0" w:firstRowFirstColumn="0" w:firstRowLastColumn="0" w:lastRowFirstColumn="0" w:lastRowLastColumn="0"/>
             </w:pPr>
             <w:r>
               <w:t xml:space="preserve">Rs. </w:t>
@@ -1655,11 +1712,11 @@
       </w:tr>
       <w:tr>
         <w:trPr>
-          <w:cnfStyle w:val="000000100000"/>
-        </w:trPr>
-        <w:tc>
-          <w:tcPr>
-            <w:cnfStyle w:val="001000000000"/>
+          <w:cnfStyle w:val="000000100000" w:firstRow="0" w:lastRow="0" w:firstColumn="0" w:lastColumn="0" w:oddVBand="0" w:evenVBand="0" w:oddHBand="1" w:evenHBand="0" w:firstRowFirstColumn="0" w:firstRowLastColumn="0" w:lastRowFirstColumn="0" w:lastRowLastColumn="0"/>
+        </w:trPr>
+        <w:tc>
+          <w:tcPr>
+            <w:cnfStyle w:val="001000000000" w:firstRow="0" w:lastRow="0" w:firstColumn="1" w:lastColumn="0" w:oddVBand="0" w:evenVBand="0" w:oddHBand="0" w:evenHBand="0" w:firstRowFirstColumn="0" w:firstRowLastColumn="0" w:lastRowFirstColumn="0" w:lastRowLastColumn="0"/>
             <w:tcW w:w="558" w:type="dxa"/>
           </w:tcPr>
           <w:p>
@@ -1677,7 +1734,7 @@
           </w:tcPr>
           <w:p>
             <w:pPr>
-              <w:cnfStyle w:val="000000100000"/>
+              <w:cnfStyle w:val="000000100000" w:firstRow="0" w:lastRow="0" w:firstColumn="0" w:lastColumn="0" w:oddVBand="0" w:evenVBand="0" w:oddHBand="1" w:evenHBand="0" w:firstRowFirstColumn="0" w:firstRowLastColumn="0" w:lastRowFirstColumn="0" w:lastRowLastColumn="0"/>
               <w:rPr>
                 <w:color w:val="000000" w:themeColor="text1"/>
               </w:rPr>
@@ -1687,444 +1744,539 @@
                 <w:b/>
                 <w:color w:val="000000" w:themeColor="text1"/>
               </w:rPr>
-              <w:t>1</w:t>
+              <w:t>1 CANAL</w:t>
+            </w:r>
+            <w:r>
+              <w:rPr>
+                <w:color w:val="000000" w:themeColor="text1"/>
+              </w:rPr>
+              <w:t xml:space="preserve"> House double story on Rent  in </w:t>
             </w:r>
             <w:r>
               <w:rPr>
                 <w:b/>
                 <w:color w:val="000000" w:themeColor="text1"/>
               </w:rPr>
-              <w:t xml:space="preserve"> CANAL</w:t>
+              <w:t>residential area</w:t>
             </w:r>
             <w:r>
               <w:rPr>
                 <w:color w:val="000000" w:themeColor="text1"/>
               </w:rPr>
-              <w:t xml:space="preserve"> House double story on Rent  </w:t>
+              <w:t xml:space="preserve"> + 12 month rent (8-10 rooms / 25</w:t>
             </w:r>
             <w:r>
               <w:rPr>
                 <w:color w:val="000000" w:themeColor="text1"/>
               </w:rPr>
-              <w:t xml:space="preserve">in </w:t>
-            </w:r>
+              <w:t xml:space="preserve"> </w:t>
+            </w:r>
+            <w:r>
+              <w:rPr>
+                <w:color w:val="000000" w:themeColor="text1"/>
+              </w:rPr>
+              <w:t>students) = 100,000</w:t>
+            </w:r>
+          </w:p>
+        </w:tc>
+        <w:tc>
+          <w:tcPr>
+            <w:tcW w:w="3162" w:type="dxa"/>
+          </w:tcPr>
+          <w:p>
+            <w:pPr>
+              <w:jc w:val="center"/>
+              <w:cnfStyle w:val="000000100000" w:firstRow="0" w:lastRow="0" w:firstColumn="0" w:lastColumn="0" w:oddVBand="0" w:evenVBand="0" w:oddHBand="1" w:evenHBand="0" w:firstRowFirstColumn="0" w:firstRowLastColumn="0" w:lastRowFirstColumn="0" w:lastRowLastColumn="0"/>
+              <w:rPr>
+                <w:color w:val="FF0000"/>
+              </w:rPr>
+            </w:pPr>
+            <w:commentRangeStart w:id="6"/>
+            <w:r>
+              <w:rPr>
+                <w:color w:val="FF0000"/>
+              </w:rPr>
+              <w:t>1200,000</w:t>
+            </w:r>
+            <w:commentRangeEnd w:id="6"/>
+            <w:r>
+              <w:rPr>
+                <w:rStyle w:val="CommentReference"/>
+                <w:rFonts w:ascii="Times New Roman" w:eastAsia="Times New Roman" w:hAnsi="Times New Roman" w:cs="Times New Roman"/>
+              </w:rPr>
+              <w:commentReference w:id="6"/>
+            </w:r>
+          </w:p>
+        </w:tc>
+      </w:tr>
+      <w:tr>
+        <w:trPr>
+          <w:cnfStyle w:val="000000010000" w:firstRow="0" w:lastRow="0" w:firstColumn="0" w:lastColumn="0" w:oddVBand="0" w:evenVBand="0" w:oddHBand="0" w:evenHBand="1" w:firstRowFirstColumn="0" w:firstRowLastColumn="0" w:lastRowFirstColumn="0" w:lastRowLastColumn="0"/>
+        </w:trPr>
+        <w:tc>
+          <w:tcPr>
+            <w:cnfStyle w:val="001000000000" w:firstRow="0" w:lastRow="0" w:firstColumn="1" w:lastColumn="0" w:oddVBand="0" w:evenVBand="0" w:oddHBand="0" w:evenHBand="0" w:firstRowFirstColumn="0" w:firstRowLastColumn="0" w:lastRowFirstColumn="0" w:lastRowLastColumn="0"/>
+            <w:tcW w:w="558" w:type="dxa"/>
+          </w:tcPr>
+          <w:p>
+            <w:pPr>
+              <w:jc w:val="center"/>
+            </w:pPr>
+            <w:r>
+              <w:t>1</w:t>
+            </w:r>
+          </w:p>
+        </w:tc>
+        <w:tc>
+          <w:tcPr>
+            <w:tcW w:w="5766" w:type="dxa"/>
+          </w:tcPr>
+          <w:p>
+            <w:pPr>
+              <w:cnfStyle w:val="000000010000" w:firstRow="0" w:lastRow="0" w:firstColumn="0" w:lastColumn="0" w:oddVBand="0" w:evenVBand="0" w:oddHBand="0" w:evenHBand="1" w:firstRowFirstColumn="0" w:firstRowLastColumn="0" w:lastRowFirstColumn="0" w:lastRowLastColumn="0"/>
+              <w:rPr>
+                <w:color w:val="000000" w:themeColor="text1"/>
+              </w:rPr>
+            </w:pPr>
             <w:r>
               <w:rPr>
                 <w:b/>
                 <w:color w:val="000000" w:themeColor="text1"/>
               </w:rPr>
-              <w:t>residential area</w:t>
+              <w:t>1 CANAL</w:t>
             </w:r>
             <w:r>
               <w:rPr>
                 <w:color w:val="000000" w:themeColor="text1"/>
               </w:rPr>
-              <w:t xml:space="preserve"> </w:t>
-            </w:r>
-            <w:r>
-              <w:rPr>
-                <w:color w:val="000000" w:themeColor="text1"/>
-              </w:rPr>
-              <w:t>+ 12 month rent (</w:t>
-            </w:r>
-            <w:r>
-              <w:rPr>
-                <w:color w:val="000000" w:themeColor="text1"/>
-              </w:rPr>
-              <w:t>8-10 rooms / 25</w:t>
-            </w:r>
-            <w:r>
-              <w:rPr>
-                <w:color w:val="000000" w:themeColor="text1"/>
-              </w:rPr>
-              <w:t xml:space="preserve"> </w:t>
-            </w:r>
-            <w:r>
-              <w:rPr>
-                <w:color w:val="000000" w:themeColor="text1"/>
-              </w:rPr>
-              <w:t>students)</w:t>
-            </w:r>
-            <w:r>
-              <w:rPr>
-                <w:color w:val="000000" w:themeColor="text1"/>
-              </w:rPr>
-              <w:t xml:space="preserve"> = 100,000</w:t>
-            </w:r>
-          </w:p>
-        </w:tc>
-        <w:tc>
-          <w:tcPr>
-            <w:tcW w:w="3162" w:type="dxa"/>
-          </w:tcPr>
-          <w:p>
-            <w:pPr>
-              <w:jc w:val="center"/>
-              <w:cnfStyle w:val="000000100000"/>
-              <w:rPr>
-                <w:color w:val="FF0000"/>
-              </w:rPr>
-            </w:pPr>
-            <w:r>
-              <w:rPr>
-                <w:color w:val="FF0000"/>
-              </w:rPr>
-              <w:t>1200,000</w:t>
-            </w:r>
-          </w:p>
-        </w:tc>
-      </w:tr>
-      <w:tr>
-        <w:trPr>
-          <w:cnfStyle w:val="000000010000"/>
-        </w:trPr>
-        <w:tc>
-          <w:tcPr>
-            <w:cnfStyle w:val="001000000000"/>
-            <w:tcW w:w="558" w:type="dxa"/>
-          </w:tcPr>
-          <w:p>
-            <w:pPr>
-              <w:jc w:val="center"/>
-            </w:pPr>
-            <w:r>
-              <w:t>1</w:t>
-            </w:r>
-          </w:p>
-        </w:tc>
-        <w:tc>
-          <w:tcPr>
-            <w:tcW w:w="5766" w:type="dxa"/>
-          </w:tcPr>
-          <w:p>
-            <w:pPr>
-              <w:cnfStyle w:val="000000010000"/>
-              <w:rPr>
-                <w:color w:val="000000" w:themeColor="text1"/>
-              </w:rPr>
-            </w:pPr>
+              <w:t xml:space="preserve"> House double story on Rent  in </w:t>
+            </w:r>
             <w:r>
               <w:rPr>
                 <w:b/>
                 <w:color w:val="000000" w:themeColor="text1"/>
               </w:rPr>
+              <w:t>commercial area</w:t>
+            </w:r>
+            <w:r>
+              <w:rPr>
+                <w:color w:val="000000" w:themeColor="text1"/>
+              </w:rPr>
+              <w:t xml:space="preserve"> + 12 month rent (8-10 rooms / 25</w:t>
+            </w:r>
+            <w:r>
+              <w:rPr>
+                <w:color w:val="000000" w:themeColor="text1"/>
+              </w:rPr>
+              <w:t xml:space="preserve"> </w:t>
+            </w:r>
+            <w:r>
+              <w:rPr>
+                <w:color w:val="000000" w:themeColor="text1"/>
+              </w:rPr>
+              <w:t xml:space="preserve">students) = </w:t>
+            </w:r>
+            <w:r>
+              <w:rPr>
+                <w:color w:val="000000" w:themeColor="text1"/>
+              </w:rPr>
+              <w:t>300,000</w:t>
+            </w:r>
+          </w:p>
+        </w:tc>
+        <w:tc>
+          <w:tcPr>
+            <w:tcW w:w="3162" w:type="dxa"/>
+          </w:tcPr>
+          <w:p>
+            <w:pPr>
+              <w:jc w:val="center"/>
+              <w:cnfStyle w:val="000000010000" w:firstRow="0" w:lastRow="0" w:firstColumn="0" w:lastColumn="0" w:oddVBand="0" w:evenVBand="0" w:oddHBand="0" w:evenHBand="1" w:firstRowFirstColumn="0" w:firstRowLastColumn="0" w:lastRowFirstColumn="0" w:lastRowLastColumn="0"/>
+              <w:rPr>
+                <w:color w:val="FF0000"/>
+              </w:rPr>
+            </w:pPr>
+            <w:r>
+              <w:rPr>
+                <w:color w:val="FF0000"/>
+              </w:rPr>
+              <w:t>3600,000</w:t>
+            </w:r>
+          </w:p>
+        </w:tc>
+      </w:tr>
+      <w:tr>
+        <w:trPr>
+          <w:cnfStyle w:val="000000100000" w:firstRow="0" w:lastRow="0" w:firstColumn="0" w:lastColumn="0" w:oddVBand="0" w:evenVBand="0" w:oddHBand="1" w:evenHBand="0" w:firstRowFirstColumn="0" w:firstRowLastColumn="0" w:lastRowFirstColumn="0" w:lastRowLastColumn="0"/>
+        </w:trPr>
+        <w:tc>
+          <w:tcPr>
+            <w:cnfStyle w:val="001000000000" w:firstRow="0" w:lastRow="0" w:firstColumn="1" w:lastColumn="0" w:oddVBand="0" w:evenVBand="0" w:oddHBand="0" w:evenHBand="0" w:firstRowFirstColumn="0" w:firstRowLastColumn="0" w:lastRowFirstColumn="0" w:lastRowLastColumn="0"/>
+            <w:tcW w:w="558" w:type="dxa"/>
+          </w:tcPr>
+          <w:p>
+            <w:pPr>
+              <w:jc w:val="center"/>
+            </w:pPr>
+            <w:r>
               <w:t>1</w:t>
             </w:r>
+          </w:p>
+        </w:tc>
+        <w:tc>
+          <w:tcPr>
+            <w:tcW w:w="5766" w:type="dxa"/>
+          </w:tcPr>
+          <w:p>
+            <w:pPr>
+              <w:cnfStyle w:val="000000100000" w:firstRow="0" w:lastRow="0" w:firstColumn="0" w:lastColumn="0" w:oddVBand="0" w:evenVBand="0" w:oddHBand="1" w:evenHBand="0" w:firstRowFirstColumn="0" w:firstRowLastColumn="0" w:lastRowFirstColumn="0" w:lastRowLastColumn="0"/>
+              <w:rPr>
+                <w:color w:val="000000" w:themeColor="text1"/>
+              </w:rPr>
+            </w:pPr>
             <w:r>
               <w:rPr>
                 <w:b/>
                 <w:color w:val="000000" w:themeColor="text1"/>
               </w:rPr>
-              <w:t xml:space="preserve"> CANAL</w:t>
+              <w:t xml:space="preserve">10 Marla </w:t>
             </w:r>
             <w:r>
               <w:rPr>
                 <w:color w:val="000000" w:themeColor="text1"/>
               </w:rPr>
-              <w:t xml:space="preserve"> House double story on Rent  </w:t>
-            </w:r>
-            <w:r>
-              <w:rPr>
-                <w:color w:val="000000" w:themeColor="text1"/>
-              </w:rPr>
-              <w:t xml:space="preserve">in </w:t>
+              <w:t xml:space="preserve">House double story on Rent  in </w:t>
             </w:r>
             <w:r>
               <w:rPr>
                 <w:b/>
                 <w:color w:val="000000" w:themeColor="text1"/>
               </w:rPr>
-              <w:t>commercial area</w:t>
+              <w:t>residential area</w:t>
             </w:r>
             <w:r>
               <w:rPr>
                 <w:color w:val="000000" w:themeColor="text1"/>
               </w:rPr>
-              <w:t xml:space="preserve"> </w:t>
-            </w:r>
-            <w:r>
-              <w:rPr>
-                <w:color w:val="000000" w:themeColor="text1"/>
-              </w:rPr>
-              <w:t>+ 12 month rent (</w:t>
-            </w:r>
-            <w:r>
-              <w:rPr>
-                <w:color w:val="000000" w:themeColor="text1"/>
-              </w:rPr>
-              <w:t>8-10 rooms / 25</w:t>
-            </w:r>
-            <w:r>
-              <w:rPr>
-                <w:color w:val="000000" w:themeColor="text1"/>
-              </w:rPr>
-              <w:t xml:space="preserve"> </w:t>
-            </w:r>
-            <w:r>
-              <w:rPr>
-                <w:color w:val="000000" w:themeColor="text1"/>
-              </w:rPr>
-              <w:t>students)</w:t>
-            </w:r>
-            <w:r>
-              <w:rPr>
-                <w:color w:val="000000" w:themeColor="text1"/>
-              </w:rPr>
-              <w:t xml:space="preserve"> = </w:t>
-            </w:r>
-            <w:r>
-              <w:rPr>
-                <w:color w:val="000000" w:themeColor="text1"/>
-              </w:rPr>
-              <w:t>300,000</w:t>
-            </w:r>
-          </w:p>
-        </w:tc>
-        <w:tc>
-          <w:tcPr>
-            <w:tcW w:w="3162" w:type="dxa"/>
-          </w:tcPr>
-          <w:p>
-            <w:pPr>
-              <w:jc w:val="center"/>
-              <w:cnfStyle w:val="000000010000"/>
-              <w:rPr>
-                <w:color w:val="FF0000"/>
-              </w:rPr>
-            </w:pPr>
-            <w:r>
-              <w:rPr>
-                <w:color w:val="FF0000"/>
-              </w:rPr>
-              <w:t>3600,000</w:t>
-            </w:r>
-          </w:p>
-        </w:tc>
-      </w:tr>
-      <w:tr>
-        <w:trPr>
-          <w:cnfStyle w:val="000000100000"/>
-        </w:trPr>
-        <w:tc>
-          <w:tcPr>
-            <w:cnfStyle w:val="001000000000"/>
-            <w:tcW w:w="558" w:type="dxa"/>
-          </w:tcPr>
-          <w:p>
-            <w:pPr>
-              <w:jc w:val="center"/>
-            </w:pPr>
-            <w:r>
-              <w:t>1</w:t>
-            </w:r>
-          </w:p>
-        </w:tc>
-        <w:tc>
-          <w:tcPr>
-            <w:tcW w:w="5766" w:type="dxa"/>
-          </w:tcPr>
-          <w:p>
-            <w:pPr>
-              <w:cnfStyle w:val="000000100000"/>
-              <w:rPr>
-                <w:color w:val="000000" w:themeColor="text1"/>
-              </w:rPr>
-            </w:pPr>
+              <w:t xml:space="preserve"> + 12 month rent (6-8 rooms / 20students) = 50,000-</w:t>
+            </w:r>
             <w:r>
               <w:rPr>
                 <w:b/>
                 <w:color w:val="000000" w:themeColor="text1"/>
               </w:rPr>
-              <w:t xml:space="preserve">10 Marla </w:t>
-            </w:r>
-            <w:r>
+              <w:t>55,000</w:t>
+            </w:r>
+          </w:p>
+        </w:tc>
+        <w:tc>
+          <w:tcPr>
+            <w:tcW w:w="3162" w:type="dxa"/>
+          </w:tcPr>
+          <w:p>
+            <w:pPr>
+              <w:jc w:val="center"/>
+              <w:cnfStyle w:val="000000100000" w:firstRow="0" w:lastRow="0" w:firstColumn="0" w:lastColumn="0" w:oddVBand="0" w:evenVBand="0" w:oddHBand="1" w:evenHBand="0" w:firstRowFirstColumn="0" w:firstRowLastColumn="0" w:lastRowFirstColumn="0" w:lastRowLastColumn="0"/>
+              <w:rPr>
+                <w:color w:val="FF0000"/>
+              </w:rPr>
+            </w:pPr>
+            <w:r>
+              <w:rPr>
+                <w:color w:val="FF0000"/>
+              </w:rPr>
+              <w:t>55000*12= 660,000</w:t>
+            </w:r>
+          </w:p>
+        </w:tc>
+      </w:tr>
+      <w:tr>
+        <w:trPr>
+          <w:cnfStyle w:val="000000010000" w:firstRow="0" w:lastRow="0" w:firstColumn="0" w:lastColumn="0" w:oddVBand="0" w:evenVBand="0" w:oddHBand="0" w:evenHBand="1" w:firstRowFirstColumn="0" w:firstRowLastColumn="0" w:lastRowFirstColumn="0" w:lastRowLastColumn="0"/>
+        </w:trPr>
+        <w:tc>
+          <w:tcPr>
+            <w:cnfStyle w:val="001000000000" w:firstRow="0" w:lastRow="0" w:firstColumn="1" w:lastColumn="0" w:oddVBand="0" w:evenVBand="0" w:oddHBand="0" w:evenHBand="0" w:firstRowFirstColumn="0" w:firstRowLastColumn="0" w:lastRowFirstColumn="0" w:lastRowLastColumn="0"/>
+            <w:tcW w:w="558" w:type="dxa"/>
+          </w:tcPr>
+          <w:p>
+            <w:pPr>
+              <w:jc w:val="center"/>
+            </w:pPr>
+            <w:r>
+              <w:t>1</w:t>
+            </w:r>
+          </w:p>
+          <w:p>
+            <w:pPr>
+              <w:jc w:val="center"/>
+            </w:pPr>
+          </w:p>
+        </w:tc>
+        <w:tc>
+          <w:tcPr>
+            <w:tcW w:w="5766" w:type="dxa"/>
+          </w:tcPr>
+          <w:p>
+            <w:pPr>
+              <w:cnfStyle w:val="000000010000" w:firstRow="0" w:lastRow="0" w:firstColumn="0" w:lastColumn="0" w:oddVBand="0" w:evenVBand="0" w:oddHBand="0" w:evenHBand="1" w:firstRowFirstColumn="0" w:firstRowLastColumn="0" w:lastRowFirstColumn="0" w:lastRowLastColumn="0"/>
               <w:rPr>
                 <w:color w:val="000000" w:themeColor="text1"/>
               </w:rPr>
-              <w:t xml:space="preserve">House double story on Rent  in </w:t>
-            </w:r>
+            </w:pPr>
             <w:r>
               <w:rPr>
                 <w:b/>
                 <w:color w:val="000000" w:themeColor="text1"/>
               </w:rPr>
-              <w:t>residential area</w:t>
+              <w:t>10 Marla</w:t>
             </w:r>
             <w:r>
               <w:rPr>
                 <w:color w:val="000000" w:themeColor="text1"/>
               </w:rPr>
-              <w:t xml:space="preserve"> + 12 month rent (</w:t>
-            </w:r>
-            <w:r>
-              <w:rPr>
-                <w:color w:val="000000" w:themeColor="text1"/>
-              </w:rPr>
-              <w:t>6-8</w:t>
-            </w:r>
-            <w:r>
-              <w:rPr>
-                <w:color w:val="000000" w:themeColor="text1"/>
-              </w:rPr>
-              <w:t xml:space="preserve"> rooms / </w:t>
-            </w:r>
-            <w:r>
-              <w:rPr>
-                <w:color w:val="000000" w:themeColor="text1"/>
-              </w:rPr>
-              <w:t>20</w:t>
-            </w:r>
-            <w:r>
-              <w:rPr>
-                <w:color w:val="000000" w:themeColor="text1"/>
-              </w:rPr>
-              <w:t xml:space="preserve">students) = </w:t>
-            </w:r>
-            <w:r>
-              <w:rPr>
-                <w:color w:val="000000" w:themeColor="text1"/>
-              </w:rPr>
-              <w:t>50,000-</w:t>
+              <w:t xml:space="preserve"> House double story on Rent  in </w:t>
             </w:r>
             <w:r>
               <w:rPr>
                 <w:b/>
                 <w:color w:val="000000" w:themeColor="text1"/>
               </w:rPr>
-              <w:t>55,000</w:t>
-            </w:r>
-          </w:p>
-        </w:tc>
-        <w:tc>
-          <w:tcPr>
-            <w:tcW w:w="3162" w:type="dxa"/>
-          </w:tcPr>
-          <w:p>
-            <w:pPr>
-              <w:jc w:val="center"/>
-              <w:cnfStyle w:val="000000100000"/>
-              <w:rPr>
-                <w:color w:val="FF0000"/>
-              </w:rPr>
-            </w:pPr>
-            <w:r>
-              <w:rPr>
-                <w:color w:val="FF0000"/>
-              </w:rPr>
-              <w:t>55000*12= 660,000</w:t>
-            </w:r>
-          </w:p>
-        </w:tc>
-      </w:tr>
-      <w:tr>
-        <w:trPr>
-          <w:cnfStyle w:val="000000010000"/>
-        </w:trPr>
-        <w:tc>
-          <w:tcPr>
-            <w:cnfStyle w:val="001000000000"/>
-            <w:tcW w:w="558" w:type="dxa"/>
-          </w:tcPr>
-          <w:p>
-            <w:pPr>
-              <w:jc w:val="center"/>
-            </w:pPr>
-            <w:r>
-              <w:t>1</w:t>
-            </w:r>
-          </w:p>
-          <w:p>
-            <w:pPr>
-              <w:jc w:val="center"/>
-            </w:pPr>
-          </w:p>
-        </w:tc>
-        <w:tc>
-          <w:tcPr>
-            <w:tcW w:w="5766" w:type="dxa"/>
-          </w:tcPr>
-          <w:p>
-            <w:pPr>
-              <w:cnfStyle w:val="000000010000"/>
-              <w:rPr>
-                <w:color w:val="000000" w:themeColor="text1"/>
-              </w:rPr>
-            </w:pPr>
+              <w:t>c</w:t>
+            </w:r>
             <w:r>
               <w:rPr>
                 <w:b/>
                 <w:color w:val="000000" w:themeColor="text1"/>
               </w:rPr>
-              <w:t>10 Marla</w:t>
+              <w:t>ommercial area</w:t>
             </w:r>
             <w:r>
               <w:rPr>
                 <w:color w:val="000000" w:themeColor="text1"/>
               </w:rPr>
-              <w:t xml:space="preserve"> </w:t>
-            </w:r>
-            <w:r>
-              <w:rPr>
-                <w:color w:val="000000" w:themeColor="text1"/>
-              </w:rPr>
-              <w:t xml:space="preserve">House double story on Rent  in </w:t>
-            </w:r>
-            <w:r>
+              <w:t xml:space="preserve"> + 12 month rent (6-8 rooms / 20students) = 75,000</w:t>
+            </w:r>
+          </w:p>
+        </w:tc>
+        <w:tc>
+          <w:tcPr>
+            <w:tcW w:w="3162" w:type="dxa"/>
+          </w:tcPr>
+          <w:p>
+            <w:pPr>
+              <w:jc w:val="center"/>
+              <w:cnfStyle w:val="000000010000" w:firstRow="0" w:lastRow="0" w:firstColumn="0" w:lastColumn="0" w:oddVBand="0" w:evenVBand="0" w:oddHBand="0" w:evenHBand="1" w:firstRowFirstColumn="0" w:firstRowLastColumn="0" w:lastRowFirstColumn="0" w:lastRowLastColumn="0"/>
+              <w:rPr>
+                <w:color w:val="FF0000"/>
+              </w:rPr>
+            </w:pPr>
+            <w:commentRangeStart w:id="7"/>
+            <w:commentRangeStart w:id="8"/>
+            <w:r>
+              <w:rPr>
+                <w:color w:val="FF0000"/>
+              </w:rPr>
+              <w:t>900,000</w:t>
+            </w:r>
+            <w:commentRangeEnd w:id="7"/>
+            <w:r>
+              <w:rPr>
+                <w:rStyle w:val="CommentReference"/>
+                <w:rFonts w:ascii="Times New Roman" w:eastAsia="Times New Roman" w:hAnsi="Times New Roman" w:cs="Times New Roman"/>
+              </w:rPr>
+              <w:commentReference w:id="7"/>
+            </w:r>
+            <w:commentRangeEnd w:id="8"/>
+            <w:r>
+              <w:rPr>
+                <w:rStyle w:val="CommentReference"/>
+                <w:rFonts w:ascii="Times New Roman" w:eastAsia="Times New Roman" w:hAnsi="Times New Roman" w:cs="Times New Roman"/>
+              </w:rPr>
+              <w:commentReference w:id="8"/>
+            </w:r>
+          </w:p>
+        </w:tc>
+      </w:tr>
+      <w:tr>
+        <w:trPr>
+          <w:cnfStyle w:val="000000100000" w:firstRow="0" w:lastRow="0" w:firstColumn="0" w:lastColumn="0" w:oddVBand="0" w:evenVBand="0" w:oddHBand="1" w:evenHBand="0" w:firstRowFirstColumn="0" w:firstRowLastColumn="0" w:lastRowFirstColumn="0" w:lastRowLastColumn="0"/>
+        </w:trPr>
+        <w:tc>
+          <w:tcPr>
+            <w:cnfStyle w:val="001000000000" w:firstRow="0" w:lastRow="0" w:firstColumn="1" w:lastColumn="0" w:oddVBand="0" w:evenVBand="0" w:oddHBand="0" w:evenHBand="0" w:firstRowFirstColumn="0" w:firstRowLastColumn="0" w:lastRowFirstColumn="0" w:lastRowLastColumn="0"/>
+            <w:tcW w:w="558" w:type="dxa"/>
+          </w:tcPr>
+          <w:p>
+            <w:pPr>
+              <w:jc w:val="center"/>
+            </w:pPr>
+            <w:r>
+              <w:t>2</w:t>
+            </w:r>
+          </w:p>
+        </w:tc>
+        <w:tc>
+          <w:tcPr>
+            <w:tcW w:w="5766" w:type="dxa"/>
+          </w:tcPr>
+          <w:p>
+            <w:pPr>
+              <w:cnfStyle w:val="000000100000" w:firstRow="0" w:lastRow="0" w:firstColumn="0" w:lastColumn="0" w:oddVBand="0" w:evenVBand="0" w:oddHBand="1" w:evenHBand="0" w:firstRowFirstColumn="0" w:firstRowLastColumn="0" w:lastRowFirstColumn="0" w:lastRowLastColumn="0"/>
+            </w:pPr>
+            <w:r>
+              <w:t>Renovation Cost</w:t>
+            </w:r>
+          </w:p>
+        </w:tc>
+        <w:tc>
+          <w:tcPr>
+            <w:tcW w:w="3162" w:type="dxa"/>
+          </w:tcPr>
+          <w:p>
+            <w:pPr>
+              <w:jc w:val="center"/>
+              <w:cnfStyle w:val="000000100000" w:firstRow="0" w:lastRow="0" w:firstColumn="0" w:lastColumn="0" w:oddVBand="0" w:evenVBand="0" w:oddHBand="1" w:evenHBand="0" w:firstRowFirstColumn="0" w:firstRowLastColumn="0" w:lastRowFirstColumn="0" w:lastRowLastColumn="0"/>
+              <w:rPr>
+                <w:color w:val="FF0000"/>
+              </w:rPr>
+            </w:pPr>
+            <w:r>
+              <w:rPr>
+                <w:color w:val="FF0000"/>
+              </w:rPr>
+              <w:t>250,000</w:t>
+            </w:r>
+          </w:p>
+        </w:tc>
+      </w:tr>
+      <w:tr>
+        <w:trPr>
+          <w:cnfStyle w:val="000000010000" w:firstRow="0" w:lastRow="0" w:firstColumn="0" w:lastColumn="0" w:oddVBand="0" w:evenVBand="0" w:oddHBand="0" w:evenHBand="1" w:firstRowFirstColumn="0" w:firstRowLastColumn="0" w:lastRowFirstColumn="0" w:lastRowLastColumn="0"/>
+        </w:trPr>
+        <w:tc>
+          <w:tcPr>
+            <w:cnfStyle w:val="001000000000" w:firstRow="0" w:lastRow="0" w:firstColumn="1" w:lastColumn="0" w:oddVBand="0" w:evenVBand="0" w:oddHBand="0" w:evenHBand="0" w:firstRowFirstColumn="0" w:firstRowLastColumn="0" w:lastRowFirstColumn="0" w:lastRowLastColumn="0"/>
+            <w:tcW w:w="558" w:type="dxa"/>
+          </w:tcPr>
+          <w:p>
+            <w:pPr>
+              <w:jc w:val="center"/>
+            </w:pPr>
+            <w:r>
+              <w:t>3</w:t>
+            </w:r>
+          </w:p>
+        </w:tc>
+        <w:tc>
+          <w:tcPr>
+            <w:tcW w:w="5766" w:type="dxa"/>
+          </w:tcPr>
+          <w:p>
+            <w:pPr>
+              <w:cnfStyle w:val="000000010000" w:firstRow="0" w:lastRow="0" w:firstColumn="0" w:lastColumn="0" w:oddVBand="0" w:evenVBand="0" w:oddHBand="0" w:evenHBand="1" w:firstRowFirstColumn="0" w:firstRowLastColumn="0" w:lastRowFirstColumn="0" w:lastRowLastColumn="0"/>
               <w:rPr>
                 <w:b/>
                 <w:color w:val="000000" w:themeColor="text1"/>
               </w:rPr>
-              <w:t>c</w:t>
-            </w:r>
+            </w:pPr>
             <w:r>
               <w:rPr>
                 <w:b/>
                 <w:color w:val="000000" w:themeColor="text1"/>
               </w:rPr>
-              <w:t>ommercial a</w:t>
-            </w:r>
+              <w:t>Furniture</w:t>
+            </w:r>
+          </w:p>
+          <w:p>
+            <w:pPr>
+              <w:cnfStyle w:val="000000010000" w:firstRow="0" w:lastRow="0" w:firstColumn="0" w:lastColumn="0" w:oddVBand="0" w:evenVBand="0" w:oddHBand="0" w:evenHBand="1" w:firstRowFirstColumn="0" w:firstRowLastColumn="0" w:lastRowFirstColumn="0" w:lastRowLastColumn="0"/>
+              <w:rPr>
+                <w:color w:val="000000" w:themeColor="text1"/>
+              </w:rPr>
+            </w:pPr>
+            <w:r>
+              <w:rPr>
+                <w:color w:val="000000" w:themeColor="text1"/>
+              </w:rPr>
+              <w:t>Chairs: 500*10 (class rooms) * 25 (students / class) = 125000</w:t>
+            </w:r>
+          </w:p>
+          <w:p>
+            <w:pPr>
+              <w:cnfStyle w:val="000000010000" w:firstRow="0" w:lastRow="0" w:firstColumn="0" w:lastColumn="0" w:oddVBand="0" w:evenVBand="0" w:oddHBand="0" w:evenHBand="1" w:firstRowFirstColumn="0" w:firstRowLastColumn="0" w:lastRowFirstColumn="0" w:lastRowLastColumn="0"/>
+              <w:rPr>
+                <w:color w:val="000000" w:themeColor="text1"/>
+              </w:rPr>
+            </w:pPr>
+            <w:r>
+              <w:rPr>
+                <w:color w:val="000000" w:themeColor="text1"/>
+              </w:rPr>
+              <w:t>Office Table: 2*10 = 20,000</w:t>
+            </w:r>
+          </w:p>
+          <w:p>
+            <w:pPr>
+              <w:cnfStyle w:val="000000010000" w:firstRow="0" w:lastRow="0" w:firstColumn="0" w:lastColumn="0" w:oddVBand="0" w:evenVBand="0" w:oddHBand="0" w:evenHBand="1" w:firstRowFirstColumn="0" w:firstRowLastColumn="0" w:lastRowFirstColumn="0" w:lastRowLastColumn="0"/>
+              <w:rPr>
+                <w:color w:val="000000" w:themeColor="text1"/>
+              </w:rPr>
+            </w:pPr>
+            <w:r>
+              <w:rPr>
+                <w:color w:val="000000" w:themeColor="text1"/>
+              </w:rPr>
+              <w:t>Office Chairs: 10 ( No. of Chairs) * 1500 (cost) = 15000</w:t>
+            </w:r>
+          </w:p>
+          <w:p>
+            <w:pPr>
+              <w:cnfStyle w:val="000000010000" w:firstRow="0" w:lastRow="0" w:firstColumn="0" w:lastColumn="0" w:oddVBand="0" w:evenVBand="0" w:oddHBand="0" w:evenHBand="1" w:firstRowFirstColumn="0" w:firstRowLastColumn="0" w:lastRowFirstColumn="0" w:lastRowLastColumn="0"/>
+              <w:rPr>
+                <w:color w:val="000000" w:themeColor="text1"/>
+              </w:rPr>
+            </w:pPr>
             <w:r>
               <w:rPr>
                 <w:b/>
                 <w:color w:val="000000" w:themeColor="text1"/>
               </w:rPr>
-              <w:t>rea</w:t>
+              <w:t>Faculty Room / Board Room</w:t>
             </w:r>
             <w:r>
               <w:rPr>
                 <w:color w:val="000000" w:themeColor="text1"/>
               </w:rPr>
-              <w:t xml:space="preserve"> + 12 month rent (</w:t>
-            </w:r>
-            <w:r>
+              <w:t xml:space="preserve">: </w:t>
+            </w:r>
+          </w:p>
+          <w:p>
+            <w:pPr>
+              <w:cnfStyle w:val="000000010000" w:firstRow="0" w:lastRow="0" w:firstColumn="0" w:lastColumn="0" w:oddVBand="0" w:evenVBand="0" w:oddHBand="0" w:evenHBand="1" w:firstRowFirstColumn="0" w:firstRowLastColumn="0" w:lastRowFirstColumn="0" w:lastRowLastColumn="0"/>
               <w:rPr>
                 <w:color w:val="000000" w:themeColor="text1"/>
               </w:rPr>
-              <w:t>6-8</w:t>
-            </w:r>
+            </w:pPr>
             <w:r>
               <w:rPr>
                 <w:color w:val="000000" w:themeColor="text1"/>
               </w:rPr>
-              <w:t xml:space="preserve"> rooms / </w:t>
-            </w:r>
+              <w:t>Table: 25000</w:t>
+            </w:r>
+          </w:p>
+          <w:p>
+            <w:pPr>
+              <w:cnfStyle w:val="000000010000" w:firstRow="0" w:lastRow="0" w:firstColumn="0" w:lastColumn="0" w:oddVBand="0" w:evenVBand="0" w:oddHBand="0" w:evenHBand="1" w:firstRowFirstColumn="0" w:firstRowLastColumn="0" w:lastRowFirstColumn="0" w:lastRowLastColumn="0"/>
+              <w:rPr>
+                <w:color w:val="FF0000"/>
+              </w:rPr>
+            </w:pPr>
             <w:r>
               <w:rPr>
                 <w:color w:val="000000" w:themeColor="text1"/>
               </w:rPr>
-              <w:t>20</w:t>
-            </w:r>
-            <w:r>
-              <w:rPr>
-                <w:color w:val="000000" w:themeColor="text1"/>
-              </w:rPr>
-              <w:t xml:space="preserve">students) = </w:t>
-            </w:r>
-            <w:r>
-              <w:rPr>
-                <w:color w:val="000000" w:themeColor="text1"/>
-              </w:rPr>
-              <w:t>75,000</w:t>
+              <w:t>Chairs: 15000</w:t>
             </w:r>
           </w:p>
         </w:tc>
@@ -2135,27 +2287,36 @@
           <w:p>
             <w:pPr>
               <w:jc w:val="center"/>
-              <w:cnfStyle w:val="000000010000"/>
-              <w:rPr>
-                <w:color w:val="FF0000"/>
-              </w:rPr>
-            </w:pPr>
-            <w:r>
-              <w:rPr>
-                <w:color w:val="FF0000"/>
-              </w:rPr>
-              <w:t>900,000</w:t>
-            </w:r>
-          </w:p>
-        </w:tc>
-      </w:tr>
-      <w:tr>
-        <w:trPr>
-          <w:cnfStyle w:val="000000100000"/>
-        </w:trPr>
-        <w:tc>
-          <w:tcPr>
-            <w:cnfStyle w:val="001000000000"/>
+              <w:cnfStyle w:val="000000010000" w:firstRow="0" w:lastRow="0" w:firstColumn="0" w:lastColumn="0" w:oddVBand="0" w:evenVBand="0" w:oddHBand="0" w:evenHBand="1" w:firstRowFirstColumn="0" w:firstRowLastColumn="0" w:lastRowFirstColumn="0" w:lastRowLastColumn="0"/>
+              <w:rPr>
+                <w:color w:val="FF0000"/>
+              </w:rPr>
+            </w:pPr>
+            <w:commentRangeStart w:id="9"/>
+            <w:r>
+              <w:rPr>
+                <w:color w:val="FF0000"/>
+              </w:rPr>
+              <w:t>200,000</w:t>
+            </w:r>
+            <w:commentRangeEnd w:id="9"/>
+            <w:r>
+              <w:rPr>
+                <w:rStyle w:val="CommentReference"/>
+                <w:rFonts w:ascii="Times New Roman" w:eastAsia="Times New Roman" w:hAnsi="Times New Roman" w:cs="Times New Roman"/>
+              </w:rPr>
+              <w:commentReference w:id="9"/>
+            </w:r>
+          </w:p>
+        </w:tc>
+      </w:tr>
+      <w:tr>
+        <w:trPr>
+          <w:cnfStyle w:val="000000100000" w:firstRow="0" w:lastRow="0" w:firstColumn="0" w:lastColumn="0" w:oddVBand="0" w:evenVBand="0" w:oddHBand="1" w:evenHBand="0" w:firstRowFirstColumn="0" w:firstRowLastColumn="0" w:lastRowFirstColumn="0" w:lastRowLastColumn="0"/>
+        </w:trPr>
+        <w:tc>
+          <w:tcPr>
+            <w:cnfStyle w:val="001000000000" w:firstRow="0" w:lastRow="0" w:firstColumn="1" w:lastColumn="0" w:oddVBand="0" w:evenVBand="0" w:oddHBand="0" w:evenHBand="0" w:firstRowFirstColumn="0" w:firstRowLastColumn="0" w:lastRowFirstColumn="0" w:lastRowLastColumn="0"/>
             <w:tcW w:w="558" w:type="dxa"/>
           </w:tcPr>
           <w:p>
@@ -2163,7 +2324,7 @@
               <w:jc w:val="center"/>
             </w:pPr>
             <w:r>
-              <w:t>2</w:t>
+              <w:t>4</w:t>
             </w:r>
           </w:p>
         </w:tc>
@@ -2173,10 +2334,10 @@
           </w:tcPr>
           <w:p>
             <w:pPr>
-              <w:cnfStyle w:val="000000100000"/>
-            </w:pPr>
-            <w:r>
-              <w:t>Renovation Cost</w:t>
+              <w:cnfStyle w:val="000000100000" w:firstRow="0" w:lastRow="0" w:firstColumn="0" w:lastColumn="0" w:oddVBand="0" w:evenVBand="0" w:oddHBand="1" w:evenHBand="0" w:firstRowFirstColumn="0" w:firstRowLastColumn="0" w:lastRowFirstColumn="0" w:lastRowLastColumn="0"/>
+            </w:pPr>
+            <w:r>
+              <w:t>Black / White Board</w:t>
             </w:r>
           </w:p>
         </w:tc>
@@ -2187,27 +2348,21 @@
           <w:p>
             <w:pPr>
               <w:jc w:val="center"/>
-              <w:cnfStyle w:val="000000100000"/>
-              <w:rPr>
-                <w:color w:val="FF0000"/>
-              </w:rPr>
-            </w:pPr>
-            <w:r>
-              <w:rPr>
-                <w:color w:val="FF0000"/>
-              </w:rPr>
-              <w:t>250,000</w:t>
-            </w:r>
-          </w:p>
-        </w:tc>
-      </w:tr>
-      <w:tr>
-        <w:trPr>
-          <w:cnfStyle w:val="000000010000"/>
-        </w:trPr>
-        <w:tc>
-          <w:tcPr>
-            <w:cnfStyle w:val="001000000000"/>
+              <w:cnfStyle w:val="000000100000" w:firstRow="0" w:lastRow="0" w:firstColumn="0" w:lastColumn="0" w:oddVBand="0" w:evenVBand="0" w:oddHBand="1" w:evenHBand="0" w:firstRowFirstColumn="0" w:firstRowLastColumn="0" w:lastRowFirstColumn="0" w:lastRowLastColumn="0"/>
+            </w:pPr>
+            <w:r>
+              <w:t>50,000</w:t>
+            </w:r>
+          </w:p>
+        </w:tc>
+      </w:tr>
+      <w:tr>
+        <w:trPr>
+          <w:cnfStyle w:val="000000010000" w:firstRow="0" w:lastRow="0" w:firstColumn="0" w:lastColumn="0" w:oddVBand="0" w:evenVBand="0" w:oddHBand="0" w:evenHBand="1" w:firstRowFirstColumn="0" w:firstRowLastColumn="0" w:lastRowFirstColumn="0" w:lastRowLastColumn="0"/>
+        </w:trPr>
+        <w:tc>
+          <w:tcPr>
+            <w:cnfStyle w:val="001000000000" w:firstRow="0" w:lastRow="0" w:firstColumn="1" w:lastColumn="0" w:oddVBand="0" w:evenVBand="0" w:oddHBand="0" w:evenHBand="0" w:firstRowFirstColumn="0" w:firstRowLastColumn="0" w:lastRowFirstColumn="0" w:lastRowLastColumn="0"/>
             <w:tcW w:w="558" w:type="dxa"/>
           </w:tcPr>
           <w:p>
@@ -2215,7 +2370,7 @@
               <w:jc w:val="center"/>
             </w:pPr>
             <w:r>
-              <w:t>3</w:t>
+              <w:t>5</w:t>
             </w:r>
           </w:p>
         </w:tc>
@@ -2225,109 +2380,10 @@
           </w:tcPr>
           <w:p>
             <w:pPr>
-              <w:cnfStyle w:val="000000010000"/>
-              <w:rPr>
-                <w:b/>
-                <w:color w:val="000000" w:themeColor="text1"/>
-              </w:rPr>
-            </w:pPr>
-            <w:r>
-              <w:rPr>
-                <w:b/>
-                <w:color w:val="000000" w:themeColor="text1"/>
-              </w:rPr>
-              <w:t>Furniture</w:t>
-            </w:r>
-          </w:p>
-          <w:p>
-            <w:pPr>
-              <w:cnfStyle w:val="000000010000"/>
-              <w:rPr>
-                <w:color w:val="000000" w:themeColor="text1"/>
-              </w:rPr>
-            </w:pPr>
-            <w:r>
-              <w:rPr>
-                <w:color w:val="000000" w:themeColor="text1"/>
-              </w:rPr>
-              <w:t>Chairs: 500*10 (class rooms) * 25 (students / class) = 125000</w:t>
-            </w:r>
-          </w:p>
-          <w:p>
-            <w:pPr>
-              <w:cnfStyle w:val="000000010000"/>
-              <w:rPr>
-                <w:color w:val="000000" w:themeColor="text1"/>
-              </w:rPr>
-            </w:pPr>
-            <w:r>
-              <w:rPr>
-                <w:color w:val="000000" w:themeColor="text1"/>
-              </w:rPr>
-              <w:t>Office Table: 2*10 = 20,000</w:t>
-            </w:r>
-          </w:p>
-          <w:p>
-            <w:pPr>
-              <w:cnfStyle w:val="000000010000"/>
-              <w:rPr>
-                <w:color w:val="000000" w:themeColor="text1"/>
-              </w:rPr>
-            </w:pPr>
-            <w:r>
-              <w:rPr>
-                <w:color w:val="000000" w:themeColor="text1"/>
-              </w:rPr>
-              <w:t>Office Chairs: 10 ( No. of Chairs) * 1500 (cost) = 15000</w:t>
-            </w:r>
-          </w:p>
-          <w:p>
-            <w:pPr>
-              <w:cnfStyle w:val="000000010000"/>
-              <w:rPr>
-                <w:color w:val="000000" w:themeColor="text1"/>
-              </w:rPr>
-            </w:pPr>
-            <w:r>
-              <w:rPr>
-                <w:b/>
-                <w:color w:val="000000" w:themeColor="text1"/>
-              </w:rPr>
-              <w:t>Faculty Room / Board Room</w:t>
-            </w:r>
-            <w:r>
-              <w:rPr>
-                <w:color w:val="000000" w:themeColor="text1"/>
-              </w:rPr>
-              <w:t xml:space="preserve">: </w:t>
-            </w:r>
-          </w:p>
-          <w:p>
-            <w:pPr>
-              <w:cnfStyle w:val="000000010000"/>
-              <w:rPr>
-                <w:color w:val="000000" w:themeColor="text1"/>
-              </w:rPr>
-            </w:pPr>
-            <w:r>
-              <w:rPr>
-                <w:color w:val="000000" w:themeColor="text1"/>
-              </w:rPr>
-              <w:t>Table: 25000</w:t>
-            </w:r>
-          </w:p>
-          <w:p>
-            <w:pPr>
-              <w:cnfStyle w:val="000000010000"/>
-              <w:rPr>
-                <w:color w:val="FF0000"/>
-              </w:rPr>
-            </w:pPr>
-            <w:r>
-              <w:rPr>
-                <w:color w:val="000000" w:themeColor="text1"/>
-              </w:rPr>
-              <w:t>Chairs: 15000</w:t>
+              <w:cnfStyle w:val="000000010000" w:firstRow="0" w:lastRow="0" w:firstColumn="0" w:lastColumn="0" w:oddVBand="0" w:evenVBand="0" w:oddHBand="0" w:evenHBand="1" w:firstRowFirstColumn="0" w:firstRowLastColumn="0" w:lastRowFirstColumn="0" w:lastRowLastColumn="0"/>
+            </w:pPr>
+            <w:r>
+              <w:t>Air Conditioning Units (3 management rooms)</w:t>
             </w:r>
           </w:p>
         </w:tc>
@@ -2338,27 +2394,30 @@
           <w:p>
             <w:pPr>
               <w:jc w:val="center"/>
-              <w:cnfStyle w:val="000000010000"/>
-              <w:rPr>
-                <w:color w:val="FF0000"/>
-              </w:rPr>
-            </w:pPr>
-            <w:r>
-              <w:rPr>
-                <w:color w:val="FF0000"/>
-              </w:rPr>
-              <w:t>200,000</w:t>
-            </w:r>
-          </w:p>
-        </w:tc>
-      </w:tr>
-      <w:tr>
-        <w:trPr>
-          <w:cnfStyle w:val="000000100000"/>
-        </w:trPr>
-        <w:tc>
-          <w:tcPr>
-            <w:cnfStyle w:val="001000000000"/>
+              <w:cnfStyle w:val="000000010000" w:firstRow="0" w:lastRow="0" w:firstColumn="0" w:lastColumn="0" w:oddVBand="0" w:evenVBand="0" w:oddHBand="0" w:evenHBand="1" w:firstRowFirstColumn="0" w:firstRowLastColumn="0" w:lastRowFirstColumn="0" w:lastRowLastColumn="0"/>
+            </w:pPr>
+            <w:commentRangeStart w:id="10"/>
+            <w:r>
+              <w:t>40000*3 = 120,000</w:t>
+            </w:r>
+            <w:commentRangeEnd w:id="10"/>
+            <w:r>
+              <w:rPr>
+                <w:rStyle w:val="CommentReference"/>
+                <w:rFonts w:ascii="Times New Roman" w:eastAsia="Times New Roman" w:hAnsi="Times New Roman" w:cs="Times New Roman"/>
+              </w:rPr>
+              <w:commentReference w:id="10"/>
+            </w:r>
+          </w:p>
+        </w:tc>
+      </w:tr>
+      <w:tr>
+        <w:trPr>
+          <w:cnfStyle w:val="000000100000" w:firstRow="0" w:lastRow="0" w:firstColumn="0" w:lastColumn="0" w:oddVBand="0" w:evenVBand="0" w:oddHBand="1" w:evenHBand="0" w:firstRowFirstColumn="0" w:firstRowLastColumn="0" w:lastRowFirstColumn="0" w:lastRowLastColumn="0"/>
+        </w:trPr>
+        <w:tc>
+          <w:tcPr>
+            <w:cnfStyle w:val="001000000000" w:firstRow="0" w:lastRow="0" w:firstColumn="1" w:lastColumn="0" w:oddVBand="0" w:evenVBand="0" w:oddHBand="0" w:evenHBand="0" w:firstRowFirstColumn="0" w:firstRowLastColumn="0" w:lastRowFirstColumn="0" w:lastRowLastColumn="0"/>
             <w:tcW w:w="558" w:type="dxa"/>
           </w:tcPr>
           <w:p>
@@ -2366,7 +2425,7 @@
               <w:jc w:val="center"/>
             </w:pPr>
             <w:r>
-              <w:t>4</w:t>
+              <w:t>6</w:t>
             </w:r>
           </w:p>
         </w:tc>
@@ -2376,99 +2435,7 @@
           </w:tcPr>
           <w:p>
             <w:pPr>
-              <w:cnfStyle w:val="000000100000"/>
-            </w:pPr>
-            <w:r>
-              <w:t>Black / White Board</w:t>
-            </w:r>
-          </w:p>
-        </w:tc>
-        <w:tc>
-          <w:tcPr>
-            <w:tcW w:w="3162" w:type="dxa"/>
-          </w:tcPr>
-          <w:p>
-            <w:pPr>
-              <w:jc w:val="center"/>
-              <w:cnfStyle w:val="000000100000"/>
-            </w:pPr>
-            <w:r>
-              <w:t>50,000</w:t>
-            </w:r>
-          </w:p>
-        </w:tc>
-      </w:tr>
-      <w:tr>
-        <w:trPr>
-          <w:cnfStyle w:val="000000010000"/>
-        </w:trPr>
-        <w:tc>
-          <w:tcPr>
-            <w:cnfStyle w:val="001000000000"/>
-            <w:tcW w:w="558" w:type="dxa"/>
-          </w:tcPr>
-          <w:p>
-            <w:pPr>
-              <w:jc w:val="center"/>
-            </w:pPr>
-            <w:r>
-              <w:t>5</w:t>
-            </w:r>
-          </w:p>
-        </w:tc>
-        <w:tc>
-          <w:tcPr>
-            <w:tcW w:w="5766" w:type="dxa"/>
-          </w:tcPr>
-          <w:p>
-            <w:pPr>
-              <w:cnfStyle w:val="000000010000"/>
-            </w:pPr>
-            <w:r>
-              <w:t>Air Conditioning Units (3 management rooms)</w:t>
-            </w:r>
-          </w:p>
-        </w:tc>
-        <w:tc>
-          <w:tcPr>
-            <w:tcW w:w="3162" w:type="dxa"/>
-          </w:tcPr>
-          <w:p>
-            <w:pPr>
-              <w:jc w:val="center"/>
-              <w:cnfStyle w:val="000000010000"/>
-            </w:pPr>
-            <w:r>
-              <w:t>40000*3 = 120,000</w:t>
-            </w:r>
-          </w:p>
-        </w:tc>
-      </w:tr>
-      <w:tr>
-        <w:trPr>
-          <w:cnfStyle w:val="000000100000"/>
-        </w:trPr>
-        <w:tc>
-          <w:tcPr>
-            <w:cnfStyle w:val="001000000000"/>
-            <w:tcW w:w="558" w:type="dxa"/>
-          </w:tcPr>
-          <w:p>
-            <w:pPr>
-              <w:jc w:val="center"/>
-            </w:pPr>
-            <w:r>
-              <w:t>6</w:t>
-            </w:r>
-          </w:p>
-        </w:tc>
-        <w:tc>
-          <w:tcPr>
-            <w:tcW w:w="5766" w:type="dxa"/>
-          </w:tcPr>
-          <w:p>
-            <w:pPr>
-              <w:cnfStyle w:val="000000100000"/>
+              <w:cnfStyle w:val="000000100000" w:firstRow="0" w:lastRow="0" w:firstColumn="0" w:lastColumn="0" w:oddVBand="0" w:evenVBand="0" w:oddHBand="1" w:evenHBand="0" w:firstRowFirstColumn="0" w:firstRowLastColumn="0" w:lastRowFirstColumn="0" w:lastRowLastColumn="0"/>
               <w:rPr>
                 <w:color w:val="000000" w:themeColor="text1"/>
               </w:rPr>
@@ -2501,27 +2468,36 @@
           <w:p>
             <w:pPr>
               <w:jc w:val="center"/>
-              <w:cnfStyle w:val="000000100000"/>
-              <w:rPr>
-                <w:color w:val="FF0000"/>
-              </w:rPr>
-            </w:pPr>
+              <w:cnfStyle w:val="000000100000" w:firstRow="0" w:lastRow="0" w:firstColumn="0" w:lastColumn="0" w:oddVBand="0" w:evenVBand="0" w:oddHBand="1" w:evenHBand="0" w:firstRowFirstColumn="0" w:firstRowLastColumn="0" w:lastRowFirstColumn="0" w:lastRowLastColumn="0"/>
+              <w:rPr>
+                <w:color w:val="FF0000"/>
+              </w:rPr>
+            </w:pPr>
+            <w:commentRangeStart w:id="11"/>
             <w:r>
               <w:rPr>
                 <w:color w:val="FF0000"/>
               </w:rPr>
               <w:t>15,000 * 35 = 525,000</w:t>
             </w:r>
-          </w:p>
-        </w:tc>
-      </w:tr>
-      <w:tr>
-        <w:trPr>
-          <w:cnfStyle w:val="000000010000"/>
-        </w:trPr>
-        <w:tc>
-          <w:tcPr>
-            <w:cnfStyle w:val="001000000000"/>
+            <w:commentRangeEnd w:id="11"/>
+            <w:r>
+              <w:rPr>
+                <w:rStyle w:val="CommentReference"/>
+                <w:rFonts w:ascii="Times New Roman" w:eastAsia="Times New Roman" w:hAnsi="Times New Roman" w:cs="Times New Roman"/>
+              </w:rPr>
+              <w:commentReference w:id="11"/>
+            </w:r>
+          </w:p>
+        </w:tc>
+      </w:tr>
+      <w:tr>
+        <w:trPr>
+          <w:cnfStyle w:val="000000010000" w:firstRow="0" w:lastRow="0" w:firstColumn="0" w:lastColumn="0" w:oddVBand="0" w:evenVBand="0" w:oddHBand="0" w:evenHBand="1" w:firstRowFirstColumn="0" w:firstRowLastColumn="0" w:lastRowFirstColumn="0" w:lastRowLastColumn="0"/>
+        </w:trPr>
+        <w:tc>
+          <w:tcPr>
+            <w:cnfStyle w:val="001000000000" w:firstRow="0" w:lastRow="0" w:firstColumn="1" w:lastColumn="0" w:oddVBand="0" w:evenVBand="0" w:oddHBand="0" w:evenHBand="0" w:firstRowFirstColumn="0" w:firstRowLastColumn="0" w:lastRowFirstColumn="0" w:lastRowLastColumn="0"/>
             <w:tcW w:w="558" w:type="dxa"/>
           </w:tcPr>
           <w:p>
@@ -2539,7 +2515,7 @@
           </w:tcPr>
           <w:p>
             <w:pPr>
-              <w:cnfStyle w:val="000000010000"/>
+              <w:cnfStyle w:val="000000010000" w:firstRow="0" w:lastRow="0" w:firstColumn="0" w:lastColumn="0" w:oddVBand="0" w:evenVBand="0" w:oddHBand="0" w:evenHBand="1" w:firstRowFirstColumn="0" w:firstRowLastColumn="0" w:lastRowFirstColumn="0" w:lastRowLastColumn="0"/>
             </w:pPr>
             <w:r>
               <w:t>Security Cameras</w:t>
@@ -2553,7 +2529,7 @@
           <w:p>
             <w:pPr>
               <w:jc w:val="center"/>
-              <w:cnfStyle w:val="000000010000"/>
+              <w:cnfStyle w:val="000000010000" w:firstRow="0" w:lastRow="0" w:firstColumn="0" w:lastColumn="0" w:oddVBand="0" w:evenVBand="0" w:oddHBand="0" w:evenHBand="1" w:firstRowFirstColumn="0" w:firstRowLastColumn="0" w:lastRowFirstColumn="0" w:lastRowLastColumn="0"/>
             </w:pPr>
             <w:r>
               <w:t>50,000</w:t>
@@ -2563,11 +2539,11 @@
       </w:tr>
       <w:tr>
         <w:trPr>
-          <w:cnfStyle w:val="000000100000"/>
-        </w:trPr>
-        <w:tc>
-          <w:tcPr>
-            <w:cnfStyle w:val="001000000000"/>
+          <w:cnfStyle w:val="000000100000" w:firstRow="0" w:lastRow="0" w:firstColumn="0" w:lastColumn="0" w:oddVBand="0" w:evenVBand="0" w:oddHBand="1" w:evenHBand="0" w:firstRowFirstColumn="0" w:firstRowLastColumn="0" w:lastRowFirstColumn="0" w:lastRowLastColumn="0"/>
+        </w:trPr>
+        <w:tc>
+          <w:tcPr>
+            <w:cnfStyle w:val="001000000000" w:firstRow="0" w:lastRow="0" w:firstColumn="1" w:lastColumn="0" w:oddVBand="0" w:evenVBand="0" w:oddHBand="0" w:evenHBand="0" w:firstRowFirstColumn="0" w:firstRowLastColumn="0" w:lastRowFirstColumn="0" w:lastRowLastColumn="0"/>
             <w:tcW w:w="558" w:type="dxa"/>
           </w:tcPr>
           <w:p>
@@ -2585,7 +2561,7 @@
           </w:tcPr>
           <w:p>
             <w:pPr>
-              <w:cnfStyle w:val="000000100000"/>
+              <w:cnfStyle w:val="000000100000" w:firstRow="0" w:lastRow="0" w:firstColumn="0" w:lastColumn="0" w:oddVBand="0" w:evenVBand="0" w:oddHBand="1" w:evenHBand="0" w:firstRowFirstColumn="0" w:firstRowLastColumn="0" w:lastRowFirstColumn="0" w:lastRowLastColumn="0"/>
               <w:rPr>
                 <w:color w:val="000000" w:themeColor="text1"/>
               </w:rPr>
@@ -2617,27 +2593,36 @@
           <w:p>
             <w:pPr>
               <w:jc w:val="center"/>
-              <w:cnfStyle w:val="000000100000"/>
-              <w:rPr>
-                <w:color w:val="FF0000"/>
-              </w:rPr>
-            </w:pPr>
+              <w:cnfStyle w:val="000000100000" w:firstRow="0" w:lastRow="0" w:firstColumn="0" w:lastColumn="0" w:oddVBand="0" w:evenVBand="0" w:oddHBand="1" w:evenHBand="0" w:firstRowFirstColumn="0" w:firstRowLastColumn="0" w:lastRowFirstColumn="0" w:lastRowLastColumn="0"/>
+              <w:rPr>
+                <w:color w:val="FF0000"/>
+              </w:rPr>
+            </w:pPr>
+            <w:commentRangeStart w:id="12"/>
             <w:r>
               <w:rPr>
                 <w:color w:val="FF0000"/>
               </w:rPr>
               <w:t>100,000</w:t>
             </w:r>
-          </w:p>
-        </w:tc>
-      </w:tr>
-      <w:tr>
-        <w:trPr>
-          <w:cnfStyle w:val="000000010000"/>
-        </w:trPr>
-        <w:tc>
-          <w:tcPr>
-            <w:cnfStyle w:val="001000000000"/>
+            <w:commentRangeEnd w:id="12"/>
+            <w:r>
+              <w:rPr>
+                <w:rStyle w:val="CommentReference"/>
+                <w:rFonts w:ascii="Times New Roman" w:eastAsia="Times New Roman" w:hAnsi="Times New Roman" w:cs="Times New Roman"/>
+              </w:rPr>
+              <w:commentReference w:id="12"/>
+            </w:r>
+          </w:p>
+        </w:tc>
+      </w:tr>
+      <w:tr>
+        <w:trPr>
+          <w:cnfStyle w:val="000000010000" w:firstRow="0" w:lastRow="0" w:firstColumn="0" w:lastColumn="0" w:oddVBand="0" w:evenVBand="0" w:oddHBand="0" w:evenHBand="1" w:firstRowFirstColumn="0" w:firstRowLastColumn="0" w:lastRowFirstColumn="0" w:lastRowLastColumn="0"/>
+        </w:trPr>
+        <w:tc>
+          <w:tcPr>
+            <w:cnfStyle w:val="001000000000" w:firstRow="0" w:lastRow="0" w:firstColumn="1" w:lastColumn="0" w:oddVBand="0" w:evenVBand="0" w:oddHBand="0" w:evenHBand="0" w:firstRowFirstColumn="0" w:firstRowLastColumn="0" w:lastRowFirstColumn="0" w:lastRowLastColumn="0"/>
             <w:tcW w:w="558" w:type="dxa"/>
           </w:tcPr>
           <w:p>
@@ -2655,7 +2640,7 @@
           </w:tcPr>
           <w:p>
             <w:pPr>
-              <w:cnfStyle w:val="000000010000"/>
+              <w:cnfStyle w:val="000000010000" w:firstRow="0" w:lastRow="0" w:firstColumn="0" w:lastColumn="0" w:oddVBand="0" w:evenVBand="0" w:oddHBand="0" w:evenHBand="1" w:firstRowFirstColumn="0" w:firstRowLastColumn="0" w:lastRowFirstColumn="0" w:lastRowLastColumn="0"/>
             </w:pPr>
             <w:r>
               <w:t xml:space="preserve">Stationary &amp; Miscellaneous </w:t>
@@ -2669,7 +2654,7 @@
           <w:p>
             <w:pPr>
               <w:jc w:val="center"/>
-              <w:cnfStyle w:val="000000010000"/>
+              <w:cnfStyle w:val="000000010000" w:firstRow="0" w:lastRow="0" w:firstColumn="0" w:lastColumn="0" w:oddVBand="0" w:evenVBand="0" w:oddHBand="0" w:evenHBand="1" w:firstRowFirstColumn="0" w:firstRowLastColumn="0" w:lastRowFirstColumn="0" w:lastRowLastColumn="0"/>
             </w:pPr>
             <w:r>
               <w:t>50,000</w:t>
@@ -2679,11 +2664,11 @@
       </w:tr>
       <w:tr>
         <w:trPr>
-          <w:cnfStyle w:val="000000100000"/>
-        </w:trPr>
-        <w:tc>
-          <w:tcPr>
-            <w:cnfStyle w:val="001000000000"/>
+          <w:cnfStyle w:val="000000100000" w:firstRow="0" w:lastRow="0" w:firstColumn="0" w:lastColumn="0" w:oddVBand="0" w:evenVBand="0" w:oddHBand="1" w:evenHBand="0" w:firstRowFirstColumn="0" w:firstRowLastColumn="0" w:lastRowFirstColumn="0" w:lastRowLastColumn="0"/>
+        </w:trPr>
+        <w:tc>
+          <w:tcPr>
+            <w:cnfStyle w:val="001000000000" w:firstRow="0" w:lastRow="0" w:firstColumn="1" w:lastColumn="0" w:oddVBand="0" w:evenVBand="0" w:oddHBand="0" w:evenHBand="0" w:firstRowFirstColumn="0" w:firstRowLastColumn="0" w:lastRowFirstColumn="0" w:lastRowLastColumn="0"/>
             <w:tcW w:w="558" w:type="dxa"/>
           </w:tcPr>
           <w:p>
@@ -2701,7 +2686,7 @@
           </w:tcPr>
           <w:p>
             <w:pPr>
-              <w:cnfStyle w:val="000000100000"/>
+              <w:cnfStyle w:val="000000100000" w:firstRow="0" w:lastRow="0" w:firstColumn="0" w:lastColumn="0" w:oddVBand="0" w:evenVBand="0" w:oddHBand="1" w:evenHBand="0" w:firstRowFirstColumn="0" w:firstRowLastColumn="0" w:lastRowFirstColumn="0" w:lastRowLastColumn="0"/>
               <w:rPr>
                 <w:color w:val="FF0000"/>
               </w:rPr>
@@ -2724,24 +2709,33 @@
           <w:p>
             <w:pPr>
               <w:jc w:val="center"/>
-              <w:cnfStyle w:val="000000100000"/>
-              <w:rPr>
-                <w:color w:val="FF0000"/>
-              </w:rPr>
-            </w:pPr>
+              <w:cnfStyle w:val="000000100000" w:firstRow="0" w:lastRow="0" w:firstColumn="0" w:lastColumn="0" w:oddVBand="0" w:evenVBand="0" w:oddHBand="1" w:evenHBand="0" w:firstRowFirstColumn="0" w:firstRowLastColumn="0" w:lastRowFirstColumn="0" w:lastRowLastColumn="0"/>
+              <w:rPr>
+                <w:color w:val="FF0000"/>
+              </w:rPr>
+            </w:pPr>
+            <w:commentRangeStart w:id="13"/>
             <w:r>
               <w:t>100,000</w:t>
             </w:r>
-          </w:p>
-        </w:tc>
-      </w:tr>
-      <w:tr>
-        <w:trPr>
-          <w:cnfStyle w:val="000000010000"/>
-        </w:trPr>
-        <w:tc>
-          <w:tcPr>
-            <w:cnfStyle w:val="001000000000"/>
+            <w:commentRangeEnd w:id="13"/>
+            <w:r>
+              <w:rPr>
+                <w:rStyle w:val="CommentReference"/>
+                <w:rFonts w:ascii="Times New Roman" w:eastAsia="Times New Roman" w:hAnsi="Times New Roman" w:cs="Times New Roman"/>
+              </w:rPr>
+              <w:commentReference w:id="13"/>
+            </w:r>
+          </w:p>
+        </w:tc>
+      </w:tr>
+      <w:tr>
+        <w:trPr>
+          <w:cnfStyle w:val="000000010000" w:firstRow="0" w:lastRow="0" w:firstColumn="0" w:lastColumn="0" w:oddVBand="0" w:evenVBand="0" w:oddHBand="0" w:evenHBand="1" w:firstRowFirstColumn="0" w:firstRowLastColumn="0" w:lastRowFirstColumn="0" w:lastRowLastColumn="0"/>
+        </w:trPr>
+        <w:tc>
+          <w:tcPr>
+            <w:cnfStyle w:val="001000000000" w:firstRow="0" w:lastRow="0" w:firstColumn="1" w:lastColumn="0" w:oddVBand="0" w:evenVBand="0" w:oddHBand="0" w:evenHBand="0" w:firstRowFirstColumn="0" w:firstRowLastColumn="0" w:lastRowFirstColumn="0" w:lastRowLastColumn="0"/>
             <w:tcW w:w="558" w:type="dxa"/>
           </w:tcPr>
           <w:p>
@@ -2757,7 +2751,7 @@
           <w:p>
             <w:pPr>
               <w:jc w:val="center"/>
-              <w:cnfStyle w:val="000000010000"/>
+              <w:cnfStyle w:val="000000010000" w:firstRow="0" w:lastRow="0" w:firstColumn="0" w:lastColumn="0" w:oddVBand="0" w:evenVBand="0" w:oddHBand="0" w:evenHBand="1" w:firstRowFirstColumn="0" w:firstRowLastColumn="0" w:lastRowFirstColumn="0" w:lastRowLastColumn="0"/>
               <w:rPr>
                 <w:color w:val="FF0000"/>
               </w:rPr>
@@ -2783,7 +2777,7 @@
           <w:p>
             <w:pPr>
               <w:jc w:val="center"/>
-              <w:cnfStyle w:val="000000010000"/>
+              <w:cnfStyle w:val="000000010000" w:firstRow="0" w:lastRow="0" w:firstColumn="0" w:lastColumn="0" w:oddVBand="0" w:evenVBand="0" w:oddHBand="0" w:evenHBand="1" w:firstRowFirstColumn="0" w:firstRowLastColumn="0" w:lastRowFirstColumn="0" w:lastRowLastColumn="0"/>
               <w:rPr>
                 <w:color w:val="FF0000"/>
               </w:rPr>
@@ -2809,7 +2803,7 @@
       <w:tblPr>
         <w:tblStyle w:val="LightGrid-Accent11"/>
         <w:tblW w:w="0" w:type="auto"/>
-        <w:tblLook w:val="04A0"/>
+        <w:tblLook w:val="04A0" w:firstRow="1" w:lastRow="0" w:firstColumn="1" w:lastColumn="0" w:noHBand="0" w:noVBand="1"/>
       </w:tblPr>
       <w:tblGrid>
         <w:gridCol w:w="603"/>
@@ -2819,12 +2813,12 @@
       </w:tblGrid>
       <w:tr>
         <w:trPr>
-          <w:cnfStyle w:val="100000000000"/>
+          <w:cnfStyle w:val="100000000000" w:firstRow="1" w:lastRow="0" w:firstColumn="0" w:lastColumn="0" w:oddVBand="0" w:evenVBand="0" w:oddHBand="0" w:evenHBand="0" w:firstRowFirstColumn="0" w:firstRowLastColumn="0" w:lastRowFirstColumn="0" w:lastRowLastColumn="0"/>
           <w:trHeight w:val="520"/>
         </w:trPr>
         <w:tc>
           <w:tcPr>
-            <w:cnfStyle w:val="001000000000"/>
+            <w:cnfStyle w:val="001000000000" w:firstRow="0" w:lastRow="0" w:firstColumn="1" w:lastColumn="0" w:oddVBand="0" w:evenVBand="0" w:oddHBand="0" w:evenHBand="0" w:firstRowFirstColumn="0" w:firstRowLastColumn="0" w:lastRowFirstColumn="0" w:lastRowLastColumn="0"/>
             <w:tcW w:w="603" w:type="dxa"/>
           </w:tcPr>
           <w:p>
@@ -2860,7 +2854,7 @@
                 <w:tab w:val="left" w:pos="2985"/>
               </w:tabs>
               <w:jc w:val="center"/>
-              <w:cnfStyle w:val="100000000000"/>
+              <w:cnfStyle w:val="100000000000" w:firstRow="1" w:lastRow="0" w:firstColumn="0" w:lastColumn="0" w:oddVBand="0" w:evenVBand="0" w:oddHBand="0" w:evenHBand="0" w:firstRowFirstColumn="0" w:firstRowLastColumn="0" w:lastRowFirstColumn="0" w:lastRowLastColumn="0"/>
               <w:rPr>
                 <w:color w:val="333333"/>
                 <w:sz w:val="32"/>
@@ -2879,7 +2873,7 @@
                 <w:tab w:val="left" w:pos="2985"/>
               </w:tabs>
               <w:jc w:val="center"/>
-              <w:cnfStyle w:val="100000000000"/>
+              <w:cnfStyle w:val="100000000000" w:firstRow="1" w:lastRow="0" w:firstColumn="0" w:lastColumn="0" w:oddVBand="0" w:evenVBand="0" w:oddHBand="0" w:evenHBand="0" w:firstRowFirstColumn="0" w:firstRowLastColumn="0" w:lastRowFirstColumn="0" w:lastRowLastColumn="0"/>
               <w:rPr>
                 <w:b w:val="0"/>
                 <w:color w:val="333333"/>
@@ -2907,7 +2901,7 @@
                 <w:tab w:val="left" w:pos="2985"/>
               </w:tabs>
               <w:jc w:val="center"/>
-              <w:cnfStyle w:val="100000000000"/>
+              <w:cnfStyle w:val="100000000000" w:firstRow="1" w:lastRow="0" w:firstColumn="0" w:lastColumn="0" w:oddVBand="0" w:evenVBand="0" w:oddHBand="0" w:evenHBand="0" w:firstRowFirstColumn="0" w:firstRowLastColumn="0" w:lastRowFirstColumn="0" w:lastRowLastColumn="0"/>
               <w:rPr>
                 <w:b w:val="0"/>
                 <w:color w:val="333333"/>
@@ -2930,7 +2924,7 @@
                 <w:tab w:val="left" w:pos="2985"/>
               </w:tabs>
               <w:jc w:val="center"/>
-              <w:cnfStyle w:val="100000000000"/>
+              <w:cnfStyle w:val="100000000000" w:firstRow="1" w:lastRow="0" w:firstColumn="0" w:lastColumn="0" w:oddVBand="0" w:evenVBand="0" w:oddHBand="0" w:evenHBand="0" w:firstRowFirstColumn="0" w:firstRowLastColumn="0" w:lastRowFirstColumn="0" w:lastRowLastColumn="0"/>
               <w:rPr>
                 <w:b w:val="0"/>
                 <w:color w:val="333333"/>
@@ -2951,11 +2945,11 @@
       </w:tr>
       <w:tr>
         <w:trPr>
-          <w:cnfStyle w:val="000000100000"/>
-        </w:trPr>
-        <w:tc>
-          <w:tcPr>
-            <w:cnfStyle w:val="001000000000"/>
+          <w:cnfStyle w:val="000000100000" w:firstRow="0" w:lastRow="0" w:firstColumn="0" w:lastColumn="0" w:oddVBand="0" w:evenVBand="0" w:oddHBand="1" w:evenHBand="0" w:firstRowFirstColumn="0" w:firstRowLastColumn="0" w:lastRowFirstColumn="0" w:lastRowLastColumn="0"/>
+        </w:trPr>
+        <w:tc>
+          <w:tcPr>
+            <w:cnfStyle w:val="001000000000" w:firstRow="0" w:lastRow="0" w:firstColumn="1" w:lastColumn="0" w:oddVBand="0" w:evenVBand="0" w:oddHBand="0" w:evenHBand="0" w:firstRowFirstColumn="0" w:firstRowLastColumn="0" w:lastRowFirstColumn="0" w:lastRowLastColumn="0"/>
             <w:tcW w:w="603" w:type="dxa"/>
             <w:vAlign w:val="center"/>
           </w:tcPr>
@@ -2978,7 +2972,7 @@
             <w:pPr>
               <w:pStyle w:val="NoSpacing"/>
               <w:jc w:val="center"/>
-              <w:cnfStyle w:val="000000100000"/>
+              <w:cnfStyle w:val="000000100000" w:firstRow="0" w:lastRow="0" w:firstColumn="0" w:lastColumn="0" w:oddVBand="0" w:evenVBand="0" w:oddHBand="1" w:evenHBand="0" w:firstRowFirstColumn="0" w:firstRowLastColumn="0" w:lastRowFirstColumn="0" w:lastRowLastColumn="0"/>
             </w:pPr>
             <w:r>
               <w:t>Teacher Cost</w:t>
@@ -2992,7 +2986,7 @@
           <w:p>
             <w:pPr>
               <w:pStyle w:val="NoSpacing"/>
-              <w:cnfStyle w:val="000000100000"/>
+              <w:cnfStyle w:val="000000100000" w:firstRow="0" w:lastRow="0" w:firstColumn="0" w:lastColumn="0" w:oddVBand="0" w:evenVBand="0" w:oddHBand="1" w:evenHBand="0" w:firstRowFirstColumn="0" w:firstRowLastColumn="0" w:lastRowFirstColumn="0" w:lastRowLastColumn="0"/>
             </w:pPr>
             <w:r>
               <w:t>Class Teacher</w:t>
@@ -3009,21 +3003,30 @@
           <w:p>
             <w:pPr>
               <w:jc w:val="center"/>
-              <w:cnfStyle w:val="000000100000"/>
-            </w:pPr>
+              <w:cnfStyle w:val="000000100000" w:firstRow="0" w:lastRow="0" w:firstColumn="0" w:lastColumn="0" w:oddVBand="0" w:evenVBand="0" w:oddHBand="1" w:evenHBand="0" w:firstRowFirstColumn="0" w:firstRowLastColumn="0" w:lastRowFirstColumn="0" w:lastRowLastColumn="0"/>
+            </w:pPr>
+            <w:commentRangeStart w:id="14"/>
             <w:r>
               <w:t>25000 * 10 = 250000</w:t>
             </w:r>
-          </w:p>
-        </w:tc>
-      </w:tr>
-      <w:tr>
-        <w:trPr>
-          <w:cnfStyle w:val="000000010000"/>
-        </w:trPr>
-        <w:tc>
-          <w:tcPr>
-            <w:cnfStyle w:val="001000000000"/>
+            <w:commentRangeEnd w:id="14"/>
+            <w:r>
+              <w:rPr>
+                <w:rStyle w:val="CommentReference"/>
+                <w:rFonts w:ascii="Times New Roman" w:eastAsia="Times New Roman" w:hAnsi="Times New Roman" w:cs="Times New Roman"/>
+              </w:rPr>
+              <w:commentReference w:id="14"/>
+            </w:r>
+          </w:p>
+        </w:tc>
+      </w:tr>
+      <w:tr>
+        <w:trPr>
+          <w:cnfStyle w:val="000000010000" w:firstRow="0" w:lastRow="0" w:firstColumn="0" w:lastColumn="0" w:oddVBand="0" w:evenVBand="0" w:oddHBand="0" w:evenHBand="1" w:firstRowFirstColumn="0" w:firstRowLastColumn="0" w:lastRowFirstColumn="0" w:lastRowLastColumn="0"/>
+        </w:trPr>
+        <w:tc>
+          <w:tcPr>
+            <w:cnfStyle w:val="001000000000" w:firstRow="0" w:lastRow="0" w:firstColumn="1" w:lastColumn="0" w:oddVBand="0" w:evenVBand="0" w:oddHBand="0" w:evenHBand="0" w:firstRowFirstColumn="0" w:firstRowLastColumn="0" w:lastRowFirstColumn="0" w:lastRowLastColumn="0"/>
             <w:tcW w:w="603" w:type="dxa"/>
             <w:vAlign w:val="center"/>
           </w:tcPr>
@@ -3043,7 +3046,7 @@
             <w:pPr>
               <w:pStyle w:val="NoSpacing"/>
               <w:jc w:val="center"/>
-              <w:cnfStyle w:val="000000010000"/>
+              <w:cnfStyle w:val="000000010000" w:firstRow="0" w:lastRow="0" w:firstColumn="0" w:lastColumn="0" w:oddVBand="0" w:evenVBand="0" w:oddHBand="0" w:evenHBand="1" w:firstRowFirstColumn="0" w:firstRowLastColumn="0" w:lastRowFirstColumn="0" w:lastRowLastColumn="0"/>
             </w:pPr>
           </w:p>
         </w:tc>
@@ -3054,7 +3057,7 @@
           <w:p>
             <w:pPr>
               <w:pStyle w:val="NoSpacing"/>
-              <w:cnfStyle w:val="000000010000"/>
+              <w:cnfStyle w:val="000000010000" w:firstRow="0" w:lastRow="0" w:firstColumn="0" w:lastColumn="0" w:oddVBand="0" w:evenVBand="0" w:oddHBand="0" w:evenHBand="1" w:firstRowFirstColumn="0" w:firstRowLastColumn="0" w:lastRowFirstColumn="0" w:lastRowLastColumn="0"/>
             </w:pPr>
             <w:r>
               <w:t>Matric</w:t>
@@ -3071,24 +3074,33 @@
           <w:p>
             <w:pPr>
               <w:jc w:val="center"/>
-              <w:cnfStyle w:val="000000010000"/>
-            </w:pPr>
+              <w:cnfStyle w:val="000000010000" w:firstRow="0" w:lastRow="0" w:firstColumn="0" w:lastColumn="0" w:oddVBand="0" w:evenVBand="0" w:oddHBand="0" w:evenHBand="1" w:firstRowFirstColumn="0" w:firstRowLastColumn="0" w:lastRowFirstColumn="0" w:lastRowLastColumn="0"/>
+            </w:pPr>
+            <w:commentRangeStart w:id="15"/>
             <w:r>
               <w:t>10000</w:t>
             </w:r>
             <w:r>
               <w:t xml:space="preserve"> * 5 = 50000</w:t>
             </w:r>
-          </w:p>
-        </w:tc>
-      </w:tr>
-      <w:tr>
-        <w:trPr>
-          <w:cnfStyle w:val="000000100000"/>
-        </w:trPr>
-        <w:tc>
-          <w:tcPr>
-            <w:cnfStyle w:val="001000000000"/>
+            <w:commentRangeEnd w:id="15"/>
+            <w:r>
+              <w:rPr>
+                <w:rStyle w:val="CommentReference"/>
+                <w:rFonts w:ascii="Times New Roman" w:eastAsia="Times New Roman" w:hAnsi="Times New Roman" w:cs="Times New Roman"/>
+              </w:rPr>
+              <w:commentReference w:id="15"/>
+            </w:r>
+          </w:p>
+        </w:tc>
+      </w:tr>
+      <w:tr>
+        <w:trPr>
+          <w:cnfStyle w:val="000000100000" w:firstRow="0" w:lastRow="0" w:firstColumn="0" w:lastColumn="0" w:oddVBand="0" w:evenVBand="0" w:oddHBand="1" w:evenHBand="0" w:firstRowFirstColumn="0" w:firstRowLastColumn="0" w:lastRowFirstColumn="0" w:lastRowLastColumn="0"/>
+        </w:trPr>
+        <w:tc>
+          <w:tcPr>
+            <w:cnfStyle w:val="001000000000" w:firstRow="0" w:lastRow="0" w:firstColumn="1" w:lastColumn="0" w:oddVBand="0" w:evenVBand="0" w:oddHBand="0" w:evenHBand="0" w:firstRowFirstColumn="0" w:firstRowLastColumn="0" w:lastRowFirstColumn="0" w:lastRowLastColumn="0"/>
             <w:tcW w:w="603" w:type="dxa"/>
             <w:vAlign w:val="center"/>
           </w:tcPr>
@@ -3108,7 +3120,7 @@
             <w:pPr>
               <w:pStyle w:val="NoSpacing"/>
               <w:jc w:val="center"/>
-              <w:cnfStyle w:val="000000100000"/>
+              <w:cnfStyle w:val="000000100000" w:firstRow="0" w:lastRow="0" w:firstColumn="0" w:lastColumn="0" w:oddVBand="0" w:evenVBand="0" w:oddHBand="1" w:evenHBand="0" w:firstRowFirstColumn="0" w:firstRowLastColumn="0" w:lastRowFirstColumn="0" w:lastRowLastColumn="0"/>
             </w:pPr>
           </w:p>
         </w:tc>
@@ -3119,7 +3131,7 @@
           <w:p>
             <w:pPr>
               <w:pStyle w:val="NoSpacing"/>
-              <w:cnfStyle w:val="000000100000"/>
+              <w:cnfStyle w:val="000000100000" w:firstRow="0" w:lastRow="0" w:firstColumn="0" w:lastColumn="0" w:oddVBand="0" w:evenVBand="0" w:oddHBand="1" w:evenHBand="0" w:firstRowFirstColumn="0" w:firstRowLastColumn="0" w:lastRowFirstColumn="0" w:lastRowLastColumn="0"/>
             </w:pPr>
             <w:r>
               <w:t>Inter</w:t>
@@ -3136,24 +3148,33 @@
           <w:p>
             <w:pPr>
               <w:jc w:val="center"/>
-              <w:cnfStyle w:val="000000100000"/>
-            </w:pPr>
+              <w:cnfStyle w:val="000000100000" w:firstRow="0" w:lastRow="0" w:firstColumn="0" w:lastColumn="0" w:oddVBand="0" w:evenVBand="0" w:oddHBand="1" w:evenHBand="0" w:firstRowFirstColumn="0" w:firstRowLastColumn="0" w:lastRowFirstColumn="0" w:lastRowLastColumn="0"/>
+            </w:pPr>
+            <w:commentRangeStart w:id="16"/>
             <w:r>
               <w:t>10000</w:t>
             </w:r>
             <w:r>
               <w:t xml:space="preserve"> * 5 = 50000</w:t>
             </w:r>
-          </w:p>
-        </w:tc>
-      </w:tr>
-      <w:tr>
-        <w:trPr>
-          <w:cnfStyle w:val="000000010000"/>
-        </w:trPr>
-        <w:tc>
-          <w:tcPr>
-            <w:cnfStyle w:val="001000000000"/>
+            <w:commentRangeEnd w:id="16"/>
+            <w:r>
+              <w:rPr>
+                <w:rStyle w:val="CommentReference"/>
+                <w:rFonts w:ascii="Times New Roman" w:eastAsia="Times New Roman" w:hAnsi="Times New Roman" w:cs="Times New Roman"/>
+              </w:rPr>
+              <w:commentReference w:id="16"/>
+            </w:r>
+          </w:p>
+        </w:tc>
+      </w:tr>
+      <w:tr>
+        <w:trPr>
+          <w:cnfStyle w:val="000000010000" w:firstRow="0" w:lastRow="0" w:firstColumn="0" w:lastColumn="0" w:oddVBand="0" w:evenVBand="0" w:oddHBand="0" w:evenHBand="1" w:firstRowFirstColumn="0" w:firstRowLastColumn="0" w:lastRowFirstColumn="0" w:lastRowLastColumn="0"/>
+        </w:trPr>
+        <w:tc>
+          <w:tcPr>
+            <w:cnfStyle w:val="001000000000" w:firstRow="0" w:lastRow="0" w:firstColumn="1" w:lastColumn="0" w:oddVBand="0" w:evenVBand="0" w:oddHBand="0" w:evenHBand="0" w:firstRowFirstColumn="0" w:firstRowLastColumn="0" w:lastRowFirstColumn="0" w:lastRowLastColumn="0"/>
             <w:tcW w:w="603" w:type="dxa"/>
             <w:vAlign w:val="center"/>
           </w:tcPr>
@@ -3173,7 +3194,7 @@
             <w:pPr>
               <w:pStyle w:val="NoSpacing"/>
               <w:jc w:val="center"/>
-              <w:cnfStyle w:val="000000010000"/>
+              <w:cnfStyle w:val="000000010000" w:firstRow="0" w:lastRow="0" w:firstColumn="0" w:lastColumn="0" w:oddVBand="0" w:evenVBand="0" w:oddHBand="0" w:evenHBand="1" w:firstRowFirstColumn="0" w:firstRowLastColumn="0" w:lastRowFirstColumn="0" w:lastRowLastColumn="0"/>
             </w:pPr>
           </w:p>
         </w:tc>
@@ -3184,7 +3205,7 @@
           <w:p>
             <w:pPr>
               <w:pStyle w:val="NoSpacing"/>
-              <w:cnfStyle w:val="000000010000"/>
+              <w:cnfStyle w:val="000000010000" w:firstRow="0" w:lastRow="0" w:firstColumn="0" w:lastColumn="0" w:oddVBand="0" w:evenVBand="0" w:oddHBand="0" w:evenHBand="1" w:firstRowFirstColumn="0" w:firstRowLastColumn="0" w:lastRowFirstColumn="0" w:lastRowLastColumn="0"/>
             </w:pPr>
             <w:r>
               <w:t>O levels</w:t>
@@ -3201,7 +3222,7 @@
           <w:p>
             <w:pPr>
               <w:jc w:val="center"/>
-              <w:cnfStyle w:val="000000010000"/>
+              <w:cnfStyle w:val="000000010000" w:firstRow="0" w:lastRow="0" w:firstColumn="0" w:lastColumn="0" w:oddVBand="0" w:evenVBand="0" w:oddHBand="0" w:evenHBand="1" w:firstRowFirstColumn="0" w:firstRowLastColumn="0" w:lastRowFirstColumn="0" w:lastRowLastColumn="0"/>
             </w:pPr>
             <w:r>
               <w:t>20000 * 4 = 80000</w:t>
@@ -3211,11 +3232,11 @@
       </w:tr>
       <w:tr>
         <w:trPr>
-          <w:cnfStyle w:val="000000100000"/>
-        </w:trPr>
-        <w:tc>
-          <w:tcPr>
-            <w:cnfStyle w:val="001000000000"/>
+          <w:cnfStyle w:val="000000100000" w:firstRow="0" w:lastRow="0" w:firstColumn="0" w:lastColumn="0" w:oddVBand="0" w:evenVBand="0" w:oddHBand="1" w:evenHBand="0" w:firstRowFirstColumn="0" w:firstRowLastColumn="0" w:lastRowFirstColumn="0" w:lastRowLastColumn="0"/>
+        </w:trPr>
+        <w:tc>
+          <w:tcPr>
+            <w:cnfStyle w:val="001000000000" w:firstRow="0" w:lastRow="0" w:firstColumn="1" w:lastColumn="0" w:oddVBand="0" w:evenVBand="0" w:oddHBand="0" w:evenHBand="0" w:firstRowFirstColumn="0" w:firstRowLastColumn="0" w:lastRowFirstColumn="0" w:lastRowLastColumn="0"/>
             <w:tcW w:w="603" w:type="dxa"/>
             <w:vMerge w:val="restart"/>
             <w:vAlign w:val="center"/>
@@ -3239,7 +3260,7 @@
           <w:p>
             <w:pPr>
               <w:jc w:val="center"/>
-              <w:cnfStyle w:val="000000100000"/>
+              <w:cnfStyle w:val="000000100000" w:firstRow="0" w:lastRow="0" w:firstColumn="0" w:lastColumn="0" w:oddVBand="0" w:evenVBand="0" w:oddHBand="1" w:evenHBand="0" w:firstRowFirstColumn="0" w:firstRowLastColumn="0" w:lastRowFirstColumn="0" w:lastRowLastColumn="0"/>
             </w:pPr>
             <w:r>
               <w:t>Other</w:t>
@@ -3248,7 +3269,7 @@
           <w:p>
             <w:pPr>
               <w:jc w:val="center"/>
-              <w:cnfStyle w:val="000000100000"/>
+              <w:cnfStyle w:val="000000100000" w:firstRow="0" w:lastRow="0" w:firstColumn="0" w:lastColumn="0" w:oddVBand="0" w:evenVBand="0" w:oddHBand="1" w:evenHBand="0" w:firstRowFirstColumn="0" w:firstRowLastColumn="0" w:lastRowFirstColumn="0" w:lastRowLastColumn="0"/>
             </w:pPr>
             <w:r>
               <w:t>Running Expenses</w:t>
@@ -3261,13 +3282,11 @@
           </w:tcPr>
           <w:p>
             <w:pPr>
-              <w:cnfStyle w:val="000000100000"/>
+              <w:cnfStyle w:val="000000100000" w:firstRow="0" w:lastRow="0" w:firstColumn="0" w:lastColumn="0" w:oddVBand="0" w:evenVBand="0" w:oddHBand="1" w:evenHBand="0" w:firstRowFirstColumn="0" w:firstRowLastColumn="0" w:lastRowFirstColumn="0" w:lastRowLastColumn="0"/>
             </w:pPr>
             <w:r>
               <w:t>Administrator + Principal</w:t>
             </w:r>
-            <w:bookmarkStart w:id="0" w:name="_GoBack"/>
-            <w:bookmarkEnd w:id="0"/>
           </w:p>
         </w:tc>
         <w:tc>
@@ -3277,7 +3296,7 @@
           <w:p>
             <w:pPr>
               <w:jc w:val="center"/>
-              <w:cnfStyle w:val="000000100000"/>
+              <w:cnfStyle w:val="000000100000" w:firstRow="0" w:lastRow="0" w:firstColumn="0" w:lastColumn="0" w:oddVBand="0" w:evenVBand="0" w:oddHBand="1" w:evenHBand="0" w:firstRowFirstColumn="0" w:firstRowLastColumn="0" w:lastRowFirstColumn="0" w:lastRowLastColumn="0"/>
             </w:pPr>
             <w:r>
               <w:t>50000</w:t>
@@ -3287,11 +3306,11 @@
       </w:tr>
       <w:tr>
         <w:trPr>
-          <w:cnfStyle w:val="000000010000"/>
-        </w:trPr>
-        <w:tc>
-          <w:tcPr>
-            <w:cnfStyle w:val="001000000000"/>
+          <w:cnfStyle w:val="000000010000" w:firstRow="0" w:lastRow="0" w:firstColumn="0" w:lastColumn="0" w:oddVBand="0" w:evenVBand="0" w:oddHBand="0" w:evenHBand="1" w:firstRowFirstColumn="0" w:firstRowLastColumn="0" w:lastRowFirstColumn="0" w:lastRowLastColumn="0"/>
+        </w:trPr>
+        <w:tc>
+          <w:tcPr>
+            <w:cnfStyle w:val="001000000000" w:firstRow="0" w:lastRow="0" w:firstColumn="1" w:lastColumn="0" w:oddVBand="0" w:evenVBand="0" w:oddHBand="0" w:evenHBand="0" w:firstRowFirstColumn="0" w:firstRowLastColumn="0" w:lastRowFirstColumn="0" w:lastRowLastColumn="0"/>
             <w:tcW w:w="603" w:type="dxa"/>
             <w:vMerge/>
           </w:tcPr>
@@ -3308,7 +3327,7 @@
           </w:tcPr>
           <w:p>
             <w:pPr>
-              <w:cnfStyle w:val="000000010000"/>
+              <w:cnfStyle w:val="000000010000" w:firstRow="0" w:lastRow="0" w:firstColumn="0" w:lastColumn="0" w:oddVBand="0" w:evenVBand="0" w:oddHBand="0" w:evenHBand="1" w:firstRowFirstColumn="0" w:firstRowLastColumn="0" w:lastRowFirstColumn="0" w:lastRowLastColumn="0"/>
             </w:pPr>
           </w:p>
         </w:tc>
@@ -3318,7 +3337,7 @@
           </w:tcPr>
           <w:p>
             <w:pPr>
-              <w:cnfStyle w:val="000000010000"/>
+              <w:cnfStyle w:val="000000010000" w:firstRow="0" w:lastRow="0" w:firstColumn="0" w:lastColumn="0" w:oddVBand="0" w:evenVBand="0" w:oddHBand="0" w:evenHBand="1" w:firstRowFirstColumn="0" w:firstRowLastColumn="0" w:lastRowFirstColumn="0" w:lastRowLastColumn="0"/>
             </w:pPr>
             <w:r>
               <w:t>Stationeries</w:t>
@@ -3332,7 +3351,7 @@
           <w:p>
             <w:pPr>
               <w:jc w:val="center"/>
-              <w:cnfStyle w:val="000000010000"/>
+              <w:cnfStyle w:val="000000010000" w:firstRow="0" w:lastRow="0" w:firstColumn="0" w:lastColumn="0" w:oddVBand="0" w:evenVBand="0" w:oddHBand="0" w:evenHBand="1" w:firstRowFirstColumn="0" w:firstRowLastColumn="0" w:lastRowFirstColumn="0" w:lastRowLastColumn="0"/>
             </w:pPr>
             <w:r>
               <w:t>10,000</w:t>
@@ -3342,11 +3361,11 @@
       </w:tr>
       <w:tr>
         <w:trPr>
-          <w:cnfStyle w:val="000000100000"/>
-        </w:trPr>
-        <w:tc>
-          <w:tcPr>
-            <w:cnfStyle w:val="001000000000"/>
+          <w:cnfStyle w:val="000000100000" w:firstRow="0" w:lastRow="0" w:firstColumn="0" w:lastColumn="0" w:oddVBand="0" w:evenVBand="0" w:oddHBand="1" w:evenHBand="0" w:firstRowFirstColumn="0" w:firstRowLastColumn="0" w:lastRowFirstColumn="0" w:lastRowLastColumn="0"/>
+        </w:trPr>
+        <w:tc>
+          <w:tcPr>
+            <w:cnfStyle w:val="001000000000" w:firstRow="0" w:lastRow="0" w:firstColumn="1" w:lastColumn="0" w:oddVBand="0" w:evenVBand="0" w:oddHBand="0" w:evenHBand="0" w:firstRowFirstColumn="0" w:firstRowLastColumn="0" w:lastRowFirstColumn="0" w:lastRowLastColumn="0"/>
             <w:tcW w:w="603" w:type="dxa"/>
             <w:vMerge/>
           </w:tcPr>
@@ -3363,7 +3382,7 @@
           </w:tcPr>
           <w:p>
             <w:pPr>
-              <w:cnfStyle w:val="000000100000"/>
+              <w:cnfStyle w:val="000000100000" w:firstRow="0" w:lastRow="0" w:firstColumn="0" w:lastColumn="0" w:oddVBand="0" w:evenVBand="0" w:oddHBand="1" w:evenHBand="0" w:firstRowFirstColumn="0" w:firstRowLastColumn="0" w:lastRowFirstColumn="0" w:lastRowLastColumn="0"/>
             </w:pPr>
           </w:p>
         </w:tc>
@@ -3373,7 +3392,7 @@
           </w:tcPr>
           <w:p>
             <w:pPr>
-              <w:cnfStyle w:val="000000100000"/>
+              <w:cnfStyle w:val="000000100000" w:firstRow="0" w:lastRow="0" w:firstColumn="0" w:lastColumn="0" w:oddVBand="0" w:evenVBand="0" w:oddHBand="1" w:evenHBand="0" w:firstRowFirstColumn="0" w:firstRowLastColumn="0" w:lastRowFirstColumn="0" w:lastRowLastColumn="0"/>
             </w:pPr>
             <w:r>
               <w:t>Per month rent</w:t>
@@ -3390,18 +3409,18 @@
           <w:p>
             <w:pPr>
               <w:jc w:val="center"/>
-              <w:cnfStyle w:val="000000100000"/>
-            </w:pPr>
-          </w:p>
-        </w:tc>
-      </w:tr>
-      <w:tr>
-        <w:trPr>
-          <w:cnfStyle w:val="000000010000"/>
-        </w:trPr>
-        <w:tc>
-          <w:tcPr>
-            <w:cnfStyle w:val="001000000000"/>
+              <w:cnfStyle w:val="000000100000" w:firstRow="0" w:lastRow="0" w:firstColumn="0" w:lastColumn="0" w:oddVBand="0" w:evenVBand="0" w:oddHBand="1" w:evenHBand="0" w:firstRowFirstColumn="0" w:firstRowLastColumn="0" w:lastRowFirstColumn="0" w:lastRowLastColumn="0"/>
+            </w:pPr>
+          </w:p>
+        </w:tc>
+      </w:tr>
+      <w:tr>
+        <w:trPr>
+          <w:cnfStyle w:val="000000010000" w:firstRow="0" w:lastRow="0" w:firstColumn="0" w:lastColumn="0" w:oddVBand="0" w:evenVBand="0" w:oddHBand="0" w:evenHBand="1" w:firstRowFirstColumn="0" w:firstRowLastColumn="0" w:lastRowFirstColumn="0" w:lastRowLastColumn="0"/>
+        </w:trPr>
+        <w:tc>
+          <w:tcPr>
+            <w:cnfStyle w:val="001000000000" w:firstRow="0" w:lastRow="0" w:firstColumn="1" w:lastColumn="0" w:oddVBand="0" w:evenVBand="0" w:oddHBand="0" w:evenHBand="0" w:firstRowFirstColumn="0" w:firstRowLastColumn="0" w:lastRowFirstColumn="0" w:lastRowLastColumn="0"/>
             <w:tcW w:w="603" w:type="dxa"/>
             <w:vMerge/>
           </w:tcPr>
@@ -3418,7 +3437,7 @@
           </w:tcPr>
           <w:p>
             <w:pPr>
-              <w:cnfStyle w:val="000000010000"/>
+              <w:cnfStyle w:val="000000010000" w:firstRow="0" w:lastRow="0" w:firstColumn="0" w:lastColumn="0" w:oddVBand="0" w:evenVBand="0" w:oddHBand="0" w:evenHBand="1" w:firstRowFirstColumn="0" w:firstRowLastColumn="0" w:lastRowFirstColumn="0" w:lastRowLastColumn="0"/>
             </w:pPr>
           </w:p>
         </w:tc>
@@ -3428,7 +3447,7 @@
           </w:tcPr>
           <w:p>
             <w:pPr>
-              <w:cnfStyle w:val="000000010000"/>
+              <w:cnfStyle w:val="000000010000" w:firstRow="0" w:lastRow="0" w:firstColumn="0" w:lastColumn="0" w:oddVBand="0" w:evenVBand="0" w:oddHBand="0" w:evenHBand="1" w:firstRowFirstColumn="0" w:firstRowLastColumn="0" w:lastRowFirstColumn="0" w:lastRowLastColumn="0"/>
             </w:pPr>
             <w:r>
               <w:t>Utility bills</w:t>
@@ -3442,21 +3461,30 @@
           <w:p>
             <w:pPr>
               <w:jc w:val="center"/>
-              <w:cnfStyle w:val="000000010000"/>
-            </w:pPr>
+              <w:cnfStyle w:val="000000010000" w:firstRow="0" w:lastRow="0" w:firstColumn="0" w:lastColumn="0" w:oddVBand="0" w:evenVBand="0" w:oddHBand="0" w:evenHBand="1" w:firstRowFirstColumn="0" w:firstRowLastColumn="0" w:lastRowFirstColumn="0" w:lastRowLastColumn="0"/>
+            </w:pPr>
+            <w:commentRangeStart w:id="17"/>
             <w:r>
               <w:t>150,000</w:t>
             </w:r>
-          </w:p>
-        </w:tc>
-      </w:tr>
-      <w:tr>
-        <w:trPr>
-          <w:cnfStyle w:val="000000100000"/>
-        </w:trPr>
-        <w:tc>
-          <w:tcPr>
-            <w:cnfStyle w:val="001000000000"/>
+            <w:commentRangeEnd w:id="17"/>
+            <w:r>
+              <w:rPr>
+                <w:rStyle w:val="CommentReference"/>
+                <w:rFonts w:ascii="Times New Roman" w:eastAsia="Times New Roman" w:hAnsi="Times New Roman" w:cs="Times New Roman"/>
+              </w:rPr>
+              <w:commentReference w:id="17"/>
+            </w:r>
+          </w:p>
+        </w:tc>
+      </w:tr>
+      <w:tr>
+        <w:trPr>
+          <w:cnfStyle w:val="000000100000" w:firstRow="0" w:lastRow="0" w:firstColumn="0" w:lastColumn="0" w:oddVBand="0" w:evenVBand="0" w:oddHBand="1" w:evenHBand="0" w:firstRowFirstColumn="0" w:firstRowLastColumn="0" w:lastRowFirstColumn="0" w:lastRowLastColumn="0"/>
+        </w:trPr>
+        <w:tc>
+          <w:tcPr>
+            <w:cnfStyle w:val="001000000000" w:firstRow="0" w:lastRow="0" w:firstColumn="1" w:lastColumn="0" w:oddVBand="0" w:evenVBand="0" w:oddHBand="0" w:evenHBand="0" w:firstRowFirstColumn="0" w:firstRowLastColumn="0" w:lastRowFirstColumn="0" w:lastRowLastColumn="0"/>
             <w:tcW w:w="603" w:type="dxa"/>
             <w:vMerge/>
           </w:tcPr>
@@ -3473,7 +3501,7 @@
           </w:tcPr>
           <w:p>
             <w:pPr>
-              <w:cnfStyle w:val="000000100000"/>
+              <w:cnfStyle w:val="000000100000" w:firstRow="0" w:lastRow="0" w:firstColumn="0" w:lastColumn="0" w:oddVBand="0" w:evenVBand="0" w:oddHBand="1" w:evenHBand="0" w:firstRowFirstColumn="0" w:firstRowLastColumn="0" w:lastRowFirstColumn="0" w:lastRowLastColumn="0"/>
             </w:pPr>
           </w:p>
         </w:tc>
@@ -3483,7 +3511,7 @@
           </w:tcPr>
           <w:p>
             <w:pPr>
-              <w:cnfStyle w:val="000000100000"/>
+              <w:cnfStyle w:val="000000100000" w:firstRow="0" w:lastRow="0" w:firstColumn="0" w:lastColumn="0" w:oddVBand="0" w:evenVBand="0" w:oddHBand="1" w:evenHBand="0" w:firstRowFirstColumn="0" w:firstRowLastColumn="0" w:lastRowFirstColumn="0" w:lastRowLastColumn="0"/>
             </w:pPr>
             <w:r>
               <w:t>Generator Fuel</w:t>
@@ -3497,18 +3525,18 @@
           <w:p>
             <w:pPr>
               <w:jc w:val="center"/>
-              <w:cnfStyle w:val="000000100000"/>
-            </w:pPr>
-          </w:p>
-        </w:tc>
-      </w:tr>
-      <w:tr>
-        <w:trPr>
-          <w:cnfStyle w:val="000000010000"/>
-        </w:trPr>
-        <w:tc>
-          <w:tcPr>
-            <w:cnfStyle w:val="001000000000"/>
+              <w:cnfStyle w:val="000000100000" w:firstRow="0" w:lastRow="0" w:firstColumn="0" w:lastColumn="0" w:oddVBand="0" w:evenVBand="0" w:oddHBand="1" w:evenHBand="0" w:firstRowFirstColumn="0" w:firstRowLastColumn="0" w:lastRowFirstColumn="0" w:lastRowLastColumn="0"/>
+            </w:pPr>
+          </w:p>
+        </w:tc>
+      </w:tr>
+      <w:tr>
+        <w:trPr>
+          <w:cnfStyle w:val="000000010000" w:firstRow="0" w:lastRow="0" w:firstColumn="0" w:lastColumn="0" w:oddVBand="0" w:evenVBand="0" w:oddHBand="0" w:evenHBand="1" w:firstRowFirstColumn="0" w:firstRowLastColumn="0" w:lastRowFirstColumn="0" w:lastRowLastColumn="0"/>
+        </w:trPr>
+        <w:tc>
+          <w:tcPr>
+            <w:cnfStyle w:val="001000000000" w:firstRow="0" w:lastRow="0" w:firstColumn="1" w:lastColumn="0" w:oddVBand="0" w:evenVBand="0" w:oddHBand="0" w:evenHBand="0" w:firstRowFirstColumn="0" w:firstRowLastColumn="0" w:lastRowFirstColumn="0" w:lastRowLastColumn="0"/>
             <w:tcW w:w="603" w:type="dxa"/>
             <w:vMerge/>
           </w:tcPr>
@@ -3525,7 +3553,7 @@
           </w:tcPr>
           <w:p>
             <w:pPr>
-              <w:cnfStyle w:val="000000010000"/>
+              <w:cnfStyle w:val="000000010000" w:firstRow="0" w:lastRow="0" w:firstColumn="0" w:lastColumn="0" w:oddVBand="0" w:evenVBand="0" w:oddHBand="0" w:evenHBand="1" w:firstRowFirstColumn="0" w:firstRowLastColumn="0" w:lastRowFirstColumn="0" w:lastRowLastColumn="0"/>
             </w:pPr>
           </w:p>
         </w:tc>
@@ -3535,7 +3563,7 @@
           </w:tcPr>
           <w:p>
             <w:pPr>
-              <w:cnfStyle w:val="000000010000"/>
+              <w:cnfStyle w:val="000000010000" w:firstRow="0" w:lastRow="0" w:firstColumn="0" w:lastColumn="0" w:oddVBand="0" w:evenVBand="0" w:oddHBand="0" w:evenHBand="1" w:firstRowFirstColumn="0" w:firstRowLastColumn="0" w:lastRowFirstColumn="0" w:lastRowLastColumn="0"/>
             </w:pPr>
             <w:r>
               <w:t>Maids</w:t>
@@ -3549,7 +3577,7 @@
           <w:p>
             <w:pPr>
               <w:jc w:val="center"/>
-              <w:cnfStyle w:val="000000010000"/>
+              <w:cnfStyle w:val="000000010000" w:firstRow="0" w:lastRow="0" w:firstColumn="0" w:lastColumn="0" w:oddVBand="0" w:evenVBand="0" w:oddHBand="0" w:evenHBand="1" w:firstRowFirstColumn="0" w:firstRowLastColumn="0" w:lastRowFirstColumn="0" w:lastRowLastColumn="0"/>
             </w:pPr>
             <w:r>
               <w:t>5000</w:t>
@@ -3559,11 +3587,11 @@
       </w:tr>
       <w:tr>
         <w:trPr>
-          <w:cnfStyle w:val="000000100000"/>
-        </w:trPr>
-        <w:tc>
-          <w:tcPr>
-            <w:cnfStyle w:val="001000000000"/>
+          <w:cnfStyle w:val="000000100000" w:firstRow="0" w:lastRow="0" w:firstColumn="0" w:lastColumn="0" w:oddVBand="0" w:evenVBand="0" w:oddHBand="1" w:evenHBand="0" w:firstRowFirstColumn="0" w:firstRowLastColumn="0" w:lastRowFirstColumn="0" w:lastRowLastColumn="0"/>
+        </w:trPr>
+        <w:tc>
+          <w:tcPr>
+            <w:cnfStyle w:val="001000000000" w:firstRow="0" w:lastRow="0" w:firstColumn="1" w:lastColumn="0" w:oddVBand="0" w:evenVBand="0" w:oddHBand="0" w:evenHBand="0" w:firstRowFirstColumn="0" w:firstRowLastColumn="0" w:lastRowFirstColumn="0" w:lastRowLastColumn="0"/>
             <w:tcW w:w="603" w:type="dxa"/>
             <w:vMerge/>
           </w:tcPr>
@@ -3580,7 +3608,7 @@
           </w:tcPr>
           <w:p>
             <w:pPr>
-              <w:cnfStyle w:val="000000100000"/>
+              <w:cnfStyle w:val="000000100000" w:firstRow="0" w:lastRow="0" w:firstColumn="0" w:lastColumn="0" w:oddVBand="0" w:evenVBand="0" w:oddHBand="1" w:evenHBand="0" w:firstRowFirstColumn="0" w:firstRowLastColumn="0" w:lastRowFirstColumn="0" w:lastRowLastColumn="0"/>
             </w:pPr>
           </w:p>
         </w:tc>
@@ -3590,7 +3618,7 @@
           </w:tcPr>
           <w:p>
             <w:pPr>
-              <w:cnfStyle w:val="000000100000"/>
+              <w:cnfStyle w:val="000000100000" w:firstRow="0" w:lastRow="0" w:firstColumn="0" w:lastColumn="0" w:oddVBand="0" w:evenVBand="0" w:oddHBand="1" w:evenHBand="0" w:firstRowFirstColumn="0" w:firstRowLastColumn="0" w:lastRowFirstColumn="0" w:lastRowLastColumn="0"/>
             </w:pPr>
             <w:r>
               <w:t xml:space="preserve">Security Guards </w:t>
@@ -3604,7 +3632,7 @@
           <w:p>
             <w:pPr>
               <w:jc w:val="center"/>
-              <w:cnfStyle w:val="000000100000"/>
+              <w:cnfStyle w:val="000000100000" w:firstRow="0" w:lastRow="0" w:firstColumn="0" w:lastColumn="0" w:oddVBand="0" w:evenVBand="0" w:oddHBand="1" w:evenHBand="0" w:firstRowFirstColumn="0" w:firstRowLastColumn="0" w:lastRowFirstColumn="0" w:lastRowLastColumn="0"/>
             </w:pPr>
             <w:r>
               <w:t>10,000</w:t>
@@ -3614,12 +3642,12 @@
       </w:tr>
       <w:tr>
         <w:trPr>
-          <w:cnfStyle w:val="000000010000"/>
+          <w:cnfStyle w:val="000000010000" w:firstRow="0" w:lastRow="0" w:firstColumn="0" w:lastColumn="0" w:oddVBand="0" w:evenVBand="0" w:oddHBand="0" w:evenHBand="1" w:firstRowFirstColumn="0" w:firstRowLastColumn="0" w:lastRowFirstColumn="0" w:lastRowLastColumn="0"/>
           <w:trHeight w:val="394"/>
         </w:trPr>
         <w:tc>
           <w:tcPr>
-            <w:cnfStyle w:val="001000000000"/>
+            <w:cnfStyle w:val="001000000000" w:firstRow="0" w:lastRow="0" w:firstColumn="1" w:lastColumn="0" w:oddVBand="0" w:evenVBand="0" w:oddHBand="0" w:evenHBand="0" w:firstRowFirstColumn="0" w:firstRowLastColumn="0" w:lastRowFirstColumn="0" w:lastRowLastColumn="0"/>
             <w:tcW w:w="603" w:type="dxa"/>
             <w:vMerge/>
           </w:tcPr>
@@ -3636,7 +3664,7 @@
           </w:tcPr>
           <w:p>
             <w:pPr>
-              <w:cnfStyle w:val="000000010000"/>
+              <w:cnfStyle w:val="000000010000" w:firstRow="0" w:lastRow="0" w:firstColumn="0" w:lastColumn="0" w:oddVBand="0" w:evenVBand="0" w:oddHBand="0" w:evenHBand="1" w:firstRowFirstColumn="0" w:firstRowLastColumn="0" w:lastRowFirstColumn="0" w:lastRowLastColumn="0"/>
             </w:pPr>
           </w:p>
         </w:tc>
@@ -3646,7 +3674,7 @@
           </w:tcPr>
           <w:p>
             <w:pPr>
-              <w:cnfStyle w:val="000000010000"/>
+              <w:cnfStyle w:val="000000010000" w:firstRow="0" w:lastRow="0" w:firstColumn="0" w:lastColumn="0" w:oddVBand="0" w:evenVBand="0" w:oddHBand="0" w:evenHBand="1" w:firstRowFirstColumn="0" w:firstRowLastColumn="0" w:lastRowFirstColumn="0" w:lastRowLastColumn="0"/>
             </w:pPr>
             <w:r>
               <w:t>Sweeper</w:t>
@@ -3660,7 +3688,7 @@
           <w:p>
             <w:pPr>
               <w:jc w:val="center"/>
-              <w:cnfStyle w:val="000000010000"/>
+              <w:cnfStyle w:val="000000010000" w:firstRow="0" w:lastRow="0" w:firstColumn="0" w:lastColumn="0" w:oddVBand="0" w:evenVBand="0" w:oddHBand="0" w:evenHBand="1" w:firstRowFirstColumn="0" w:firstRowLastColumn="0" w:lastRowFirstColumn="0" w:lastRowLastColumn="0"/>
             </w:pPr>
             <w:r>
               <w:t>5000</w:t>
@@ -3670,12 +3698,12 @@
       </w:tr>
       <w:tr>
         <w:trPr>
-          <w:cnfStyle w:val="000000100000"/>
+          <w:cnfStyle w:val="000000100000" w:firstRow="0" w:lastRow="0" w:firstColumn="0" w:lastColumn="0" w:oddVBand="0" w:evenVBand="0" w:oddHBand="1" w:evenHBand="0" w:firstRowFirstColumn="0" w:firstRowLastColumn="0" w:lastRowFirstColumn="0" w:lastRowLastColumn="0"/>
           <w:trHeight w:val="403"/>
         </w:trPr>
         <w:tc>
           <w:tcPr>
-            <w:cnfStyle w:val="001000000000"/>
+            <w:cnfStyle w:val="001000000000" w:firstRow="0" w:lastRow="0" w:firstColumn="1" w:lastColumn="0" w:oddVBand="0" w:evenVBand="0" w:oddHBand="0" w:evenHBand="0" w:firstRowFirstColumn="0" w:firstRowLastColumn="0" w:lastRowFirstColumn="0" w:lastRowLastColumn="0"/>
             <w:tcW w:w="603" w:type="dxa"/>
             <w:vMerge/>
           </w:tcPr>
@@ -3694,7 +3722,7 @@
             <w:pPr>
               <w:pStyle w:val="NoSpacing"/>
               <w:jc w:val="center"/>
-              <w:cnfStyle w:val="000000100000"/>
+              <w:cnfStyle w:val="000000100000" w:firstRow="0" w:lastRow="0" w:firstColumn="0" w:lastColumn="0" w:oddVBand="0" w:evenVBand="0" w:oddHBand="1" w:evenHBand="0" w:firstRowFirstColumn="0" w:firstRowLastColumn="0" w:lastRowFirstColumn="0" w:lastRowLastColumn="0"/>
               <w:rPr>
                 <w:color w:val="FF0000"/>
               </w:rPr>
@@ -3707,7 +3735,7 @@
           </w:tcPr>
           <w:p>
             <w:pPr>
-              <w:cnfStyle w:val="000000100000"/>
+              <w:cnfStyle w:val="000000100000" w:firstRow="0" w:lastRow="0" w:firstColumn="0" w:lastColumn="0" w:oddVBand="0" w:evenVBand="0" w:oddHBand="1" w:evenHBand="0" w:firstRowFirstColumn="0" w:firstRowLastColumn="0" w:lastRowFirstColumn="0" w:lastRowLastColumn="0"/>
               <w:rPr>
                 <w:color w:val="FF0000"/>
               </w:rPr>
@@ -3727,7 +3755,7 @@
           <w:p>
             <w:pPr>
               <w:jc w:val="center"/>
-              <w:cnfStyle w:val="000000100000"/>
+              <w:cnfStyle w:val="000000100000" w:firstRow="0" w:lastRow="0" w:firstColumn="0" w:lastColumn="0" w:oddVBand="0" w:evenVBand="0" w:oddHBand="1" w:evenHBand="0" w:firstRowFirstColumn="0" w:firstRowLastColumn="0" w:lastRowFirstColumn="0" w:lastRowLastColumn="0"/>
               <w:rPr>
                 <w:rFonts w:ascii="Calibri" w:hAnsi="Calibri" w:cs="Calibri"/>
                 <w:color w:val="000000"/>
@@ -3744,21 +3772,21 @@
           <w:p>
             <w:pPr>
               <w:jc w:val="center"/>
-              <w:cnfStyle w:val="000000100000"/>
-              <w:rPr>
-                <w:color w:val="FF0000"/>
-              </w:rPr>
-            </w:pPr>
-          </w:p>
-        </w:tc>
-      </w:tr>
-      <w:tr>
-        <w:trPr>
-          <w:cnfStyle w:val="000000010000"/>
-        </w:trPr>
-        <w:tc>
-          <w:tcPr>
-            <w:cnfStyle w:val="001000000000"/>
+              <w:cnfStyle w:val="000000100000" w:firstRow="0" w:lastRow="0" w:firstColumn="0" w:lastColumn="0" w:oddVBand="0" w:evenVBand="0" w:oddHBand="1" w:evenHBand="0" w:firstRowFirstColumn="0" w:firstRowLastColumn="0" w:lastRowFirstColumn="0" w:lastRowLastColumn="0"/>
+              <w:rPr>
+                <w:color w:val="FF0000"/>
+              </w:rPr>
+            </w:pPr>
+          </w:p>
+        </w:tc>
+      </w:tr>
+      <w:tr>
+        <w:trPr>
+          <w:cnfStyle w:val="000000010000" w:firstRow="0" w:lastRow="0" w:firstColumn="0" w:lastColumn="0" w:oddVBand="0" w:evenVBand="0" w:oddHBand="0" w:evenHBand="1" w:firstRowFirstColumn="0" w:firstRowLastColumn="0" w:lastRowFirstColumn="0" w:lastRowLastColumn="0"/>
+        </w:trPr>
+        <w:tc>
+          <w:tcPr>
+            <w:cnfStyle w:val="001000000000" w:firstRow="0" w:lastRow="0" w:firstColumn="1" w:lastColumn="0" w:oddVBand="0" w:evenVBand="0" w:oddHBand="0" w:evenHBand="0" w:firstRowFirstColumn="0" w:firstRowLastColumn="0" w:lastRowFirstColumn="0" w:lastRowLastColumn="0"/>
             <w:tcW w:w="603" w:type="dxa"/>
           </w:tcPr>
           <w:p>
@@ -3774,7 +3802,7 @@
           <w:p>
             <w:pPr>
               <w:jc w:val="center"/>
-              <w:cnfStyle w:val="000000010000"/>
+              <w:cnfStyle w:val="000000010000" w:firstRow="0" w:lastRow="0" w:firstColumn="0" w:lastColumn="0" w:oddVBand="0" w:evenVBand="0" w:oddHBand="0" w:evenHBand="1" w:firstRowFirstColumn="0" w:firstRowLastColumn="0" w:lastRowFirstColumn="0" w:lastRowLastColumn="0"/>
               <w:rPr>
                 <w:color w:val="FF0000"/>
               </w:rPr>
@@ -3794,7 +3822,7 @@
           <w:p>
             <w:pPr>
               <w:jc w:val="center"/>
-              <w:cnfStyle w:val="000000010000"/>
+              <w:cnfStyle w:val="000000010000" w:firstRow="0" w:lastRow="0" w:firstColumn="0" w:lastColumn="0" w:oddVBand="0" w:evenVBand="0" w:oddHBand="0" w:evenHBand="1" w:firstRowFirstColumn="0" w:firstRowLastColumn="0" w:lastRowFirstColumn="0" w:lastRowLastColumn="0"/>
               <w:rPr>
                 <w:color w:val="FF0000"/>
               </w:rPr>
@@ -3808,7 +3836,7 @@
           <w:p>
             <w:pPr>
               <w:jc w:val="center"/>
-              <w:cnfStyle w:val="000000010000"/>
+              <w:cnfStyle w:val="000000010000" w:firstRow="0" w:lastRow="0" w:firstColumn="0" w:lastColumn="0" w:oddVBand="0" w:evenVBand="0" w:oddHBand="0" w:evenHBand="1" w:firstRowFirstColumn="0" w:firstRowLastColumn="0" w:lastRowFirstColumn="0" w:lastRowLastColumn="0"/>
               <w:rPr>
                 <w:rFonts w:ascii="Calibri" w:hAnsi="Calibri" w:cs="Calibri"/>
                 <w:color w:val="000000"/>
@@ -3836,8 +3864,310 @@
 </w:document>
 </file>
 
+<file path=word/comments.xml><?xml version="1.0" encoding="utf-8"?>
+<w:comments xmlns:wpc="http://schemas.microsoft.com/office/word/2010/wordprocessingCanvas" xmlns:mc="http://schemas.openxmlformats.org/markup-compatibility/2006" xmlns:o="urn:schemas-microsoft-com:office:office" xmlns:r="http://schemas.openxmlformats.org/officeDocument/2006/relationships" xmlns:m="http://schemas.openxmlformats.org/officeDocument/2006/math" xmlns:v="urn:schemas-microsoft-com:vml" xmlns:wp14="http://schemas.microsoft.com/office/word/2010/wordprocessingDrawing" xmlns:wp="http://schemas.openxmlformats.org/drawingml/2006/wordprocessingDrawing" xmlns:w10="urn:schemas-microsoft-com:office:word" xmlns:w="http://schemas.openxmlformats.org/wordprocessingml/2006/main" xmlns:w14="http://schemas.microsoft.com/office/word/2010/wordml" xmlns:wpg="http://schemas.microsoft.com/office/word/2010/wordprocessingGroup" xmlns:wpi="http://schemas.microsoft.com/office/word/2010/wordprocessingInk" xmlns:wne="http://schemas.microsoft.com/office/word/2006/wordml" xmlns:wps="http://schemas.microsoft.com/office/word/2010/wordprocessingShape" mc:Ignorable="w14 wp14">
+  <w:comment w:id="0" w:author="Nabeel Majahid" w:date="2014-07-26T01:36:00Z" w:initials="NM">
+    <w:p>
+      <w:pPr>
+        <w:pStyle w:val="CommentText"/>
+      </w:pPr>
+      <w:r>
+        <w:rPr>
+          <w:rStyle w:val="CommentReference"/>
+        </w:rPr>
+        <w:annotationRef/>
+      </w:r>
+      <w:r>
+        <w:t>One of the main unanswered questions was whether we can break a lease, say we end up only using the property for 7 months out of 12 do we have to pay the entire amount or can we get away with 1 month’s rent penalty.</w:t>
+      </w:r>
+    </w:p>
+    <w:p>
+      <w:pPr>
+        <w:pStyle w:val="CommentText"/>
+      </w:pPr>
+      <w:r>
+        <w:t>Another question is security/advance on such a property we never discussed that.</w:t>
+      </w:r>
+    </w:p>
+  </w:comment>
+  <w:comment w:id="2" w:author="Nabeel Majahid" w:date="2014-07-26T01:31:00Z" w:initials="NM">
+    <w:p>
+      <w:pPr>
+        <w:pStyle w:val="CommentText"/>
+      </w:pPr>
+      <w:r>
+        <w:rPr>
+          <w:rStyle w:val="CommentReference"/>
+        </w:rPr>
+        <w:annotationRef/>
+      </w:r>
+      <w:r>
+        <w:t>This also will need to be verified as this will include any of the syllabus we end up designing, the uniforms. An exclusive contract with a few shops will result in a higher contract value.</w:t>
+      </w:r>
+    </w:p>
+  </w:comment>
+  <w:comment w:id="3" w:author="Nabeel Majahid" w:date="2014-07-26T01:29:00Z" w:initials="NM">
+    <w:p>
+      <w:pPr>
+        <w:pStyle w:val="CommentText"/>
+      </w:pPr>
+      <w:r>
+        <w:rPr>
+          <w:rStyle w:val="CommentReference"/>
+        </w:rPr>
+        <w:annotationRef/>
+      </w:r>
+      <w:r>
+        <w:t>We will need to get a better estimate, as I have heard they can typically make 3-4k a day.</w:t>
+      </w:r>
+    </w:p>
+  </w:comment>
+  <w:comment w:id="4" w:author="Nabeel Majahid" w:date="2014-07-26T01:28:00Z" w:initials="NM">
+    <w:p>
+      <w:pPr>
+        <w:pStyle w:val="CommentText"/>
+      </w:pPr>
+      <w:r>
+        <w:rPr>
+          <w:rStyle w:val="CommentReference"/>
+        </w:rPr>
+        <w:annotationRef/>
+      </w:r>
+      <w:r>
+        <w:t>In my opinion the only benefit of this is diversity, profit wise it may not be worthwhile initially.</w:t>
+      </w:r>
+    </w:p>
+  </w:comment>
+  <w:comment w:id="5" w:author="Nabeel Majahid" w:date="2014-07-26T01:28:00Z" w:initials="NM">
+    <w:p>
+      <w:pPr>
+        <w:pStyle w:val="CommentText"/>
+      </w:pPr>
+      <w:r>
+        <w:rPr>
+          <w:rStyle w:val="CommentReference"/>
+        </w:rPr>
+        <w:annotationRef/>
+      </w:r>
+      <w:r>
+        <w:t>In my opinion the only benefit of this is diversity, profit wise it may not be worthwhile initially.</w:t>
+      </w:r>
+    </w:p>
+  </w:comment>
+  <w:comment w:id="6" w:author="Nabeel Majahid" w:date="2014-07-26T01:34:00Z" w:initials="NM">
+    <w:p>
+      <w:pPr>
+        <w:pStyle w:val="CommentText"/>
+      </w:pPr>
+      <w:r>
+        <w:rPr>
+          <w:rStyle w:val="CommentReference"/>
+        </w:rPr>
+        <w:annotationRef/>
+      </w:r>
+      <w:r>
+        <w:t xml:space="preserve">This seems </w:t>
+      </w:r>
+      <w:proofErr w:type="gramStart"/>
+      <w:r>
+        <w:t>doable !!!</w:t>
+      </w:r>
+      <w:proofErr w:type="gramEnd"/>
+      <w:r>
+        <w:t xml:space="preserve"> Another thought I had was if we could find a school that has been closed down recently and see if that’s worth while?</w:t>
+      </w:r>
+    </w:p>
+  </w:comment>
+  <w:comment w:id="7" w:author="Nabeel Majahid" w:date="2014-07-26T01:26:00Z" w:initials="NM">
+    <w:p>
+      <w:pPr>
+        <w:pStyle w:val="CommentText"/>
+      </w:pPr>
+      <w:r>
+        <w:rPr>
+          <w:rStyle w:val="CommentReference"/>
+        </w:rPr>
+        <w:annotationRef/>
+      </w:r>
+      <w:r>
+        <w:t>This would result in at most 120 students (6 rooms). Which sections do we keep? Pre K to 5</w:t>
+      </w:r>
+      <w:r>
+        <w:rPr>
+          <w:vertAlign w:val="superscript"/>
+        </w:rPr>
+        <w:t>th</w:t>
+      </w:r>
+      <w:r>
+        <w:t>?</w:t>
+      </w:r>
+    </w:p>
+  </w:comment>
+  <w:comment w:id="8" w:author="Nabeel Majahid" w:date="2014-07-26T01:26:00Z" w:initials="NM">
+    <w:p>
+      <w:pPr>
+        <w:pStyle w:val="CommentText"/>
+      </w:pPr>
+      <w:r>
+        <w:rPr>
+          <w:rStyle w:val="CommentReference"/>
+        </w:rPr>
+        <w:annotationRef/>
+      </w:r>
+      <w:r>
+        <w:t>Also what would be considered a commercial area?</w:t>
+      </w:r>
+    </w:p>
+  </w:comment>
+  <w:comment w:id="9" w:author="Nabeel Majahid" w:date="2014-07-26T01:20:00Z" w:initials="NM">
+    <w:p>
+      <w:pPr>
+        <w:pStyle w:val="CommentText"/>
+      </w:pPr>
+      <w:r>
+        <w:rPr>
+          <w:rStyle w:val="CommentReference"/>
+        </w:rPr>
+        <w:annotationRef/>
+      </w:r>
+      <w:r>
+        <w:t>This price seems very reasonable, however I think buying everything bulk may allow us some negotiation room. The other comment is if we get a place with only 6-8 rooms the furniture costs will also go down a little</w:t>
+      </w:r>
+    </w:p>
+  </w:comment>
+  <w:comment w:id="10" w:author="Nabeel Majahid" w:date="2014-07-26T01:21:00Z" w:initials="NM">
+    <w:p>
+      <w:pPr>
+        <w:pStyle w:val="CommentText"/>
+      </w:pPr>
+      <w:r>
+        <w:rPr>
+          <w:rStyle w:val="CommentReference"/>
+        </w:rPr>
+        <w:annotationRef/>
+      </w:r>
+      <w:r>
+        <w:t>This expense can be brought down by just having 1 in the teachers room and 1 in the principals or head master/mistresses office. Total of 2</w:t>
+      </w:r>
+    </w:p>
+  </w:comment>
+  <w:comment w:id="11" w:author="Nabeel Majahid" w:date="2014-07-26T01:23:00Z" w:initials="NM">
+    <w:p>
+      <w:pPr>
+        <w:pStyle w:val="CommentText"/>
+      </w:pPr>
+      <w:r>
+        <w:rPr>
+          <w:rStyle w:val="CommentReference"/>
+        </w:rPr>
+        <w:annotationRef/>
+      </w:r>
+      <w:r>
+        <w:t>The number of computers would be dependent on the maximum number of students we want in a class room. The limitation here is that if we go for a smaller house to rent do we increase the class size?</w:t>
+      </w:r>
+    </w:p>
+  </w:comment>
+  <w:comment w:id="12" w:author="Nabeel Majahid" w:date="2014-07-26T01:22:00Z" w:initials="NM">
+    <w:p>
+      <w:pPr>
+        <w:pStyle w:val="CommentText"/>
+      </w:pPr>
+      <w:r>
+        <w:rPr>
+          <w:rStyle w:val="CommentReference"/>
+        </w:rPr>
+        <w:annotationRef/>
+      </w:r>
+      <w:r>
+        <w:t>If we plan on using the ups for the class rooms then we have to think of something else. If it is for the computer lab then we need to find out how many we would need.</w:t>
+      </w:r>
+    </w:p>
+  </w:comment>
+  <w:comment w:id="13" w:author="Nabeel Majahid" w:date="2014-07-26T01:25:00Z" w:initials="NM">
+    <w:p>
+      <w:pPr>
+        <w:pStyle w:val="CommentText"/>
+      </w:pPr>
+      <w:r>
+        <w:rPr>
+          <w:rStyle w:val="CommentReference"/>
+        </w:rPr>
+        <w:annotationRef/>
+      </w:r>
+      <w:r>
+        <w:t>This amount should still be there as a backup, small children would need some sort of area. Even for classes 2-5 we need some sort of play area. The area being small is ok as long as we stagger the break for each class instead of everyone having recess at the same time.</w:t>
+      </w:r>
+    </w:p>
+  </w:comment>
+  <w:comment w:id="14" w:author="Nabeel Majahid" w:date="2014-07-26T01:32:00Z" w:initials="NM">
+    <w:p>
+      <w:pPr>
+        <w:pStyle w:val="CommentText"/>
+      </w:pPr>
+      <w:r>
+        <w:rPr>
+          <w:rStyle w:val="CommentReference"/>
+        </w:rPr>
+        <w:annotationRef/>
+      </w:r>
+      <w:r>
+        <w:t>After some more work, I have found out that this amount is astronomical to what is actually being paid to teachers these days. The MAX range at the most per my research in a medium level school is about 15-18K.</w:t>
+      </w:r>
+    </w:p>
+  </w:comment>
+  <w:comment w:id="15" w:author="Nabeel Majahid" w:date="2014-07-26T01:32:00Z" w:initials="NM">
+    <w:p>
+      <w:pPr>
+        <w:pStyle w:val="CommentText"/>
+      </w:pPr>
+      <w:r>
+        <w:rPr>
+          <w:rStyle w:val="CommentReference"/>
+        </w:rPr>
+        <w:annotationRef/>
+      </w:r>
+      <w:r>
+        <w:t>Read comments 3 and 4 above</w:t>
+      </w:r>
+    </w:p>
+  </w:comment>
+  <w:comment w:id="16" w:author="Nabeel Majahid" w:date="2014-07-26T01:32:00Z" w:initials="NM">
+    <w:p>
+      <w:pPr>
+        <w:pStyle w:val="CommentText"/>
+      </w:pPr>
+      <w:r>
+        <w:rPr>
+          <w:rStyle w:val="CommentReference"/>
+        </w:rPr>
+        <w:annotationRef/>
+      </w:r>
+      <w:r>
+        <w:t>Read comments 3 and 4 above</w:t>
+      </w:r>
+    </w:p>
+  </w:comment>
+  <w:comment w:id="17" w:author="Nabeel Majahid" w:date="2014-07-26T01:34:00Z" w:initials="NM">
+    <w:p>
+      <w:pPr>
+        <w:pStyle w:val="CommentText"/>
+      </w:pPr>
+      <w:r>
+        <w:rPr>
+          <w:rStyle w:val="CommentReference"/>
+        </w:rPr>
+        <w:annotationRef/>
+      </w:r>
+      <w:r>
+        <w:t>This expense would mainly be due to the computers I believe. The summer sessions when school is out is typically when the A/C will mostly be used.</w:t>
+      </w:r>
+    </w:p>
+  </w:comment>
+</w:comments>
+</file>
+
 <file path=word/styles.xml><?xml version="1.0" encoding="utf-8"?>
-<w:styles xmlns:r="http://schemas.openxmlformats.org/officeDocument/2006/relationships" xmlns:w="http://schemas.openxmlformats.org/wordprocessingml/2006/main">
+<w:styles xmlns:mc="http://schemas.openxmlformats.org/markup-compatibility/2006" xmlns:r="http://schemas.openxmlformats.org/officeDocument/2006/relationships" xmlns:w="http://schemas.openxmlformats.org/wordprocessingml/2006/main" xmlns:w14="http://schemas.microsoft.com/office/word/2010/wordml" mc:Ignorable="w14">
   <w:docDefaults>
     <w:rPrDefault>
       <w:rPr>
@@ -4008,7 +4338,6 @@
     <w:uiPriority w:val="99"/>
     <w:semiHidden/>
     <w:unhideWhenUsed/>
-    <w:qFormat/>
     <w:tblPr>
       <w:tblInd w:w="0" w:type="dxa"/>
       <w:tblCellMar>
@@ -4036,7 +4365,6 @@
     <w:tblPr>
       <w:tblStyleRowBandSize w:val="1"/>
       <w:tblStyleColBandSize w:val="1"/>
-      <w:tblInd w:w="0" w:type="dxa"/>
       <w:tblBorders>
         <w:top w:val="single" w:sz="8" w:space="0" w:color="4F81BD" w:themeColor="accent1"/>
         <w:left w:val="single" w:sz="8" w:space="0" w:color="4F81BD" w:themeColor="accent1"/>
@@ -4045,12 +4373,6 @@
         <w:insideH w:val="single" w:sz="8" w:space="0" w:color="4F81BD" w:themeColor="accent1"/>
         <w:insideV w:val="single" w:sz="8" w:space="0" w:color="4F81BD" w:themeColor="accent1"/>
       </w:tblBorders>
-      <w:tblCellMar>
-        <w:top w:w="0" w:type="dxa"/>
-        <w:left w:w="108" w:type="dxa"/>
-        <w:bottom w:w="0" w:type="dxa"/>
-        <w:right w:w="108" w:type="dxa"/>
-      </w:tblCellMar>
     </w:tblPr>
     <w:tblStylePr w:type="firstRow">
       <w:pPr>
@@ -4251,6 +4573,39 @@
       <w:ind w:left="720"/>
       <w:contextualSpacing/>
     </w:pPr>
+  </w:style>
+  <w:style w:type="paragraph" w:styleId="CommentSubject">
+    <w:name w:val="annotation subject"/>
+    <w:basedOn w:val="CommentText"/>
+    <w:next w:val="CommentText"/>
+    <w:link w:val="CommentSubjectChar"/>
+    <w:uiPriority w:val="99"/>
+    <w:semiHidden/>
+    <w:unhideWhenUsed/>
+    <w:rsid w:val="00B54757"/>
+    <w:pPr>
+      <w:spacing w:after="200"/>
+    </w:pPr>
+    <w:rPr>
+      <w:rFonts w:asciiTheme="minorHAnsi" w:eastAsiaTheme="minorHAnsi" w:hAnsiTheme="minorHAnsi" w:cstheme="minorBidi"/>
+      <w:b/>
+      <w:bCs/>
+    </w:rPr>
+  </w:style>
+  <w:style w:type="character" w:customStyle="1" w:styleId="CommentSubjectChar">
+    <w:name w:val="Comment Subject Char"/>
+    <w:basedOn w:val="CommentTextChar"/>
+    <w:link w:val="CommentSubject"/>
+    <w:uiPriority w:val="99"/>
+    <w:semiHidden/>
+    <w:rsid w:val="00B54757"/>
+    <w:rPr>
+      <w:rFonts w:ascii="Times New Roman" w:eastAsia="Times New Roman" w:hAnsi="Times New Roman" w:cs="Times New Roman"/>
+      <w:b/>
+      <w:bCs/>
+      <w:sz w:val="20"/>
+      <w:szCs w:val="20"/>
+    </w:rPr>
   </w:style>
 </w:styles>
 </file>

</xml_diff>